<commit_message>
Done BCTT & fix file dotnet-desktop.yml
</commit_message>
<xml_diff>
--- a/Doc/Bao_cao_Thuc_tap-v1.2.docx
+++ b/Doc/Bao_cao_Thuc_tap-v1.2.docx
@@ -968,7 +968,11 @@
     <w:sdt>
       <w:sdtPr>
         <w:rPr>
+          <w:rFonts w:ascii="Times New Roman" w:eastAsia="MS Mincho" w:hAnsi="Times New Roman" w:cs="Times New Roman"/>
           <w:color w:val="auto"/>
+          <w:sz w:val="28"/>
+          <w:szCs w:val="22"/>
+          <w:lang w:eastAsia="ja-JP"/>
         </w:rPr>
         <w:id w:val="-795526166"/>
         <w:docPartObj>
@@ -978,13 +982,9 @@
       </w:sdtPr>
       <w:sdtEndPr>
         <w:rPr>
-          <w:rFonts w:ascii="Times New Roman" w:eastAsia="MS Mincho" w:hAnsi="Times New Roman" w:cs="Times New Roman"/>
           <w:b/>
           <w:bCs/>
           <w:noProof/>
-          <w:sz w:val="28"/>
-          <w:szCs w:val="22"/>
-          <w:lang w:eastAsia="ja-JP"/>
         </w:rPr>
       </w:sdtEndPr>
       <w:sdtContent>
@@ -1014,8 +1014,12 @@
               <w:tab w:val="right" w:leader="dot" w:pos="9060"/>
             </w:tabs>
             <w:spacing w:before="120" w:beforeAutospacing="0" w:after="120" w:afterAutospacing="0"/>
+            <w:ind w:firstLine="0"/>
             <w:rPr>
+              <w:rFonts w:asciiTheme="minorHAnsi" w:eastAsiaTheme="minorEastAsia" w:hAnsiTheme="minorHAnsi" w:cstheme="minorBidi"/>
               <w:noProof/>
+              <w:sz w:val="22"/>
+              <w:lang w:eastAsia="en-US"/>
             </w:rPr>
           </w:pPr>
           <w:r>
@@ -1027,13 +1031,12 @@
           <w:r>
             <w:fldChar w:fldCharType="separate"/>
           </w:r>
-          <w:hyperlink w:anchor="_Toc155267756" w:history="1">
+          <w:hyperlink w:anchor="_Toc155289112" w:history="1">
             <w:r>
               <w:rPr>
                 <w:rStyle w:val="Hyperlink"/>
                 <w:rFonts w:eastAsia="Times New Roman"/>
                 <w:noProof/>
-                <w:color w:val="auto"/>
                 <w:lang w:val="de-DE" w:eastAsia="en-US"/>
               </w:rPr>
               <w:t>Mở đầu</w:t>
@@ -1057,7 +1060,7 @@
                 <w:noProof/>
                 <w:webHidden/>
               </w:rPr>
-              <w:instrText xml:space="preserve"> PAGEREF _Toc155267756 \h </w:instrText>
+              <w:instrText xml:space="preserve"> PAGEREF _Toc155289112 \h </w:instrText>
             </w:r>
             <w:r>
               <w:rPr>
@@ -1077,7 +1080,7 @@
                 <w:noProof/>
                 <w:webHidden/>
               </w:rPr>
-              <w:t>3</w:t>
+              <w:t>4</w:t>
             </w:r>
             <w:r>
               <w:rPr>
@@ -1095,20 +1098,23 @@
               <w:tab w:val="right" w:leader="dot" w:pos="9060"/>
             </w:tabs>
             <w:spacing w:before="120" w:beforeAutospacing="0" w:after="120" w:afterAutospacing="0"/>
+            <w:ind w:firstLine="0"/>
             <w:rPr>
+              <w:rFonts w:asciiTheme="minorHAnsi" w:eastAsiaTheme="minorEastAsia" w:hAnsiTheme="minorHAnsi" w:cstheme="minorBidi"/>
               <w:noProof/>
+              <w:sz w:val="22"/>
+              <w:lang w:eastAsia="en-US"/>
             </w:rPr>
           </w:pPr>
-          <w:hyperlink w:anchor="_Toc155267757" w:history="1">
+          <w:hyperlink w:anchor="_Toc155289113" w:history="1">
             <w:r>
               <w:rPr>
                 <w:rStyle w:val="Hyperlink"/>
                 <w:rFonts w:eastAsia="Times New Roman"/>
                 <w:noProof/>
-                <w:color w:val="auto"/>
                 <w:lang w:val="de-DE" w:eastAsia="en-US"/>
               </w:rPr>
-              <w:t>Chương 1: Tổng quan về quy trình phát triển phần mềm theo hướng DevOps</w:t>
+              <w:t>CHƯƠNG 1: TỔNG QUAN VỀ QUY TRÌNH PHÁT TRIỂN PHẦN MỀM THEO HƯỚNG DEVOPS</w:t>
             </w:r>
             <w:r>
               <w:rPr>
@@ -1129,7 +1135,7 @@
                 <w:noProof/>
                 <w:webHidden/>
               </w:rPr>
-              <w:instrText xml:space="preserve"> PAGEREF _Toc155267757 \h </w:instrText>
+              <w:instrText xml:space="preserve"> PAGEREF _Toc155289113 \h </w:instrText>
             </w:r>
             <w:r>
               <w:rPr>
@@ -1149,7 +1155,7 @@
                 <w:noProof/>
                 <w:webHidden/>
               </w:rPr>
-              <w:t>4</w:t>
+              <w:t>6</w:t>
             </w:r>
             <w:r>
               <w:rPr>
@@ -1167,18 +1173,21 @@
               <w:tab w:val="right" w:leader="dot" w:pos="9060"/>
             </w:tabs>
             <w:spacing w:before="120" w:beforeAutospacing="0" w:after="120" w:afterAutospacing="0"/>
+            <w:ind w:left="0" w:firstLine="0"/>
             <w:rPr>
+              <w:rFonts w:asciiTheme="minorHAnsi" w:eastAsiaTheme="minorEastAsia" w:hAnsiTheme="minorHAnsi" w:cstheme="minorBidi"/>
               <w:noProof/>
+              <w:sz w:val="22"/>
+              <w:lang w:eastAsia="en-US"/>
             </w:rPr>
           </w:pPr>
-          <w:hyperlink w:anchor="_Toc155267758" w:history="1">
+          <w:hyperlink w:anchor="_Toc155289114" w:history="1">
             <w:r>
               <w:rPr>
                 <w:rStyle w:val="Hyperlink"/>
                 <w:noProof/>
-                <w:color w:val="auto"/>
-              </w:rPr>
-              <w:t>I. DEVOPS LÀ GÌ? DEVOPS THÀNH CÔNG NHẤT ĐỊNH PHẢI SỞ HỮU 6 KỸ NĂNG VÀ TỐ CHẤT NÀY</w:t>
+              </w:rPr>
+              <w:t>1. Devops là gì? devops thành công nhất định phải sở hữu 6 kỹ năng và tố chất này</w:t>
             </w:r>
             <w:r>
               <w:rPr>
@@ -1199,7 +1208,7 @@
                 <w:noProof/>
                 <w:webHidden/>
               </w:rPr>
-              <w:instrText xml:space="preserve"> PAGEREF _Toc155267758 \h </w:instrText>
+              <w:instrText xml:space="preserve"> PAGEREF _Toc155289114 \h </w:instrText>
             </w:r>
             <w:r>
               <w:rPr>
@@ -1219,7 +1228,7 @@
                 <w:noProof/>
                 <w:webHidden/>
               </w:rPr>
-              <w:t>4</w:t>
+              <w:t>6</w:t>
             </w:r>
             <w:r>
               <w:rPr>
@@ -1237,18 +1246,21 @@
               <w:tab w:val="right" w:leader="dot" w:pos="9060"/>
             </w:tabs>
             <w:spacing w:before="120" w:beforeAutospacing="0" w:after="120" w:afterAutospacing="0"/>
+            <w:ind w:left="0" w:firstLine="0"/>
             <w:rPr>
+              <w:rFonts w:asciiTheme="minorHAnsi" w:eastAsiaTheme="minorEastAsia" w:hAnsiTheme="minorHAnsi" w:cstheme="minorBidi"/>
               <w:noProof/>
+              <w:sz w:val="22"/>
+              <w:lang w:eastAsia="en-US"/>
             </w:rPr>
           </w:pPr>
-          <w:hyperlink w:anchor="_Toc155267759" w:history="1">
+          <w:hyperlink w:anchor="_Toc155289115" w:history="1">
             <w:r>
               <w:rPr>
                 <w:rStyle w:val="Hyperlink"/>
                 <w:noProof/>
-                <w:color w:val="auto"/>
-              </w:rPr>
-              <w:t>II. CÔNG NGHỆ GIT VÀ GITHUB</w:t>
+              </w:rPr>
+              <w:t>2. Công nghệ git và github</w:t>
             </w:r>
             <w:r>
               <w:rPr>
@@ -1269,7 +1281,7 @@
                 <w:noProof/>
                 <w:webHidden/>
               </w:rPr>
-              <w:instrText xml:space="preserve"> PAGEREF _Toc155267759 \h </w:instrText>
+              <w:instrText xml:space="preserve"> PAGEREF _Toc155289115 \h </w:instrText>
             </w:r>
             <w:r>
               <w:rPr>
@@ -1289,7 +1301,7 @@
                 <w:noProof/>
                 <w:webHidden/>
               </w:rPr>
-              <w:t>15</w:t>
+              <w:t>16</w:t>
             </w:r>
             <w:r>
               <w:rPr>
@@ -1307,18 +1319,21 @@
               <w:tab w:val="right" w:leader="dot" w:pos="9060"/>
             </w:tabs>
             <w:spacing w:before="120" w:beforeAutospacing="0" w:after="120" w:afterAutospacing="0"/>
+            <w:ind w:left="0" w:firstLine="0"/>
             <w:rPr>
+              <w:rFonts w:asciiTheme="minorHAnsi" w:eastAsiaTheme="minorEastAsia" w:hAnsiTheme="minorHAnsi" w:cstheme="minorBidi"/>
               <w:noProof/>
+              <w:sz w:val="22"/>
+              <w:lang w:eastAsia="en-US"/>
             </w:rPr>
           </w:pPr>
-          <w:hyperlink w:anchor="_Toc155267760" w:history="1">
+          <w:hyperlink w:anchor="_Toc155289116" w:history="1">
             <w:r>
               <w:rPr>
                 <w:rStyle w:val="Hyperlink"/>
                 <w:noProof/>
-                <w:color w:val="auto"/>
-              </w:rPr>
-              <w:t>III. DOCKER LÀ GÌ? TẠI SAO LẬP TRÌNH VIÊN NÊN BIẾT CÁCH SỬ DỤNG DOCKER?</w:t>
+              </w:rPr>
+              <w:t>3. Docker là gì? tại sao lập trình viên nên biết cách sử dụng docker?</w:t>
             </w:r>
             <w:r>
               <w:rPr>
@@ -1339,7 +1354,7 @@
                 <w:noProof/>
                 <w:webHidden/>
               </w:rPr>
-              <w:instrText xml:space="preserve"> PAGEREF _Toc155267760 \h </w:instrText>
+              <w:instrText xml:space="preserve"> PAGEREF _Toc155289116 \h </w:instrText>
             </w:r>
             <w:r>
               <w:rPr>
@@ -1359,7 +1374,7 @@
                 <w:noProof/>
                 <w:webHidden/>
               </w:rPr>
-              <w:t>16</w:t>
+              <w:t>17</w:t>
             </w:r>
             <w:r>
               <w:rPr>
@@ -1377,20 +1392,23 @@
               <w:tab w:val="right" w:leader="dot" w:pos="9060"/>
             </w:tabs>
             <w:spacing w:before="120" w:beforeAutospacing="0" w:after="120" w:afterAutospacing="0"/>
+            <w:ind w:firstLine="0"/>
             <w:rPr>
+              <w:rFonts w:asciiTheme="minorHAnsi" w:eastAsiaTheme="minorEastAsia" w:hAnsiTheme="minorHAnsi" w:cstheme="minorBidi"/>
               <w:noProof/>
+              <w:sz w:val="22"/>
+              <w:lang w:eastAsia="en-US"/>
             </w:rPr>
           </w:pPr>
-          <w:hyperlink w:anchor="_Toc155267761" w:history="1">
+          <w:hyperlink w:anchor="_Toc155289117" w:history="1">
             <w:r>
               <w:rPr>
                 <w:rStyle w:val="Hyperlink"/>
                 <w:rFonts w:eastAsia="Times New Roman"/>
                 <w:noProof/>
-                <w:color w:val="auto"/>
                 <w:lang w:val="de-DE" w:eastAsia="en-US"/>
               </w:rPr>
-              <w:t>Chương 2: Phân tích yêu cầu</w:t>
+              <w:t>CHƯƠNG 2: PHÂN TÍCH YÊU CẦU</w:t>
             </w:r>
             <w:r>
               <w:rPr>
@@ -1411,7 +1429,7 @@
                 <w:noProof/>
                 <w:webHidden/>
               </w:rPr>
-              <w:instrText xml:space="preserve"> PAGEREF _Toc155267761 \h </w:instrText>
+              <w:instrText xml:space="preserve"> PAGEREF _Toc155289117 \h </w:instrText>
             </w:r>
             <w:r>
               <w:rPr>
@@ -1431,7 +1449,7 @@
                 <w:noProof/>
                 <w:webHidden/>
               </w:rPr>
-              <w:t>22</w:t>
+              <w:t>23</w:t>
             </w:r>
             <w:r>
               <w:rPr>
@@ -1449,17 +1467,20 @@
               <w:tab w:val="right" w:leader="dot" w:pos="9060"/>
             </w:tabs>
             <w:spacing w:before="120" w:beforeAutospacing="0" w:after="120" w:afterAutospacing="0"/>
+            <w:ind w:left="0" w:firstLine="0"/>
             <w:rPr>
+              <w:rFonts w:asciiTheme="minorHAnsi" w:eastAsiaTheme="minorEastAsia" w:hAnsiTheme="minorHAnsi" w:cstheme="minorBidi"/>
               <w:noProof/>
+              <w:sz w:val="22"/>
+              <w:lang w:eastAsia="en-US"/>
             </w:rPr>
           </w:pPr>
-          <w:hyperlink w:anchor="_Toc155267762" w:history="1">
+          <w:hyperlink w:anchor="_Toc155289118" w:history="1">
             <w:r>
               <w:rPr>
                 <w:rStyle w:val="Hyperlink"/>
                 <w:rFonts w:eastAsia="Times New Roman"/>
                 <w:noProof/>
-                <w:color w:val="auto"/>
                 <w:lang w:eastAsia="en-US"/>
               </w:rPr>
               <w:t>1. Phân tích yêu cầu nghiệp vụ</w:t>
@@ -1483,7 +1504,7 @@
                 <w:noProof/>
                 <w:webHidden/>
               </w:rPr>
-              <w:instrText xml:space="preserve"> PAGEREF _Toc155267762 \h </w:instrText>
+              <w:instrText xml:space="preserve"> PAGEREF _Toc155289118 \h </w:instrText>
             </w:r>
             <w:r>
               <w:rPr>
@@ -1503,7 +1524,7 @@
                 <w:noProof/>
                 <w:webHidden/>
               </w:rPr>
-              <w:t>22</w:t>
+              <w:t>23</w:t>
             </w:r>
             <w:r>
               <w:rPr>
@@ -1521,17 +1542,20 @@
               <w:tab w:val="right" w:leader="dot" w:pos="9060"/>
             </w:tabs>
             <w:spacing w:before="120" w:beforeAutospacing="0" w:after="120" w:afterAutospacing="0"/>
+            <w:ind w:left="0" w:firstLine="0"/>
             <w:rPr>
+              <w:rFonts w:asciiTheme="minorHAnsi" w:eastAsiaTheme="minorEastAsia" w:hAnsiTheme="minorHAnsi" w:cstheme="minorBidi"/>
               <w:noProof/>
+              <w:sz w:val="22"/>
+              <w:lang w:eastAsia="en-US"/>
             </w:rPr>
           </w:pPr>
-          <w:hyperlink w:anchor="_Toc155267763" w:history="1">
+          <w:hyperlink w:anchor="_Toc155289119" w:history="1">
             <w:r>
               <w:rPr>
                 <w:rStyle w:val="Hyperlink"/>
                 <w:rFonts w:eastAsia="Times New Roman"/>
                 <w:noProof/>
-                <w:color w:val="auto"/>
                 <w:lang w:eastAsia="en-US"/>
               </w:rPr>
               <w:t>2. Phân tích yêu cầu của phần mềm</w:t>
@@ -1555,7 +1579,7 @@
                 <w:noProof/>
                 <w:webHidden/>
               </w:rPr>
-              <w:instrText xml:space="preserve"> PAGEREF _Toc155267763 \h </w:instrText>
+              <w:instrText xml:space="preserve"> PAGEREF _Toc155289119 \h </w:instrText>
             </w:r>
             <w:r>
               <w:rPr>
@@ -1575,7 +1599,7 @@
                 <w:noProof/>
                 <w:webHidden/>
               </w:rPr>
-              <w:t>22</w:t>
+              <w:t>23</w:t>
             </w:r>
             <w:r>
               <w:rPr>
@@ -1593,20 +1617,23 @@
               <w:tab w:val="right" w:leader="dot" w:pos="9060"/>
             </w:tabs>
             <w:spacing w:before="120" w:beforeAutospacing="0" w:after="120" w:afterAutospacing="0"/>
+            <w:ind w:firstLine="0"/>
             <w:rPr>
+              <w:rFonts w:asciiTheme="minorHAnsi" w:eastAsiaTheme="minorEastAsia" w:hAnsiTheme="minorHAnsi" w:cstheme="minorBidi"/>
               <w:noProof/>
+              <w:sz w:val="22"/>
+              <w:lang w:eastAsia="en-US"/>
             </w:rPr>
           </w:pPr>
-          <w:hyperlink w:anchor="_Toc155267764" w:history="1">
+          <w:hyperlink w:anchor="_Toc155289120" w:history="1">
             <w:r>
               <w:rPr>
                 <w:rStyle w:val="Hyperlink"/>
                 <w:rFonts w:eastAsia="Times New Roman"/>
                 <w:noProof/>
-                <w:color w:val="auto"/>
                 <w:lang w:val="vi-VN" w:eastAsia="en-US"/>
               </w:rPr>
-              <w:t>Chương 3: Thiết kế hệ thống</w:t>
+              <w:t>CHƯƠNG 3: THIẾT KẾ HỆ THỐNG</w:t>
             </w:r>
             <w:r>
               <w:rPr>
@@ -1627,7 +1654,7 @@
                 <w:noProof/>
                 <w:webHidden/>
               </w:rPr>
-              <w:instrText xml:space="preserve"> PAGEREF _Toc155267764 \h </w:instrText>
+              <w:instrText xml:space="preserve"> PAGEREF _Toc155289120 \h </w:instrText>
             </w:r>
             <w:r>
               <w:rPr>
@@ -1647,7 +1674,7 @@
                 <w:noProof/>
                 <w:webHidden/>
               </w:rPr>
-              <w:t>24</w:t>
+              <w:t>25</w:t>
             </w:r>
             <w:r>
               <w:rPr>
@@ -1665,20 +1692,23 @@
               <w:tab w:val="right" w:leader="dot" w:pos="9060"/>
             </w:tabs>
             <w:spacing w:before="120" w:beforeAutospacing="0" w:after="120" w:afterAutospacing="0"/>
+            <w:ind w:firstLine="0"/>
             <w:rPr>
+              <w:rFonts w:asciiTheme="minorHAnsi" w:eastAsiaTheme="minorEastAsia" w:hAnsiTheme="minorHAnsi" w:cstheme="minorBidi"/>
               <w:noProof/>
+              <w:sz w:val="22"/>
+              <w:lang w:eastAsia="en-US"/>
             </w:rPr>
           </w:pPr>
-          <w:hyperlink w:anchor="_Toc155267765" w:history="1">
+          <w:hyperlink w:anchor="_Toc155289121" w:history="1">
             <w:r>
               <w:rPr>
                 <w:rStyle w:val="Hyperlink"/>
                 <w:rFonts w:eastAsia="Times New Roman"/>
                 <w:noProof/>
-                <w:color w:val="auto"/>
                 <w:lang w:val="vi-VN" w:eastAsia="en-US"/>
               </w:rPr>
-              <w:t>Chương 4: Triển khai hệ thống</w:t>
+              <w:t>CHƯƠNG 4: TRIỂN KHAI HỆ THỐNG</w:t>
             </w:r>
             <w:r>
               <w:rPr>
@@ -1699,7 +1729,7 @@
                 <w:noProof/>
                 <w:webHidden/>
               </w:rPr>
-              <w:instrText xml:space="preserve"> PAGEREF _Toc155267765 \h </w:instrText>
+              <w:instrText xml:space="preserve"> PAGEREF _Toc155289121 \h </w:instrText>
             </w:r>
             <w:r>
               <w:rPr>
@@ -1719,7 +1749,7 @@
                 <w:noProof/>
                 <w:webHidden/>
               </w:rPr>
-              <w:t>24</w:t>
+              <w:t>26</w:t>
             </w:r>
             <w:r>
               <w:rPr>
@@ -1737,17 +1767,20 @@
               <w:tab w:val="right" w:leader="dot" w:pos="9060"/>
             </w:tabs>
             <w:spacing w:before="120" w:beforeAutospacing="0" w:after="120" w:afterAutospacing="0"/>
+            <w:ind w:left="0" w:firstLine="0"/>
             <w:rPr>
+              <w:rFonts w:asciiTheme="minorHAnsi" w:eastAsiaTheme="minorEastAsia" w:hAnsiTheme="minorHAnsi" w:cstheme="minorBidi"/>
               <w:noProof/>
+              <w:sz w:val="22"/>
+              <w:lang w:eastAsia="en-US"/>
             </w:rPr>
           </w:pPr>
-          <w:hyperlink w:anchor="_Toc155267766" w:history="1">
+          <w:hyperlink w:anchor="_Toc155289122" w:history="1">
             <w:r>
               <w:rPr>
                 <w:rStyle w:val="Hyperlink"/>
                 <w:rFonts w:eastAsia="Times New Roman"/>
                 <w:noProof/>
-                <w:color w:val="auto"/>
                 <w:lang w:eastAsia="en-US"/>
               </w:rPr>
               <w:t>1. Xây dựng mã nguồn:</w:t>
@@ -1771,7 +1804,7 @@
                 <w:noProof/>
                 <w:webHidden/>
               </w:rPr>
-              <w:instrText xml:space="preserve"> PAGEREF _Toc155267766 \h </w:instrText>
+              <w:instrText xml:space="preserve"> PAGEREF _Toc155289122 \h </w:instrText>
             </w:r>
             <w:r>
               <w:rPr>
@@ -1791,7 +1824,7 @@
                 <w:noProof/>
                 <w:webHidden/>
               </w:rPr>
-              <w:t>24</w:t>
+              <w:t>26</w:t>
             </w:r>
             <w:r>
               <w:rPr>
@@ -1809,17 +1842,20 @@
               <w:tab w:val="right" w:leader="dot" w:pos="9060"/>
             </w:tabs>
             <w:spacing w:before="120" w:beforeAutospacing="0" w:after="120" w:afterAutospacing="0"/>
+            <w:ind w:left="0" w:firstLine="0"/>
             <w:rPr>
+              <w:rFonts w:asciiTheme="minorHAnsi" w:eastAsiaTheme="minorEastAsia" w:hAnsiTheme="minorHAnsi" w:cstheme="minorBidi"/>
               <w:noProof/>
+              <w:sz w:val="22"/>
+              <w:lang w:eastAsia="en-US"/>
             </w:rPr>
           </w:pPr>
-          <w:hyperlink w:anchor="_Toc155267767" w:history="1">
+          <w:hyperlink w:anchor="_Toc155289123" w:history="1">
             <w:r>
               <w:rPr>
                 <w:rStyle w:val="Hyperlink"/>
                 <w:rFonts w:eastAsia="Times New Roman"/>
                 <w:noProof/>
-                <w:color w:val="auto"/>
                 <w:lang w:eastAsia="en-US"/>
               </w:rPr>
               <w:t>2. Tích hợp mã nguồn:</w:t>
@@ -1843,7 +1879,7 @@
                 <w:noProof/>
                 <w:webHidden/>
               </w:rPr>
-              <w:instrText xml:space="preserve"> PAGEREF _Toc155267767 \h </w:instrText>
+              <w:instrText xml:space="preserve"> PAGEREF _Toc155289123 \h </w:instrText>
             </w:r>
             <w:r>
               <w:rPr>
@@ -1863,7 +1899,7 @@
                 <w:noProof/>
                 <w:webHidden/>
               </w:rPr>
-              <w:t>24</w:t>
+              <w:t>26</w:t>
             </w:r>
             <w:r>
               <w:rPr>
@@ -1881,17 +1917,20 @@
               <w:tab w:val="right" w:leader="dot" w:pos="9060"/>
             </w:tabs>
             <w:spacing w:before="120" w:beforeAutospacing="0" w:after="120" w:afterAutospacing="0"/>
+            <w:ind w:left="0" w:firstLine="0"/>
             <w:rPr>
+              <w:rFonts w:asciiTheme="minorHAnsi" w:eastAsiaTheme="minorEastAsia" w:hAnsiTheme="minorHAnsi" w:cstheme="minorBidi"/>
               <w:noProof/>
+              <w:sz w:val="22"/>
+              <w:lang w:eastAsia="en-US"/>
             </w:rPr>
           </w:pPr>
-          <w:hyperlink w:anchor="_Toc155267768" w:history="1">
+          <w:hyperlink w:anchor="_Toc155289124" w:history="1">
             <w:r>
               <w:rPr>
                 <w:rStyle w:val="Hyperlink"/>
                 <w:rFonts w:eastAsia="Times New Roman"/>
                 <w:noProof/>
-                <w:color w:val="auto"/>
                 <w:lang w:eastAsia="en-US"/>
               </w:rPr>
               <w:t>3. Xây dựng và triển khai ứng dụng:</w:t>
@@ -1915,7 +1954,7 @@
                 <w:noProof/>
                 <w:webHidden/>
               </w:rPr>
-              <w:instrText xml:space="preserve"> PAGEREF _Toc155267768 \h </w:instrText>
+              <w:instrText xml:space="preserve"> PAGEREF _Toc155289124 \h </w:instrText>
             </w:r>
             <w:r>
               <w:rPr>
@@ -1935,7 +1974,7 @@
                 <w:noProof/>
                 <w:webHidden/>
               </w:rPr>
-              <w:t>26</w:t>
+              <w:t>28</w:t>
             </w:r>
             <w:r>
               <w:rPr>
@@ -1953,20 +1992,23 @@
               <w:tab w:val="right" w:leader="dot" w:pos="9060"/>
             </w:tabs>
             <w:spacing w:before="120" w:beforeAutospacing="0" w:after="120" w:afterAutospacing="0"/>
+            <w:ind w:firstLine="0"/>
             <w:rPr>
+              <w:rFonts w:asciiTheme="minorHAnsi" w:eastAsiaTheme="minorEastAsia" w:hAnsiTheme="minorHAnsi" w:cstheme="minorBidi"/>
               <w:noProof/>
+              <w:sz w:val="22"/>
+              <w:lang w:eastAsia="en-US"/>
             </w:rPr>
           </w:pPr>
-          <w:hyperlink w:anchor="_Toc155267769" w:history="1">
+          <w:hyperlink w:anchor="_Toc155289125" w:history="1">
             <w:r>
               <w:rPr>
                 <w:rStyle w:val="Hyperlink"/>
                 <w:rFonts w:eastAsia="Times New Roman"/>
                 <w:noProof/>
-                <w:color w:val="auto"/>
                 <w:lang w:val="de-DE" w:eastAsia="en-US"/>
               </w:rPr>
-              <w:t>Chương 5: Kết quả và đánh giá</w:t>
+              <w:t>CHƯƠNG 5: KẾT QUẢ VÀ ĐÁNH GIÁ</w:t>
             </w:r>
             <w:r>
               <w:rPr>
@@ -1987,7 +2029,7 @@
                 <w:noProof/>
                 <w:webHidden/>
               </w:rPr>
-              <w:instrText xml:space="preserve"> PAGEREF _Toc155267769 \h </w:instrText>
+              <w:instrText xml:space="preserve"> PAGEREF _Toc155289125 \h </w:instrText>
             </w:r>
             <w:r>
               <w:rPr>
@@ -2007,7 +2049,7 @@
                 <w:noProof/>
                 <w:webHidden/>
               </w:rPr>
-              <w:t>26</w:t>
+              <w:t>29</w:t>
             </w:r>
             <w:r>
               <w:rPr>
@@ -2025,17 +2067,20 @@
               <w:tab w:val="right" w:leader="dot" w:pos="9060"/>
             </w:tabs>
             <w:spacing w:before="120" w:beforeAutospacing="0" w:after="120" w:afterAutospacing="0"/>
+            <w:ind w:left="0" w:firstLine="0"/>
             <w:rPr>
+              <w:rFonts w:asciiTheme="minorHAnsi" w:eastAsiaTheme="minorEastAsia" w:hAnsiTheme="minorHAnsi" w:cstheme="minorBidi"/>
               <w:noProof/>
+              <w:sz w:val="22"/>
+              <w:lang w:eastAsia="en-US"/>
             </w:rPr>
           </w:pPr>
-          <w:hyperlink w:anchor="_Toc155267770" w:history="1">
+          <w:hyperlink w:anchor="_Toc155289126" w:history="1">
             <w:r>
               <w:rPr>
                 <w:rStyle w:val="Hyperlink"/>
                 <w:rFonts w:eastAsia="Times New Roman"/>
                 <w:noProof/>
-                <w:color w:val="auto"/>
                 <w:lang w:eastAsia="en-US"/>
               </w:rPr>
               <w:t>1. Kết quả thực hiện dự án:</w:t>
@@ -2059,7 +2104,7 @@
                 <w:noProof/>
                 <w:webHidden/>
               </w:rPr>
-              <w:instrText xml:space="preserve"> PAGEREF _Toc155267770 \h </w:instrText>
+              <w:instrText xml:space="preserve"> PAGEREF _Toc155289126 \h </w:instrText>
             </w:r>
             <w:r>
               <w:rPr>
@@ -2079,7 +2124,7 @@
                 <w:noProof/>
                 <w:webHidden/>
               </w:rPr>
-              <w:t>26</w:t>
+              <w:t>29</w:t>
             </w:r>
             <w:r>
               <w:rPr>
@@ -2097,17 +2142,20 @@
               <w:tab w:val="right" w:leader="dot" w:pos="9060"/>
             </w:tabs>
             <w:spacing w:before="120" w:beforeAutospacing="0" w:after="120" w:afterAutospacing="0"/>
+            <w:ind w:left="0" w:firstLine="0"/>
             <w:rPr>
+              <w:rFonts w:asciiTheme="minorHAnsi" w:eastAsiaTheme="minorEastAsia" w:hAnsiTheme="minorHAnsi" w:cstheme="minorBidi"/>
               <w:noProof/>
+              <w:sz w:val="22"/>
+              <w:lang w:eastAsia="en-US"/>
             </w:rPr>
           </w:pPr>
-          <w:hyperlink w:anchor="_Toc155267771" w:history="1">
+          <w:hyperlink w:anchor="_Toc155289127" w:history="1">
             <w:r>
               <w:rPr>
                 <w:rStyle w:val="Hyperlink"/>
                 <w:rFonts w:eastAsia="Times New Roman"/>
                 <w:noProof/>
-                <w:color w:val="auto"/>
                 <w:lang w:eastAsia="en-US"/>
               </w:rPr>
               <w:t>2. Kết quả sử dụng các công nghệ và quy trình CI/CD</w:t>
@@ -2131,7 +2179,7 @@
                 <w:noProof/>
                 <w:webHidden/>
               </w:rPr>
-              <w:instrText xml:space="preserve"> PAGEREF _Toc155267771 \h </w:instrText>
+              <w:instrText xml:space="preserve"> PAGEREF _Toc155289127 \h </w:instrText>
             </w:r>
             <w:r>
               <w:rPr>
@@ -2151,7 +2199,7 @@
                 <w:noProof/>
                 <w:webHidden/>
               </w:rPr>
-              <w:t>27</w:t>
+              <w:t>29</w:t>
             </w:r>
             <w:r>
               <w:rPr>
@@ -2169,17 +2217,20 @@
               <w:tab w:val="right" w:leader="dot" w:pos="9060"/>
             </w:tabs>
             <w:spacing w:before="120" w:beforeAutospacing="0" w:after="120" w:afterAutospacing="0"/>
+            <w:ind w:left="0" w:firstLine="0"/>
             <w:rPr>
+              <w:rFonts w:asciiTheme="minorHAnsi" w:eastAsiaTheme="minorEastAsia" w:hAnsiTheme="minorHAnsi" w:cstheme="minorBidi"/>
               <w:noProof/>
+              <w:sz w:val="22"/>
+              <w:lang w:eastAsia="en-US"/>
             </w:rPr>
           </w:pPr>
-          <w:hyperlink w:anchor="_Toc155267772" w:history="1">
+          <w:hyperlink w:anchor="_Toc155289128" w:history="1">
             <w:r>
               <w:rPr>
                 <w:rStyle w:val="Hyperlink"/>
                 <w:rFonts w:eastAsia="Times New Roman"/>
                 <w:noProof/>
-                <w:color w:val="auto"/>
                 <w:lang w:eastAsia="en-US"/>
               </w:rPr>
               <w:t>3. Các khó khăn, thách thức</w:t>
@@ -2203,7 +2254,7 @@
                 <w:noProof/>
                 <w:webHidden/>
               </w:rPr>
-              <w:instrText xml:space="preserve"> PAGEREF _Toc155267772 \h </w:instrText>
+              <w:instrText xml:space="preserve"> PAGEREF _Toc155289128 \h </w:instrText>
             </w:r>
             <w:r>
               <w:rPr>
@@ -2223,7 +2274,7 @@
                 <w:noProof/>
                 <w:webHidden/>
               </w:rPr>
-              <w:t>27</w:t>
+              <w:t>29</w:t>
             </w:r>
             <w:r>
               <w:rPr>
@@ -2241,17 +2292,20 @@
               <w:tab w:val="right" w:leader="dot" w:pos="9060"/>
             </w:tabs>
             <w:spacing w:before="120" w:beforeAutospacing="0" w:after="120" w:afterAutospacing="0"/>
+            <w:ind w:left="0" w:firstLine="0"/>
             <w:rPr>
+              <w:rFonts w:asciiTheme="minorHAnsi" w:eastAsiaTheme="minorEastAsia" w:hAnsiTheme="minorHAnsi" w:cstheme="minorBidi"/>
               <w:noProof/>
+              <w:sz w:val="22"/>
+              <w:lang w:eastAsia="en-US"/>
             </w:rPr>
           </w:pPr>
-          <w:hyperlink w:anchor="_Toc155267773" w:history="1">
+          <w:hyperlink w:anchor="_Toc155289129" w:history="1">
             <w:r>
               <w:rPr>
                 <w:rStyle w:val="Hyperlink"/>
                 <w:rFonts w:eastAsia="Times New Roman"/>
                 <w:noProof/>
-                <w:color w:val="auto"/>
                 <w:lang w:eastAsia="en-US"/>
               </w:rPr>
               <w:t>4. Kết luận</w:t>
@@ -2275,7 +2329,7 @@
                 <w:noProof/>
                 <w:webHidden/>
               </w:rPr>
-              <w:instrText xml:space="preserve"> PAGEREF _Toc155267773 \h </w:instrText>
+              <w:instrText xml:space="preserve"> PAGEREF _Toc155289129 \h </w:instrText>
             </w:r>
             <w:r>
               <w:rPr>
@@ -2295,7 +2349,7 @@
                 <w:noProof/>
                 <w:webHidden/>
               </w:rPr>
-              <w:t>27</w:t>
+              <w:t>30</w:t>
             </w:r>
             <w:r>
               <w:rPr>
@@ -2354,7 +2408,7 @@
           <w:lang w:val="de-DE"/>
         </w:rPr>
       </w:pPr>
-      <w:bookmarkStart w:id="0" w:name="_Toc155267756"/>
+      <w:bookmarkStart w:id="0" w:name="_Toc155289112"/>
       <w:r>
         <w:rPr>
           <w:rFonts w:eastAsia="Times New Roman"/>
@@ -2573,7 +2627,6 @@
           <w:lang w:val="de-DE" w:eastAsia="en-US"/>
         </w:rPr>
       </w:pPr>
-      <w:bookmarkStart w:id="1" w:name="_Toc155267757"/>
       <w:r>
         <w:rPr>
           <w:rFonts w:eastAsia="Times New Roman"/>
@@ -2592,6 +2645,7 @@
           <w:lang w:val="de-DE" w:eastAsia="en-US"/>
         </w:rPr>
       </w:pPr>
+      <w:bookmarkStart w:id="1" w:name="_Toc155289113"/>
       <w:r>
         <w:rPr>
           <w:rFonts w:eastAsia="Times New Roman"/>
@@ -2607,7 +2661,7 @@
         <w:pStyle w:val="Heading3"/>
         <w:spacing w:before="120" w:beforeAutospacing="0" w:after="120" w:afterAutospacing="0"/>
       </w:pPr>
-      <w:bookmarkStart w:id="2" w:name="_Toc155267758"/>
+      <w:bookmarkStart w:id="2" w:name="_Toc155289114"/>
       <w:r>
         <w:t>1</w:t>
       </w:r>
@@ -2833,7 +2887,7 @@
         </w:rPr>
         <w:lastRenderedPageBreak/>
         <w:drawing>
-          <wp:inline distT="0" distB="0" distL="0" distR="0" wp14:anchorId="4B208A9D" wp14:editId="3A7289B1">
+          <wp:inline distT="0" distB="0" distL="0" distR="0" wp14:anchorId="142A75E0" wp14:editId="3BF8CB65">
             <wp:extent cx="5295900" cy="2722424"/>
             <wp:effectExtent l="0" t="0" r="0" b="0"/>
             <wp:docPr id="1044555680" name="Picture 1" descr="devops-la-gi-1"/>
@@ -3172,8 +3226,6 @@
         </w:rPr>
         <w:t>, DevOps giúp hoàn thiện việc chuyển đổi quy trình phát triển và vận hành phần mềm từ mô hình thác nước (waterfall) sang mô hình phát triển/phát hành liên tục (continuous development/releases)”.</w:t>
       </w:r>
-      <w:bookmarkStart w:id="3" w:name="_GoBack"/>
-      <w:bookmarkEnd w:id="3"/>
     </w:p>
     <w:p>
       <w:pPr>
@@ -3374,7 +3426,7 @@
           <w:lang w:eastAsia="en-US"/>
         </w:rPr>
         <w:drawing>
-          <wp:inline distT="0" distB="0" distL="0" distR="0" wp14:anchorId="57193147" wp14:editId="7C8452CC">
+          <wp:inline distT="0" distB="0" distL="0" distR="0" wp14:anchorId="529FC44C" wp14:editId="563A72F2">
             <wp:extent cx="4923874" cy="4310743"/>
             <wp:effectExtent l="0" t="0" r="0" b="0"/>
             <wp:docPr id="2021751659" name="Picture 2" descr="devops-engineer-la-gi"/>
@@ -5230,14 +5282,14 @@
         <w:pStyle w:val="Heading3"/>
         <w:spacing w:before="120" w:beforeAutospacing="0" w:after="120" w:afterAutospacing="0"/>
       </w:pPr>
-      <w:bookmarkStart w:id="4" w:name="_Toc155267759"/>
+      <w:bookmarkStart w:id="3" w:name="_Toc155289115"/>
       <w:r>
         <w:t>2</w:t>
       </w:r>
       <w:r>
         <w:t>. Công nghệ git và github</w:t>
       </w:r>
-      <w:bookmarkEnd w:id="4"/>
+      <w:bookmarkEnd w:id="3"/>
     </w:p>
     <w:p>
       <w:pPr>
@@ -5516,7 +5568,7 @@
         <w:pStyle w:val="Heading3"/>
         <w:spacing w:before="120" w:beforeAutospacing="0" w:after="120" w:afterAutospacing="0"/>
       </w:pPr>
-      <w:bookmarkStart w:id="5" w:name="_Toc155267760"/>
+      <w:bookmarkStart w:id="4" w:name="_Toc155289116"/>
       <w:r>
         <w:rPr>
           <w:lang w:val="en-US"/>
@@ -5532,7 +5584,7 @@
       <w:r>
         <w:t>tại sao lập trình viên nên biết cách sử dụng docker?</w:t>
       </w:r>
-      <w:bookmarkEnd w:id="5"/>
+      <w:bookmarkEnd w:id="4"/>
     </w:p>
     <w:p>
       <w:pPr>
@@ -7067,7 +7119,6 @@
           <w:lang w:val="de-DE" w:eastAsia="en-US"/>
         </w:rPr>
       </w:pPr>
-      <w:bookmarkStart w:id="6" w:name="_Toc155267761"/>
       <w:r>
         <w:rPr>
           <w:rFonts w:eastAsia="Times New Roman"/>
@@ -7086,6 +7137,7 @@
           <w:lang w:val="de-DE" w:eastAsia="en-US"/>
         </w:rPr>
       </w:pPr>
+      <w:bookmarkStart w:id="5" w:name="_Toc155289117"/>
       <w:r>
         <w:rPr>
           <w:rFonts w:eastAsia="Times New Roman"/>
@@ -7094,29 +7146,29 @@
         <w:lastRenderedPageBreak/>
         <w:t>CHƯƠNG 2: PHÂN TÍCH YÊU CẦU</w:t>
       </w:r>
+      <w:bookmarkEnd w:id="5"/>
+    </w:p>
+    <w:p>
+      <w:pPr>
+        <w:pStyle w:val="Heading3"/>
+        <w:spacing w:before="120" w:beforeAutospacing="0" w:after="120" w:afterAutospacing="0"/>
+        <w:rPr>
+          <w:rFonts w:eastAsia="Times New Roman"/>
+          <w:lang w:eastAsia="en-US"/>
+        </w:rPr>
+      </w:pPr>
+      <w:bookmarkStart w:id="6" w:name="_Toc155289118"/>
+      <w:r>
+        <w:rPr>
+          <w:rFonts w:eastAsia="Times New Roman"/>
+          <w:lang w:eastAsia="en-US"/>
+        </w:rPr>
+        <w:t>1. Phân tích yêu cầu nghiệp vụ</w:t>
+      </w:r>
       <w:bookmarkEnd w:id="6"/>
     </w:p>
     <w:p>
       <w:pPr>
-        <w:pStyle w:val="Heading3"/>
-        <w:spacing w:before="120" w:beforeAutospacing="0" w:after="120" w:afterAutospacing="0"/>
-        <w:rPr>
-          <w:rFonts w:eastAsia="Times New Roman"/>
-          <w:lang w:eastAsia="en-US"/>
-        </w:rPr>
-      </w:pPr>
-      <w:bookmarkStart w:id="7" w:name="_Toc155267762"/>
-      <w:r>
-        <w:rPr>
-          <w:rFonts w:eastAsia="Times New Roman"/>
-          <w:lang w:eastAsia="en-US"/>
-        </w:rPr>
-        <w:t>1. Phân tích yêu cầu nghiệp vụ</w:t>
-      </w:r>
-      <w:bookmarkEnd w:id="7"/>
-    </w:p>
-    <w:p>
-      <w:pPr>
         <w:spacing w:before="120" w:beforeAutospacing="0" w:after="120" w:afterAutospacing="0"/>
         <w:jc w:val="both"/>
         <w:rPr>
@@ -7168,8 +7220,8 @@
           <w:lang w:val="vi-VN" w:eastAsia="en-US"/>
         </w:rPr>
       </w:pPr>
-      <w:bookmarkStart w:id="8" w:name="_Toc143069700"/>
-      <w:bookmarkStart w:id="9" w:name="_Toc148896136"/>
+      <w:bookmarkStart w:id="7" w:name="_Toc143069700"/>
+      <w:bookmarkStart w:id="8" w:name="_Toc148896136"/>
       <w:r>
         <w:rPr>
           <w:noProof/>
@@ -7177,8 +7229,8 @@
         </w:rPr>
         <w:t>Nghiệp vụ “Cập nhật thông tin đơn vị”</w:t>
       </w:r>
+      <w:bookmarkEnd w:id="7"/>
       <w:bookmarkEnd w:id="8"/>
-      <w:bookmarkEnd w:id="9"/>
     </w:p>
     <w:p>
       <w:pPr>
@@ -7191,8 +7243,8 @@
           <w:lang w:val="vi-VN" w:eastAsia="en-US"/>
         </w:rPr>
       </w:pPr>
-      <w:bookmarkStart w:id="10" w:name="_Toc143069701"/>
-      <w:bookmarkStart w:id="11" w:name="_Toc148896140"/>
+      <w:bookmarkStart w:id="9" w:name="_Toc143069701"/>
+      <w:bookmarkStart w:id="10" w:name="_Toc148896140"/>
       <w:r>
         <w:rPr>
           <w:noProof/>
@@ -7200,8 +7252,8 @@
         </w:rPr>
         <w:t>Nghiệp vụ “Cập nhật thông tin thiết bị cho cá nhân mượn”</w:t>
       </w:r>
+      <w:bookmarkEnd w:id="9"/>
       <w:bookmarkEnd w:id="10"/>
-      <w:bookmarkEnd w:id="11"/>
     </w:p>
     <w:p>
       <w:pPr>
@@ -7214,8 +7266,8 @@
           <w:lang w:val="vi-VN" w:eastAsia="en-US"/>
         </w:rPr>
       </w:pPr>
-      <w:bookmarkStart w:id="12" w:name="_Toc143069702"/>
-      <w:bookmarkStart w:id="13" w:name="_Toc148896144"/>
+      <w:bookmarkStart w:id="11" w:name="_Toc143069702"/>
+      <w:bookmarkStart w:id="12" w:name="_Toc148896144"/>
       <w:r>
         <w:rPr>
           <w:noProof/>
@@ -7223,8 +7275,8 @@
         </w:rPr>
         <w:t>Nghiệp vụ “Cập nhật thông tin thiết bị cho đơn vị mượn”</w:t>
       </w:r>
+      <w:bookmarkEnd w:id="11"/>
       <w:bookmarkEnd w:id="12"/>
-      <w:bookmarkEnd w:id="13"/>
     </w:p>
     <w:p>
       <w:pPr>
@@ -7235,8 +7287,8 @@
           <w:lang w:val="vi-VN"/>
         </w:rPr>
       </w:pPr>
-      <w:bookmarkStart w:id="14" w:name="_Toc143069703"/>
-      <w:bookmarkStart w:id="15" w:name="_Toc148896148"/>
+      <w:bookmarkStart w:id="13" w:name="_Toc143069703"/>
+      <w:bookmarkStart w:id="14" w:name="_Toc148896148"/>
       <w:r>
         <w:rPr>
           <w:noProof/>
@@ -7244,8 +7296,8 @@
         </w:rPr>
         <w:t>Nghiệp vụ “Tìm kiếm, thống kê”</w:t>
       </w:r>
+      <w:bookmarkEnd w:id="13"/>
       <w:bookmarkEnd w:id="14"/>
-      <w:bookmarkEnd w:id="15"/>
     </w:p>
     <w:p>
       <w:pPr>
@@ -7258,8 +7310,8 @@
           <w:lang w:val="vi-VN" w:eastAsia="en-US"/>
         </w:rPr>
       </w:pPr>
-      <w:bookmarkStart w:id="16" w:name="_Toc143069704"/>
-      <w:bookmarkStart w:id="17" w:name="_Toc148896152"/>
+      <w:bookmarkStart w:id="15" w:name="_Toc143069704"/>
+      <w:bookmarkStart w:id="16" w:name="_Toc148896152"/>
       <w:r>
         <w:rPr>
           <w:noProof/>
@@ -7267,30 +7319,30 @@
         </w:rPr>
         <w:t>Nghiệp vụ “Cập nhật thông tin thiết bị cho đơn vị mượn”</w:t>
       </w:r>
+      <w:bookmarkEnd w:id="15"/>
       <w:bookmarkEnd w:id="16"/>
+    </w:p>
+    <w:p>
+      <w:pPr>
+        <w:pStyle w:val="Heading3"/>
+        <w:spacing w:before="120" w:beforeAutospacing="0" w:after="120" w:afterAutospacing="0"/>
+        <w:rPr>
+          <w:rFonts w:eastAsia="Times New Roman"/>
+          <w:lang w:eastAsia="en-US"/>
+        </w:rPr>
+      </w:pPr>
+      <w:bookmarkStart w:id="17" w:name="_Toc155289119"/>
+      <w:r>
+        <w:rPr>
+          <w:rFonts w:eastAsia="Times New Roman"/>
+          <w:lang w:eastAsia="en-US"/>
+        </w:rPr>
+        <w:t>2. Phân tích yêu cầu của phần mềm</w:t>
+      </w:r>
       <w:bookmarkEnd w:id="17"/>
     </w:p>
     <w:p>
       <w:pPr>
-        <w:pStyle w:val="Heading3"/>
-        <w:spacing w:before="120" w:beforeAutospacing="0" w:after="120" w:afterAutospacing="0"/>
-        <w:rPr>
-          <w:rFonts w:eastAsia="Times New Roman"/>
-          <w:lang w:eastAsia="en-US"/>
-        </w:rPr>
-      </w:pPr>
-      <w:bookmarkStart w:id="18" w:name="_Toc155267763"/>
-      <w:r>
-        <w:rPr>
-          <w:rFonts w:eastAsia="Times New Roman"/>
-          <w:lang w:eastAsia="en-US"/>
-        </w:rPr>
-        <w:t>2. Phân tích yêu cầu của phần mềm</w:t>
-      </w:r>
-      <w:bookmarkEnd w:id="18"/>
-    </w:p>
-    <w:p>
-      <w:pPr>
         <w:tabs>
           <w:tab w:val="left" w:pos="720"/>
         </w:tabs>
@@ -7308,7 +7360,7 @@
         </w:rPr>
         <w:t>Phần mềm QLTTBCNTT phải đáp ứng được các yêu cầu chung như sau:</w:t>
       </w:r>
-      <w:bookmarkStart w:id="19" w:name="_Hlk103668097"/>
+      <w:bookmarkStart w:id="18" w:name="_Hlk103668097"/>
     </w:p>
     <w:p>
       <w:pPr>
@@ -7333,7 +7385,7 @@
         <w:t>Quản trị người dùng theo quyền truy cập: admin sẽ có quyền “Quản trị tài khoản”, các người dùng khác có quyền “Xuất nhập thông tin”. Mọi người dùng có thể thay đổi mật khẩu truy cập vào hệ thống.</w:t>
       </w:r>
     </w:p>
-    <w:bookmarkEnd w:id="19"/>
+    <w:bookmarkEnd w:id="18"/>
     <w:p>
       <w:pPr>
         <w:numPr>
@@ -7599,7 +7651,6 @@
           <w:lang w:val="vi-VN" w:eastAsia="en-US"/>
         </w:rPr>
       </w:pPr>
-      <w:bookmarkStart w:id="20" w:name="_Toc155267764"/>
       <w:r>
         <w:rPr>
           <w:rFonts w:eastAsia="Times New Roman"/>
@@ -7618,6 +7669,7 @@
           <w:lang w:val="vi-VN" w:eastAsia="en-US"/>
         </w:rPr>
       </w:pPr>
+      <w:bookmarkStart w:id="19" w:name="_Toc155289120"/>
       <w:r>
         <w:rPr>
           <w:rFonts w:eastAsia="Times New Roman"/>
@@ -7626,7 +7678,7 @@
         <w:lastRenderedPageBreak/>
         <w:t>CHƯƠNG 3: THIẾT KẾ HỆ THỐNG</w:t>
       </w:r>
-      <w:bookmarkEnd w:id="20"/>
+      <w:bookmarkEnd w:id="19"/>
     </w:p>
     <w:p>
       <w:pPr>
@@ -7783,7 +7835,6 @@
           <w:lang w:val="vi-VN" w:eastAsia="en-US"/>
         </w:rPr>
       </w:pPr>
-      <w:bookmarkStart w:id="21" w:name="_Toc155267765"/>
       <w:r>
         <w:rPr>
           <w:rFonts w:eastAsia="Times New Roman"/>
@@ -7802,6 +7853,7 @@
           <w:lang w:val="vi-VN" w:eastAsia="en-US"/>
         </w:rPr>
       </w:pPr>
+      <w:bookmarkStart w:id="20" w:name="_Toc155289121"/>
       <w:r>
         <w:rPr>
           <w:rFonts w:eastAsia="Times New Roman"/>
@@ -7810,7 +7862,68 @@
         <w:lastRenderedPageBreak/>
         <w:t>CHƯƠNG 4: TRIỂN KHAI HỆ THỐNG</w:t>
       </w:r>
+      <w:bookmarkEnd w:id="20"/>
+    </w:p>
+    <w:p>
+      <w:pPr>
+        <w:pStyle w:val="Heading3"/>
+        <w:spacing w:before="120" w:beforeAutospacing="0" w:after="120" w:afterAutospacing="0"/>
+        <w:rPr>
+          <w:rFonts w:eastAsia="Times New Roman"/>
+          <w:lang w:eastAsia="en-US"/>
+        </w:rPr>
+      </w:pPr>
+      <w:bookmarkStart w:id="21" w:name="_Toc155289122"/>
+      <w:r>
+        <w:rPr>
+          <w:rFonts w:eastAsia="Times New Roman"/>
+          <w:lang w:eastAsia="en-US"/>
+        </w:rPr>
+        <w:t>1</w:t>
+      </w:r>
+      <w:r>
+        <w:rPr>
+          <w:rFonts w:eastAsia="Times New Roman"/>
+          <w:lang w:eastAsia="en-US"/>
+        </w:rPr>
+        <w:t xml:space="preserve">. </w:t>
+      </w:r>
+      <w:r>
+        <w:rPr>
+          <w:rFonts w:eastAsia="Times New Roman"/>
+          <w:lang w:eastAsia="en-US"/>
+        </w:rPr>
+        <w:t>Xây dựng mã nguồn:</w:t>
+      </w:r>
       <w:bookmarkEnd w:id="21"/>
+      <w:r>
+        <w:rPr>
+          <w:rFonts w:eastAsia="Times New Roman"/>
+          <w:lang w:eastAsia="en-US"/>
+        </w:rPr>
+        <w:t xml:space="preserve"> </w:t>
+      </w:r>
+    </w:p>
+    <w:p>
+      <w:pPr>
+        <w:spacing w:before="120" w:beforeAutospacing="0" w:after="120" w:afterAutospacing="0"/>
+        <w:jc w:val="both"/>
+        <w:rPr>
+          <w:rFonts w:eastAsia="Times New Roman"/>
+          <w:sz w:val="32"/>
+          <w:szCs w:val="24"/>
+          <w:lang w:val="de-DE" w:eastAsia="en-US"/>
+        </w:rPr>
+      </w:pPr>
+      <w:r>
+        <w:rPr>
+          <w:rFonts w:eastAsia="Times New Roman"/>
+          <w:sz w:val="32"/>
+          <w:szCs w:val="24"/>
+          <w:lang w:val="de-DE" w:eastAsia="en-US"/>
+        </w:rPr>
+        <w:t>Xây dựng mã nguồn cho các thành phần của hệ thống, sử dụng các công cụ và kỹ thuật DevOps.</w:t>
+      </w:r>
     </w:p>
     <w:p>
       <w:pPr>
@@ -7821,13 +7934,13 @@
           <w:lang w:eastAsia="en-US"/>
         </w:rPr>
       </w:pPr>
-      <w:bookmarkStart w:id="22" w:name="_Toc155267766"/>
+      <w:bookmarkStart w:id="22" w:name="_Toc155289123"/>
       <w:r>
         <w:rPr>
           <w:rFonts w:eastAsia="Times New Roman"/>
           <w:lang w:eastAsia="en-US"/>
         </w:rPr>
-        <w:t>1</w:t>
+        <w:t>2</w:t>
       </w:r>
       <w:r>
         <w:rPr>
@@ -7841,70 +7954,9 @@
           <w:rFonts w:eastAsia="Times New Roman"/>
           <w:lang w:eastAsia="en-US"/>
         </w:rPr>
-        <w:t>Xây dựng mã nguồn:</w:t>
+        <w:t>Tích hợp mã nguồn:</w:t>
       </w:r>
       <w:bookmarkEnd w:id="22"/>
-      <w:r>
-        <w:rPr>
-          <w:rFonts w:eastAsia="Times New Roman"/>
-          <w:lang w:eastAsia="en-US"/>
-        </w:rPr>
-        <w:t xml:space="preserve"> </w:t>
-      </w:r>
-    </w:p>
-    <w:p>
-      <w:pPr>
-        <w:spacing w:before="120" w:beforeAutospacing="0" w:after="120" w:afterAutospacing="0"/>
-        <w:jc w:val="both"/>
-        <w:rPr>
-          <w:rFonts w:eastAsia="Times New Roman"/>
-          <w:sz w:val="32"/>
-          <w:szCs w:val="24"/>
-          <w:lang w:val="de-DE" w:eastAsia="en-US"/>
-        </w:rPr>
-      </w:pPr>
-      <w:r>
-        <w:rPr>
-          <w:rFonts w:eastAsia="Times New Roman"/>
-          <w:sz w:val="32"/>
-          <w:szCs w:val="24"/>
-          <w:lang w:val="de-DE" w:eastAsia="en-US"/>
-        </w:rPr>
-        <w:t>Xây dựng mã nguồn cho các thành phần của hệ thống, sử dụng các công cụ và kỹ thuật DevOps.</w:t>
-      </w:r>
-    </w:p>
-    <w:p>
-      <w:pPr>
-        <w:pStyle w:val="Heading3"/>
-        <w:spacing w:before="120" w:beforeAutospacing="0" w:after="120" w:afterAutospacing="0"/>
-        <w:rPr>
-          <w:rFonts w:eastAsia="Times New Roman"/>
-          <w:lang w:eastAsia="en-US"/>
-        </w:rPr>
-      </w:pPr>
-      <w:bookmarkStart w:id="23" w:name="_Toc155267767"/>
-      <w:r>
-        <w:rPr>
-          <w:rFonts w:eastAsia="Times New Roman"/>
-          <w:lang w:eastAsia="en-US"/>
-        </w:rPr>
-        <w:t>2</w:t>
-      </w:r>
-      <w:r>
-        <w:rPr>
-          <w:rFonts w:eastAsia="Times New Roman"/>
-          <w:lang w:eastAsia="en-US"/>
-        </w:rPr>
-        <w:t xml:space="preserve">. </w:t>
-      </w:r>
-      <w:r>
-        <w:rPr>
-          <w:rFonts w:eastAsia="Times New Roman"/>
-          <w:lang w:eastAsia="en-US"/>
-        </w:rPr>
-        <w:t>Tích hợp mã nguồn:</w:t>
-      </w:r>
-      <w:bookmarkEnd w:id="23"/>
       <w:r>
         <w:rPr>
           <w:rFonts w:eastAsia="Times New Roman"/>
@@ -8488,7 +8540,7 @@
           <w:lang w:eastAsia="en-US"/>
         </w:rPr>
       </w:pPr>
-      <w:bookmarkStart w:id="24" w:name="_Toc155267768"/>
+      <w:bookmarkStart w:id="23" w:name="_Toc155289124"/>
       <w:r>
         <w:rPr>
           <w:rFonts w:eastAsia="Times New Roman"/>
@@ -8508,59 +8560,389 @@
           <w:rFonts w:eastAsia="Times New Roman"/>
           <w:lang w:eastAsia="en-US"/>
         </w:rPr>
-        <w:t>Xây dựng và triển khai ứng dụng:</w:t>
-      </w:r>
+        <w:t>Các bước thực hiện</w:t>
+      </w:r>
+      <w:bookmarkEnd w:id="23"/>
+    </w:p>
+    <w:p>
+      <w:pPr>
+        <w:spacing w:before="120" w:beforeAutospacing="0" w:after="120" w:afterAutospacing="0"/>
+        <w:jc w:val="both"/>
+        <w:rPr>
+          <w:lang w:val="de-DE" w:eastAsia="en-US"/>
+        </w:rPr>
+      </w:pPr>
+      <w:r>
+        <w:rPr>
+          <w:lang w:val="de-DE" w:eastAsia="en-US"/>
+        </w:rPr>
+        <w:t>Bước 1:</w:t>
+      </w:r>
+      <w:r>
+        <w:rPr>
+          <w:lang w:val="de-DE" w:eastAsia="en-US"/>
+        </w:rPr>
+        <w:t xml:space="preserve"> Cấu hình git Workflow</w:t>
+      </w:r>
+    </w:p>
+    <w:p>
+      <w:pPr>
+        <w:spacing w:before="120" w:beforeAutospacing="0" w:after="120" w:afterAutospacing="0"/>
+        <w:ind w:firstLine="0"/>
+        <w:jc w:val="both"/>
+        <w:rPr>
+          <w:lang w:val="de-DE" w:eastAsia="en-US"/>
+        </w:rPr>
+      </w:pPr>
+      <w:r>
+        <w:rPr>
+          <w:lang w:val="de-DE" w:eastAsia="en-US"/>
+        </w:rPr>
+        <w:tab/>
+        <w:t xml:space="preserve">- </w:t>
+      </w:r>
+      <w:r>
+        <w:rPr>
+          <w:lang w:val="de-DE" w:eastAsia="en-US"/>
+        </w:rPr>
+        <w:t>Trong khuôn khổ</w:t>
+      </w:r>
+      <w:r>
+        <w:rPr>
+          <w:lang w:val="de-DE" w:eastAsia="en-US"/>
+        </w:rPr>
+        <w:t xml:space="preserve"> bài thực tập sử dụng tích hợp công nghệ Git Action trên GitHub.</w:t>
+      </w:r>
+    </w:p>
+    <w:p>
+      <w:pPr>
+        <w:spacing w:before="120" w:beforeAutospacing="0" w:after="120" w:afterAutospacing="0"/>
+        <w:ind w:firstLine="0"/>
+        <w:jc w:val="both"/>
+        <w:rPr>
+          <w:lang w:val="de-DE" w:eastAsia="en-US"/>
+        </w:rPr>
+      </w:pPr>
+      <w:r>
+        <w:rPr>
+          <w:lang w:val="de-DE" w:eastAsia="en-US"/>
+        </w:rPr>
+        <w:tab/>
+        <w:t>- Tạo thư mục .github/workflows</w:t>
+      </w:r>
+    </w:p>
+    <w:p>
+      <w:pPr>
+        <w:spacing w:before="120" w:beforeAutospacing="0" w:after="120" w:afterAutospacing="0"/>
+        <w:ind w:firstLine="0"/>
+        <w:jc w:val="both"/>
+        <w:rPr>
+          <w:lang w:val="de-DE" w:eastAsia="en-US"/>
+        </w:rPr>
+      </w:pPr>
+      <w:r>
+        <w:rPr>
+          <w:lang w:val="de-DE" w:eastAsia="en-US"/>
+        </w:rPr>
+        <w:tab/>
+        <w:t xml:space="preserve">- Tạo file dotnet-desktop.yml và cấu hình </w:t>
+      </w:r>
+    </w:p>
+    <w:p>
+      <w:pPr>
+        <w:spacing w:before="120" w:beforeAutospacing="0" w:after="120" w:afterAutospacing="0"/>
+        <w:ind w:firstLine="0"/>
+        <w:jc w:val="both"/>
+        <w:rPr>
+          <w:lang w:val="de-DE" w:eastAsia="en-US"/>
+        </w:rPr>
+      </w:pPr>
+      <w:r>
+        <w:rPr>
+          <w:lang w:val="de-DE" w:eastAsia="en-US"/>
+        </w:rPr>
+        <w:tab/>
+      </w:r>
+      <w:r>
+        <w:rPr>
+          <w:lang w:val="de-DE" w:eastAsia="en-US"/>
+        </w:rPr>
+        <w:t># Chọn sự kiện kích hoạt workflow</w:t>
+      </w:r>
+    </w:p>
+    <w:p>
+      <w:pPr>
+        <w:spacing w:before="120" w:beforeAutospacing="0" w:after="120" w:afterAutospacing="0"/>
+        <w:ind w:firstLine="0"/>
+        <w:jc w:val="both"/>
+        <w:rPr>
+          <w:lang w:val="de-DE" w:eastAsia="en-US"/>
+        </w:rPr>
+      </w:pPr>
+      <w:r>
+        <w:rPr>
+          <w:lang w:val="de-DE" w:eastAsia="en-US"/>
+        </w:rPr>
+        <w:lastRenderedPageBreak/>
+        <w:tab/>
+      </w:r>
+      <w:r>
+        <w:rPr>
+          <w:lang w:val="de-DE" w:eastAsia="en-US"/>
+        </w:rPr>
+        <w:t># Cấu hình công việc chính của workflow</w:t>
+      </w:r>
+    </w:p>
+    <w:p>
+      <w:pPr>
+        <w:spacing w:before="120" w:beforeAutospacing="0" w:after="120" w:afterAutospacing="0"/>
+        <w:ind w:firstLine="0"/>
+        <w:jc w:val="both"/>
+        <w:rPr>
+          <w:lang w:val="de-DE" w:eastAsia="en-US"/>
+        </w:rPr>
+      </w:pPr>
+      <w:r>
+        <w:rPr>
+          <w:lang w:val="de-DE" w:eastAsia="en-US"/>
+        </w:rPr>
+        <w:tab/>
+      </w:r>
+      <w:r>
+        <w:rPr>
+          <w:lang w:val="de-DE" w:eastAsia="en-US"/>
+        </w:rPr>
+        <w:t># Thiết lập chiến lược chạy dựa trên các cấu hình Debug và Release</w:t>
+      </w:r>
+    </w:p>
+    <w:p>
+      <w:pPr>
+        <w:spacing w:before="120" w:beforeAutospacing="0" w:after="120" w:afterAutospacing="0"/>
+        <w:ind w:firstLine="0"/>
+        <w:jc w:val="both"/>
+        <w:rPr>
+          <w:lang w:val="de-DE" w:eastAsia="en-US"/>
+        </w:rPr>
+      </w:pPr>
+      <w:r>
+        <w:rPr>
+          <w:lang w:val="de-DE" w:eastAsia="en-US"/>
+        </w:rPr>
+        <w:tab/>
+      </w:r>
+      <w:r>
+        <w:rPr>
+          <w:lang w:val="de-DE" w:eastAsia="en-US"/>
+        </w:rPr>
+        <w:t xml:space="preserve"># </w:t>
+      </w:r>
+      <w:r>
+        <w:rPr>
+          <w:lang w:val="de-DE" w:eastAsia="en-US"/>
+        </w:rPr>
+        <w:t>Thiết lập</w:t>
+      </w:r>
+      <w:r>
+        <w:rPr>
+          <w:lang w:val="de-DE" w:eastAsia="en-US"/>
+        </w:rPr>
+        <w:t xml:space="preserve"> </w:t>
+      </w:r>
+      <w:r>
+        <w:rPr>
+          <w:lang w:val="de-DE" w:eastAsia="en-US"/>
+        </w:rPr>
+        <w:t>hệ điều hành c</w:t>
+      </w:r>
+      <w:r>
+        <w:rPr>
+          <w:lang w:val="de-DE" w:eastAsia="en-US"/>
+        </w:rPr>
+        <w:t>hạ</w:t>
+      </w:r>
+      <w:r>
+        <w:rPr>
+          <w:lang w:val="de-DE" w:eastAsia="en-US"/>
+        </w:rPr>
+        <w:t xml:space="preserve">y workflow: </w:t>
+      </w:r>
+      <w:r>
+        <w:rPr>
+          <w:lang w:val="de-DE" w:eastAsia="en-US"/>
+        </w:rPr>
+        <w:t>Windows</w:t>
+      </w:r>
+    </w:p>
+    <w:p>
+      <w:pPr>
+        <w:spacing w:before="120" w:beforeAutospacing="0" w:after="120" w:afterAutospacing="0"/>
+        <w:jc w:val="both"/>
+        <w:rPr>
+          <w:lang w:val="de-DE" w:eastAsia="en-US"/>
+        </w:rPr>
+      </w:pPr>
+      <w:r>
+        <w:rPr>
+          <w:lang w:val="de-DE" w:eastAsia="en-US"/>
+        </w:rPr>
+        <w:t xml:space="preserve"># </w:t>
+      </w:r>
+      <w:r>
+        <w:rPr>
+          <w:lang w:val="de-DE" w:eastAsia="en-US"/>
+        </w:rPr>
+        <w:t>Cài đặt b</w:t>
+      </w:r>
+      <w:r>
+        <w:rPr>
+          <w:lang w:val="de-DE" w:eastAsia="en-US"/>
+        </w:rPr>
+        <w:t>iến môi trường</w:t>
+      </w:r>
+      <w:r>
+        <w:rPr>
+          <w:lang w:val="de-DE" w:eastAsia="en-US"/>
+        </w:rPr>
+        <w:t xml:space="preserve"> env: tên solution, đường dẫn dự án...</w:t>
+      </w:r>
+    </w:p>
+    <w:p>
+      <w:pPr>
+        <w:spacing w:before="120" w:beforeAutospacing="0" w:after="120" w:afterAutospacing="0"/>
+        <w:jc w:val="both"/>
+        <w:rPr>
+          <w:lang w:val="de-DE" w:eastAsia="en-US"/>
+        </w:rPr>
+      </w:pPr>
+      <w:r>
+        <w:rPr>
+          <w:lang w:val="de-DE" w:eastAsia="en-US"/>
+        </w:rPr>
+        <w:t xml:space="preserve"># </w:t>
+      </w:r>
+      <w:r>
+        <w:rPr>
+          <w:lang w:val="de-DE" w:eastAsia="en-US"/>
+        </w:rPr>
+        <w:t xml:space="preserve">Cài đặt các </w:t>
+      </w:r>
+      <w:r>
+        <w:rPr>
+          <w:lang w:val="de-DE" w:eastAsia="en-US"/>
+        </w:rPr>
+        <w:t>bước của workflow</w:t>
+      </w:r>
+      <w:r>
+        <w:rPr>
+          <w:lang w:val="de-DE" w:eastAsia="en-US"/>
+        </w:rPr>
+        <w:t xml:space="preserve">: </w:t>
+      </w:r>
+      <w:r>
+        <w:rPr>
+          <w:lang w:val="de-DE" w:eastAsia="en-US"/>
+        </w:rPr>
+        <w:t>Cài đặt .NET Core</w:t>
+      </w:r>
+      <w:r>
+        <w:rPr>
+          <w:lang w:val="de-DE" w:eastAsia="en-US"/>
+        </w:rPr>
+        <w:t>, Kiểm tra Solution, cài bài Test...</w:t>
+      </w:r>
+    </w:p>
+    <w:p>
+      <w:pPr>
+        <w:spacing w:before="120" w:beforeAutospacing="0" w:after="120" w:afterAutospacing="0"/>
+        <w:jc w:val="both"/>
+        <w:rPr>
+          <w:lang w:val="de-DE" w:eastAsia="en-US"/>
+        </w:rPr>
+      </w:pPr>
+      <w:r>
+        <w:rPr>
+          <w:lang w:val="de-DE" w:eastAsia="en-US"/>
+        </w:rPr>
+        <w:t xml:space="preserve">Bước </w:t>
+      </w:r>
+      <w:r>
+        <w:rPr>
+          <w:lang w:val="de-DE" w:eastAsia="en-US"/>
+        </w:rPr>
+        <w:t>2</w:t>
+      </w:r>
+      <w:r>
+        <w:rPr>
+          <w:lang w:val="de-DE" w:eastAsia="en-US"/>
+        </w:rPr>
+        <w:t xml:space="preserve">: </w:t>
+      </w:r>
+      <w:r>
+        <w:rPr>
+          <w:lang w:val="de-DE" w:eastAsia="en-US"/>
+        </w:rPr>
+        <w:t>Kích hoạt quy trình CI/CD</w:t>
+      </w:r>
+    </w:p>
+    <w:p>
+      <w:pPr>
+        <w:spacing w:before="120" w:beforeAutospacing="0" w:after="120" w:afterAutospacing="0"/>
+        <w:jc w:val="both"/>
+        <w:rPr>
+          <w:lang w:val="de-DE" w:eastAsia="en-US"/>
+        </w:rPr>
+      </w:pPr>
+      <w:r>
+        <w:rPr>
+          <w:lang w:val="de-DE" w:eastAsia="en-US"/>
+        </w:rPr>
+        <w:t xml:space="preserve">- Hệ thống tự động kích hoạt workflow (quy trình CI/CD) khi nhánh master có commit </w:t>
+      </w:r>
+    </w:p>
+    <w:p>
+      <w:pPr>
+        <w:spacing w:before="120" w:beforeAutospacing="0" w:after="120" w:afterAutospacing="0"/>
+        <w:jc w:val="both"/>
+        <w:rPr>
+          <w:lang w:val="de-DE" w:eastAsia="en-US"/>
+        </w:rPr>
+      </w:pPr>
+      <w:r>
+        <w:rPr>
+          <w:lang w:val="de-DE" w:eastAsia="en-US"/>
+        </w:rPr>
+        <w:t>Bướ</w:t>
+      </w:r>
+      <w:r>
+        <w:rPr>
+          <w:lang w:val="de-DE" w:eastAsia="en-US"/>
+        </w:rPr>
+        <w:t xml:space="preserve">c 3: Theo dõi và kiểm tra </w:t>
+      </w:r>
+      <w:r>
+        <w:rPr>
+          <w:lang w:val="de-DE" w:eastAsia="en-US"/>
+        </w:rPr>
+        <w:t>quá trình workflow thực hiện</w:t>
+      </w:r>
+      <w:bookmarkStart w:id="24" w:name="_GoBack"/>
       <w:bookmarkEnd w:id="24"/>
-      <w:r>
-        <w:rPr>
-          <w:rFonts w:eastAsia="Times New Roman"/>
-          <w:lang w:eastAsia="en-US"/>
-        </w:rPr>
-        <w:t xml:space="preserve"> </w:t>
-      </w:r>
-    </w:p>
-    <w:p>
-      <w:pPr>
-        <w:spacing w:before="120" w:beforeAutospacing="0" w:after="120" w:afterAutospacing="0"/>
-        <w:jc w:val="both"/>
-        <w:rPr>
-          <w:rFonts w:eastAsia="Times New Roman"/>
-          <w:sz w:val="32"/>
-          <w:szCs w:val="24"/>
-          <w:lang w:val="de-DE" w:eastAsia="en-US"/>
-        </w:rPr>
-      </w:pPr>
-      <w:r>
-        <w:rPr>
-          <w:rFonts w:eastAsia="Times New Roman"/>
-          <w:sz w:val="32"/>
-          <w:szCs w:val="24"/>
-          <w:lang w:val="de-DE" w:eastAsia="en-US"/>
-        </w:rPr>
-        <w:t>Xây dựng và triển khai ứng dụng lên môi trường sản xuất, sử dụng các công cụ và kỹ thuật DevOps</w:t>
-      </w:r>
-      <w:r>
-        <w:rPr>
-          <w:rFonts w:eastAsia="Times New Roman"/>
-          <w:sz w:val="32"/>
-          <w:szCs w:val="24"/>
-          <w:lang w:val="de-DE" w:eastAsia="en-US"/>
-        </w:rPr>
-        <w:t xml:space="preserve"> được kể trên</w:t>
-      </w:r>
-      <w:r>
-        <w:rPr>
-          <w:rFonts w:eastAsia="Times New Roman"/>
-          <w:sz w:val="32"/>
-          <w:szCs w:val="24"/>
-          <w:lang w:val="de-DE" w:eastAsia="en-US"/>
-        </w:rPr>
-        <w:t>.</w:t>
-      </w:r>
-    </w:p>
-    <w:p>
-      <w:pPr>
-        <w:spacing w:before="0" w:beforeAutospacing="0" w:after="160" w:afterAutospacing="0" w:line="259" w:lineRule="auto"/>
+    </w:p>
+    <w:p>
+      <w:pPr>
+        <w:spacing w:before="120" w:beforeAutospacing="0" w:after="120" w:afterAutospacing="0"/>
+        <w:jc w:val="both"/>
+        <w:rPr>
+          <w:rFonts w:eastAsia="Times New Roman"/>
+          <w:sz w:val="32"/>
+          <w:szCs w:val="24"/>
+          <w:lang w:val="de-DE" w:eastAsia="en-US"/>
+        </w:rPr>
+      </w:pPr>
+    </w:p>
+    <w:p>
+      <w:pPr>
+        <w:spacing w:before="120" w:beforeAutospacing="0" w:after="120" w:afterAutospacing="0" w:line="259" w:lineRule="auto"/>
         <w:ind w:firstLine="0"/>
         <w:jc w:val="left"/>
         <w:rPr>
@@ -8569,7 +8951,6 @@
           <w:lang w:val="de-DE" w:eastAsia="en-US"/>
         </w:rPr>
       </w:pPr>
-      <w:bookmarkStart w:id="25" w:name="_Toc155267769"/>
       <w:r>
         <w:rPr>
           <w:rFonts w:eastAsia="Times New Roman"/>
@@ -8588,6 +8969,7 @@
           <w:lang w:val="de-DE" w:eastAsia="en-US"/>
         </w:rPr>
       </w:pPr>
+      <w:bookmarkStart w:id="25" w:name="_Toc155289125"/>
       <w:r>
         <w:rPr>
           <w:rFonts w:eastAsia="Times New Roman"/>
@@ -8607,7 +8989,7 @@
           <w:lang w:eastAsia="en-US"/>
         </w:rPr>
       </w:pPr>
-      <w:bookmarkStart w:id="26" w:name="_Toc155267770"/>
+      <w:bookmarkStart w:id="26" w:name="_Toc155289126"/>
       <w:r>
         <w:rPr>
           <w:rFonts w:eastAsia="Times New Roman"/>
@@ -8822,7 +9204,7 @@
           <w:lang w:eastAsia="en-US"/>
         </w:rPr>
       </w:pPr>
-      <w:bookmarkStart w:id="27" w:name="_Toc155267771"/>
+      <w:bookmarkStart w:id="27" w:name="_Toc155289127"/>
       <w:r>
         <w:rPr>
           <w:rFonts w:eastAsia="Times New Roman"/>
@@ -8954,7 +9336,7 @@
           <w:lang w:eastAsia="en-US"/>
         </w:rPr>
       </w:pPr>
-      <w:bookmarkStart w:id="28" w:name="_Toc155267772"/>
+      <w:bookmarkStart w:id="28" w:name="_Toc155289128"/>
       <w:r>
         <w:rPr>
           <w:rFonts w:eastAsia="Times New Roman"/>
@@ -9110,7 +9492,7 @@
           <w:lang w:eastAsia="en-US"/>
         </w:rPr>
       </w:pPr>
-      <w:bookmarkStart w:id="29" w:name="_Toc155267773"/>
+      <w:bookmarkStart w:id="29" w:name="_Toc155289129"/>
       <w:r>
         <w:rPr>
           <w:rFonts w:eastAsia="Times New Roman"/>
@@ -9126,6 +9508,57 @@
         <w:t>Kết luận</w:t>
       </w:r>
       <w:bookmarkEnd w:id="29"/>
+    </w:p>
+    <w:p>
+      <w:pPr>
+        <w:pStyle w:val="Heading4"/>
+        <w:rPr>
+          <w:rFonts w:eastAsia="Times New Roman"/>
+          <w:lang w:val="de-DE" w:eastAsia="en-US"/>
+        </w:rPr>
+      </w:pPr>
+      <w:r>
+        <w:rPr>
+          <w:rFonts w:eastAsia="Times New Roman"/>
+          <w:lang w:val="de-DE" w:eastAsia="en-US"/>
+        </w:rPr>
+        <w:t>4.1</w:t>
+      </w:r>
+      <w:r>
+        <w:rPr>
+          <w:rFonts w:eastAsia="Times New Roman"/>
+          <w:lang w:val="de-DE" w:eastAsia="en-US"/>
+        </w:rPr>
+        <w:t>.</w:t>
+      </w:r>
+      <w:r>
+        <w:rPr>
+          <w:rFonts w:eastAsia="Times New Roman"/>
+          <w:lang w:val="de-DE" w:eastAsia="en-US"/>
+        </w:rPr>
+        <w:t xml:space="preserve"> </w:t>
+      </w:r>
+      <w:r>
+        <w:rPr>
+          <w:rFonts w:eastAsia="Times New Roman"/>
+          <w:lang w:val="de-DE" w:eastAsia="en-US"/>
+        </w:rPr>
+        <w:t>Ưu điểm và nhược điểm của dự án Quản lý trang thiết bị công nghệ thông tin</w:t>
+      </w:r>
+    </w:p>
+    <w:p>
+      <w:pPr>
+        <w:pStyle w:val="Heading31"/>
+        <w:rPr>
+          <w:lang w:val="de-DE" w:eastAsia="en-US"/>
+        </w:rPr>
+      </w:pPr>
+      <w:r>
+        <w:rPr>
+          <w:lang w:val="de-DE" w:eastAsia="en-US"/>
+        </w:rPr>
+        <w:t>Ưu điểm</w:t>
+      </w:r>
     </w:p>
     <w:p>
       <w:pPr>
@@ -9136,113 +9569,17 @@
           <w:rFonts w:eastAsia="Times New Roman"/>
           <w:sz w:val="32"/>
           <w:szCs w:val="24"/>
-          <w:highlight w:val="yellow"/>
-          <w:lang w:val="de-DE" w:eastAsia="en-US"/>
-        </w:rPr>
-      </w:pPr>
-      <w:r>
-        <w:rPr>
-          <w:rFonts w:eastAsia="Times New Roman"/>
-          <w:sz w:val="32"/>
-          <w:szCs w:val="24"/>
-          <w:highlight w:val="yellow"/>
-          <w:lang w:val="de-DE" w:eastAsia="en-US"/>
-        </w:rPr>
-        <w:t>Ý</w:t>
-      </w:r>
-      <w:r>
-        <w:rPr>
-          <w:rFonts w:eastAsia="Times New Roman"/>
-          <w:sz w:val="32"/>
-          <w:szCs w:val="24"/>
-          <w:highlight w:val="yellow"/>
-          <w:lang w:val="de-DE" w:eastAsia="en-US"/>
-        </w:rPr>
-        <w:t xml:space="preserve"> kiến đánh giá, đề xuất</w:t>
-      </w:r>
-    </w:p>
-    <w:p>
-      <w:pPr>
-        <w:numPr>
-          <w:ilvl w:val="0"/>
-          <w:numId w:val="32"/>
-        </w:numPr>
-        <w:spacing w:before="120" w:beforeAutospacing="0" w:after="120" w:afterAutospacing="0"/>
-        <w:ind w:left="0" w:firstLine="567"/>
-        <w:jc w:val="left"/>
-        <w:rPr>
-          <w:rFonts w:eastAsia="Times New Roman"/>
-          <w:sz w:val="32"/>
-          <w:szCs w:val="24"/>
-          <w:highlight w:val="yellow"/>
-          <w:lang w:val="de-DE" w:eastAsia="en-US"/>
-        </w:rPr>
-      </w:pPr>
-      <w:r>
-        <w:rPr>
-          <w:rFonts w:eastAsia="Times New Roman"/>
-          <w:sz w:val="32"/>
-          <w:szCs w:val="24"/>
-          <w:highlight w:val="yellow"/>
-          <w:lang w:val="de-DE" w:eastAsia="en-US"/>
-        </w:rPr>
-        <w:t>Ưu điểm và nhược điểm của dự án.</w:t>
-      </w:r>
-    </w:p>
-    <w:p>
-      <w:pPr>
-        <w:numPr>
-          <w:ilvl w:val="0"/>
-          <w:numId w:val="32"/>
-        </w:numPr>
-        <w:spacing w:before="120" w:beforeAutospacing="0" w:after="120" w:afterAutospacing="0"/>
-        <w:ind w:left="0" w:firstLine="567"/>
-        <w:jc w:val="left"/>
-        <w:rPr>
-          <w:rFonts w:eastAsia="Times New Roman"/>
-          <w:sz w:val="32"/>
-          <w:szCs w:val="24"/>
-          <w:highlight w:val="yellow"/>
-          <w:lang w:val="de-DE" w:eastAsia="en-US"/>
-        </w:rPr>
-      </w:pPr>
-      <w:r>
-        <w:rPr>
-          <w:rFonts w:eastAsia="Times New Roman"/>
-          <w:sz w:val="32"/>
-          <w:szCs w:val="24"/>
-          <w:highlight w:val="yellow"/>
-          <w:lang w:val="de-DE" w:eastAsia="en-US"/>
-        </w:rPr>
-        <w:t>Lời khuyên cho các dự án tương tự.</w:t>
-      </w:r>
-    </w:p>
-    <w:p>
-      <w:pPr>
-        <w:numPr>
-          <w:ilvl w:val="0"/>
-          <w:numId w:val="32"/>
-        </w:numPr>
-        <w:spacing w:before="120" w:beforeAutospacing="0" w:after="120" w:afterAutospacing="0"/>
-        <w:ind w:left="0" w:firstLine="567"/>
-        <w:jc w:val="left"/>
-        <w:rPr>
-          <w:rFonts w:eastAsia="Times New Roman"/>
-          <w:sz w:val="32"/>
-          <w:szCs w:val="24"/>
-          <w:highlight w:val="yellow"/>
-          <w:lang w:val="de-DE" w:eastAsia="en-US"/>
-        </w:rPr>
-      </w:pPr>
-      <w:r>
-        <w:rPr>
-          <w:rFonts w:eastAsia="Times New Roman"/>
-          <w:sz w:val="32"/>
-          <w:szCs w:val="24"/>
-          <w:highlight w:val="yellow"/>
-          <w:lang w:val="de-DE" w:eastAsia="en-US"/>
-        </w:rPr>
-        <w:t>Các đề xuất để cải thiện dự án.</w:t>
+          <w:lang w:val="de-DE" w:eastAsia="en-US"/>
+        </w:rPr>
+      </w:pPr>
+      <w:r>
+        <w:rPr>
+          <w:rFonts w:eastAsia="Times New Roman"/>
+          <w:sz w:val="32"/>
+          <w:szCs w:val="24"/>
+          <w:lang w:val="de-DE" w:eastAsia="en-US"/>
+        </w:rPr>
+        <w:t>Tăng cường hiệu quả quản lý trang thiết bị công nghệ thông tin, giúp doanh nghiệp/tổ chức tối ưu hóa tài nguyên, tiết kiệm chi phí.</w:t>
       </w:r>
     </w:p>
     <w:p>
@@ -9254,131 +9591,17 @@
           <w:rFonts w:eastAsia="Times New Roman"/>
           <w:sz w:val="32"/>
           <w:szCs w:val="24"/>
-          <w:highlight w:val="yellow"/>
-          <w:lang w:val="de-DE" w:eastAsia="en-US"/>
-        </w:rPr>
-      </w:pPr>
-      <w:r>
-        <w:rPr>
-          <w:rFonts w:eastAsia="Times New Roman"/>
-          <w:sz w:val="32"/>
-          <w:szCs w:val="24"/>
-          <w:highlight w:val="yellow"/>
-          <w:lang w:val="de-DE" w:eastAsia="en-US"/>
-        </w:rPr>
-        <w:t>Một số lưu ý khi viết báo cáo thực tập</w:t>
-      </w:r>
-    </w:p>
-    <w:p>
-      <w:pPr>
-        <w:numPr>
-          <w:ilvl w:val="0"/>
-          <w:numId w:val="33"/>
-        </w:numPr>
-        <w:spacing w:before="120" w:beforeAutospacing="0" w:after="120" w:afterAutospacing="0"/>
-        <w:ind w:left="0" w:firstLine="567"/>
-        <w:jc w:val="left"/>
-        <w:rPr>
-          <w:rFonts w:eastAsia="Times New Roman"/>
-          <w:sz w:val="32"/>
-          <w:szCs w:val="24"/>
-          <w:highlight w:val="yellow"/>
-          <w:lang w:val="de-DE" w:eastAsia="en-US"/>
-        </w:rPr>
-      </w:pPr>
-      <w:r>
-        <w:rPr>
-          <w:rFonts w:eastAsia="Times New Roman"/>
-          <w:sz w:val="32"/>
-          <w:szCs w:val="24"/>
-          <w:highlight w:val="yellow"/>
-          <w:lang w:val="de-DE" w:eastAsia="en-US"/>
-        </w:rPr>
-        <w:t>Báo cáo cần được trình bày rõ ràng, mạch lạc, dễ hiểu.</w:t>
-      </w:r>
-    </w:p>
-    <w:p>
-      <w:pPr>
-        <w:numPr>
-          <w:ilvl w:val="0"/>
-          <w:numId w:val="33"/>
-        </w:numPr>
-        <w:spacing w:before="120" w:beforeAutospacing="0" w:after="120" w:afterAutospacing="0"/>
-        <w:ind w:left="0" w:firstLine="567"/>
-        <w:jc w:val="left"/>
-        <w:rPr>
-          <w:rFonts w:eastAsia="Times New Roman"/>
-          <w:sz w:val="32"/>
-          <w:szCs w:val="24"/>
-          <w:highlight w:val="yellow"/>
-          <w:lang w:val="de-DE" w:eastAsia="en-US"/>
-        </w:rPr>
-      </w:pPr>
-      <w:r>
-        <w:rPr>
-          <w:rFonts w:eastAsia="Times New Roman"/>
-          <w:sz w:val="32"/>
-          <w:szCs w:val="24"/>
-          <w:highlight w:val="yellow"/>
-          <w:lang w:val="de-DE" w:eastAsia="en-US"/>
-        </w:rPr>
-        <w:t>Báo cáo cần có đầy đủ các nội dung cần thiết.</w:t>
-      </w:r>
-    </w:p>
-    <w:p>
-      <w:pPr>
-        <w:numPr>
-          <w:ilvl w:val="0"/>
-          <w:numId w:val="33"/>
-        </w:numPr>
-        <w:spacing w:before="120" w:beforeAutospacing="0" w:after="120" w:afterAutospacing="0"/>
-        <w:ind w:left="0" w:firstLine="567"/>
-        <w:jc w:val="left"/>
-        <w:rPr>
-          <w:rFonts w:eastAsia="Times New Roman"/>
-          <w:sz w:val="32"/>
-          <w:szCs w:val="24"/>
-          <w:highlight w:val="yellow"/>
-          <w:lang w:val="de-DE" w:eastAsia="en-US"/>
-        </w:rPr>
-      </w:pPr>
-      <w:r>
-        <w:rPr>
-          <w:rFonts w:eastAsia="Times New Roman"/>
-          <w:sz w:val="32"/>
-          <w:szCs w:val="24"/>
-          <w:highlight w:val="yellow"/>
-          <w:lang w:val="de-DE" w:eastAsia="en-US"/>
-        </w:rPr>
-        <w:t>Báo cáo cần được sử dụng các ngôn ngữ chuyên ngành chính xác.</w:t>
-      </w:r>
-    </w:p>
-    <w:p>
-      <w:pPr>
-        <w:numPr>
-          <w:ilvl w:val="0"/>
-          <w:numId w:val="33"/>
-        </w:numPr>
-        <w:spacing w:before="120" w:beforeAutospacing="0" w:after="120" w:afterAutospacing="0"/>
-        <w:ind w:left="0" w:firstLine="567"/>
-        <w:jc w:val="left"/>
-        <w:rPr>
-          <w:rFonts w:eastAsia="Times New Roman"/>
-          <w:sz w:val="32"/>
-          <w:szCs w:val="24"/>
-          <w:highlight w:val="yellow"/>
-          <w:lang w:val="de-DE" w:eastAsia="en-US"/>
-        </w:rPr>
-      </w:pPr>
-      <w:r>
-        <w:rPr>
-          <w:rFonts w:eastAsia="Times New Roman"/>
-          <w:sz w:val="32"/>
-          <w:szCs w:val="24"/>
-          <w:highlight w:val="yellow"/>
-          <w:lang w:val="de-DE" w:eastAsia="en-US"/>
-        </w:rPr>
-        <w:t>Báo cáo cần được trình bày theo một bố cục thống nhất.</w:t>
+          <w:lang w:val="de-DE" w:eastAsia="en-US"/>
+        </w:rPr>
+      </w:pPr>
+      <w:r>
+        <w:rPr>
+          <w:rFonts w:eastAsia="Times New Roman"/>
+          <w:sz w:val="32"/>
+          <w:szCs w:val="24"/>
+          <w:lang w:val="de-DE" w:eastAsia="en-US"/>
+        </w:rPr>
+        <w:t>Nâng cao độ tin cậy, an toàn của hệ thống trang thiết bị công nghệ thông tin.</w:t>
       </w:r>
     </w:p>
     <w:p>
@@ -9390,103 +9613,17 @@
           <w:rFonts w:eastAsia="Times New Roman"/>
           <w:sz w:val="32"/>
           <w:szCs w:val="24"/>
-          <w:highlight w:val="yellow"/>
-          <w:lang w:val="de-DE" w:eastAsia="en-US"/>
-        </w:rPr>
-      </w:pPr>
-      <w:r>
-        <w:rPr>
-          <w:rFonts w:eastAsia="Times New Roman"/>
-          <w:sz w:val="32"/>
-          <w:szCs w:val="24"/>
-          <w:highlight w:val="yellow"/>
-          <w:lang w:val="de-DE" w:eastAsia="en-US"/>
-        </w:rPr>
-        <w:t>Dưới đây là một số mẫu báo cáo thực tập theo hướng DevOps mà bạn có thể tham khảo:</w:t>
-      </w:r>
-    </w:p>
-    <w:p>
-      <w:pPr>
-        <w:numPr>
-          <w:ilvl w:val="0"/>
-          <w:numId w:val="34"/>
-        </w:numPr>
-        <w:spacing w:before="120" w:beforeAutospacing="0" w:after="120" w:afterAutospacing="0"/>
-        <w:ind w:left="0" w:firstLine="567"/>
-        <w:jc w:val="left"/>
-        <w:rPr>
-          <w:rFonts w:eastAsia="Times New Roman"/>
-          <w:sz w:val="32"/>
-          <w:szCs w:val="24"/>
-          <w:highlight w:val="yellow"/>
-          <w:lang w:val="de-DE" w:eastAsia="en-US"/>
-        </w:rPr>
-      </w:pPr>
-      <w:r>
-        <w:rPr>
-          <w:rFonts w:eastAsia="Times New Roman"/>
-          <w:sz w:val="32"/>
-          <w:szCs w:val="24"/>
-          <w:highlight w:val="yellow"/>
-          <w:lang w:val="de-DE" w:eastAsia="en-US"/>
-        </w:rPr>
-        <w:t>Báo cáo thực tập DevOps tại Google</w:t>
-      </w:r>
-    </w:p>
-    <w:p>
-      <w:pPr>
-        <w:numPr>
-          <w:ilvl w:val="0"/>
-          <w:numId w:val="34"/>
-        </w:numPr>
-        <w:spacing w:before="120" w:beforeAutospacing="0" w:after="120" w:afterAutospacing="0"/>
-        <w:ind w:left="0" w:firstLine="567"/>
-        <w:jc w:val="left"/>
-        <w:rPr>
-          <w:rFonts w:eastAsia="Times New Roman"/>
-          <w:sz w:val="32"/>
-          <w:szCs w:val="24"/>
-          <w:highlight w:val="yellow"/>
-          <w:lang w:eastAsia="en-US"/>
-        </w:rPr>
-      </w:pPr>
-      <w:r>
-        <w:rPr>
-          <w:rFonts w:eastAsia="Times New Roman"/>
-          <w:sz w:val="32"/>
-          <w:szCs w:val="24"/>
-          <w:highlight w:val="yellow"/>
-          <w:lang w:eastAsia="en-US"/>
-        </w:rPr>
-        <w:t>Báo cáo thực tập DevOps tại Amazon</w:t>
-      </w:r>
-    </w:p>
-    <w:p>
-      <w:pPr>
-        <w:numPr>
-          <w:ilvl w:val="0"/>
-          <w:numId w:val="34"/>
-        </w:numPr>
-        <w:spacing w:before="120" w:beforeAutospacing="0" w:after="120" w:afterAutospacing="0"/>
-        <w:ind w:left="0" w:firstLine="567"/>
-        <w:jc w:val="left"/>
-        <w:rPr>
-          <w:rFonts w:eastAsia="Times New Roman"/>
-          <w:sz w:val="32"/>
-          <w:szCs w:val="24"/>
-          <w:highlight w:val="yellow"/>
-          <w:lang w:eastAsia="en-US"/>
-        </w:rPr>
-      </w:pPr>
-      <w:r>
-        <w:rPr>
-          <w:rFonts w:eastAsia="Times New Roman"/>
-          <w:sz w:val="32"/>
-          <w:szCs w:val="24"/>
-          <w:highlight w:val="yellow"/>
-          <w:lang w:eastAsia="en-US"/>
-        </w:rPr>
-        <w:t>Báo cáo thực tập DevOps tại Microsoft</w:t>
+          <w:lang w:val="de-DE" w:eastAsia="en-US"/>
+        </w:rPr>
+      </w:pPr>
+      <w:r>
+        <w:rPr>
+          <w:rFonts w:eastAsia="Times New Roman"/>
+          <w:sz w:val="32"/>
+          <w:szCs w:val="24"/>
+          <w:lang w:val="de-DE" w:eastAsia="en-US"/>
+        </w:rPr>
+        <w:t>Tạo thuận lợi cho việc truy xuất, sử dụng, bảo trì, bảo dưỡng trang thiết bị công nghệ thông tin.</w:t>
       </w:r>
     </w:p>
     <w:p>
@@ -9498,27 +9635,728 @@
           <w:rFonts w:eastAsia="Times New Roman"/>
           <w:sz w:val="32"/>
           <w:szCs w:val="24"/>
-          <w:lang w:eastAsia="en-US"/>
-        </w:rPr>
-      </w:pPr>
-      <w:r>
-        <w:rPr>
-          <w:rFonts w:eastAsia="Times New Roman"/>
-          <w:sz w:val="32"/>
-          <w:szCs w:val="24"/>
-          <w:highlight w:val="yellow"/>
-          <w:lang w:eastAsia="en-US"/>
+          <w:lang w:val="de-DE" w:eastAsia="en-US"/>
+        </w:rPr>
+      </w:pPr>
+      <w:r>
+        <w:rPr>
+          <w:rFonts w:eastAsia="Times New Roman"/>
+          <w:sz w:val="32"/>
+          <w:szCs w:val="24"/>
+          <w:lang w:val="de-DE" w:eastAsia="en-US"/>
+        </w:rPr>
+        <w:t>Đáp ứng yêu cầu của pháp luật về quản lý trang thiết bị công nghệ thông tin.</w:t>
+      </w:r>
+    </w:p>
+    <w:p>
+      <w:pPr>
+        <w:pStyle w:val="Heading31"/>
+        <w:rPr>
+          <w:lang w:val="de-DE" w:eastAsia="en-US"/>
+        </w:rPr>
+      </w:pPr>
+      <w:r>
+        <w:rPr>
+          <w:lang w:val="de-DE" w:eastAsia="en-US"/>
+        </w:rPr>
+        <w:t>Nhược điểm</w:t>
+      </w:r>
+    </w:p>
+    <w:p>
+      <w:pPr>
+        <w:spacing w:before="120" w:beforeAutospacing="0" w:after="120" w:afterAutospacing="0"/>
+        <w:ind w:firstLine="567"/>
+        <w:jc w:val="left"/>
+        <w:rPr>
+          <w:rFonts w:eastAsia="Times New Roman"/>
+          <w:sz w:val="32"/>
+          <w:szCs w:val="24"/>
+          <w:lang w:val="de-DE" w:eastAsia="en-US"/>
+        </w:rPr>
+      </w:pPr>
+      <w:r>
+        <w:rPr>
+          <w:rFonts w:eastAsia="Times New Roman"/>
+          <w:sz w:val="32"/>
+          <w:szCs w:val="24"/>
+          <w:lang w:val="de-DE" w:eastAsia="en-US"/>
+        </w:rPr>
+        <w:t>Chi phí đầu tư ban đầu cao, đòi hỏi doanh nghiệp/tổ chức phải có nguồn lực tài chính dồi dào.</w:t>
+      </w:r>
+    </w:p>
+    <w:p>
+      <w:pPr>
+        <w:spacing w:before="120" w:beforeAutospacing="0" w:after="120" w:afterAutospacing="0"/>
+        <w:ind w:firstLine="567"/>
+        <w:jc w:val="left"/>
+        <w:rPr>
+          <w:rFonts w:eastAsia="Times New Roman"/>
+          <w:sz w:val="32"/>
+          <w:szCs w:val="24"/>
+          <w:lang w:val="de-DE" w:eastAsia="en-US"/>
+        </w:rPr>
+      </w:pPr>
+      <w:r>
+        <w:rPr>
+          <w:rFonts w:eastAsia="Times New Roman"/>
+          <w:sz w:val="32"/>
+          <w:szCs w:val="24"/>
+          <w:lang w:val="de-DE" w:eastAsia="en-US"/>
+        </w:rPr>
+        <w:t>Yêu cầu đội ngũ nhân lực có trình độ, chuyên môn về công nghệ thông tin.</w:t>
+      </w:r>
+    </w:p>
+    <w:p>
+      <w:pPr>
+        <w:spacing w:before="120" w:beforeAutospacing="0" w:after="120" w:afterAutospacing="0"/>
+        <w:ind w:firstLine="567"/>
+        <w:jc w:val="left"/>
+        <w:rPr>
+          <w:rFonts w:eastAsia="Times New Roman"/>
+          <w:sz w:val="32"/>
+          <w:szCs w:val="24"/>
+          <w:lang w:val="de-DE" w:eastAsia="en-US"/>
+        </w:rPr>
+      </w:pPr>
+      <w:r>
+        <w:rPr>
+          <w:rFonts w:eastAsia="Times New Roman"/>
+          <w:sz w:val="32"/>
+          <w:szCs w:val="24"/>
+          <w:lang w:val="de-DE" w:eastAsia="en-US"/>
         </w:rPr>
         <w:lastRenderedPageBreak/>
-        <w:t>Bạn có thể sử dụng các mẫu báo cáo này làm cơ sở để viết báo cáo thực tập của mình. Tuy nhiên, bạn cần lưu ý chỉnh sửa các mẫu báo cáo này cho phù hợp với dự án thực tập của mình.</w:t>
-      </w:r>
-    </w:p>
-    <w:p>
-      <w:pPr>
-        <w:spacing w:before="120" w:beforeAutospacing="0" w:after="120" w:afterAutospacing="0"/>
-        <w:ind w:firstLine="709"/>
-        <w:jc w:val="both"/>
-      </w:pPr>
+        <w:t>Có thể phát sinh những khó khăn, thách thức trong quá trình triển khai dự án, do đó cần có sự chuẩn bị kỹ lưỡng.</w:t>
+      </w:r>
+    </w:p>
+    <w:p>
+      <w:pPr>
+        <w:pStyle w:val="Heading4"/>
+        <w:rPr>
+          <w:rFonts w:eastAsia="Times New Roman"/>
+          <w:lang w:val="de-DE" w:eastAsia="en-US"/>
+        </w:rPr>
+      </w:pPr>
+      <w:r>
+        <w:rPr>
+          <w:rFonts w:eastAsia="Times New Roman"/>
+          <w:lang w:val="de-DE" w:eastAsia="en-US"/>
+        </w:rPr>
+        <w:t>4.</w:t>
+      </w:r>
+      <w:r>
+        <w:rPr>
+          <w:rFonts w:eastAsia="Times New Roman"/>
+          <w:lang w:val="de-DE" w:eastAsia="en-US"/>
+        </w:rPr>
+        <w:t xml:space="preserve">2. </w:t>
+      </w:r>
+      <w:r>
+        <w:rPr>
+          <w:rFonts w:eastAsia="Times New Roman"/>
+          <w:lang w:val="de-DE" w:eastAsia="en-US"/>
+        </w:rPr>
+        <w:t>Lời khuyên cho các dự án tương tự</w:t>
+      </w:r>
+    </w:p>
+    <w:p>
+      <w:pPr>
+        <w:spacing w:before="120" w:beforeAutospacing="0" w:after="120" w:afterAutospacing="0"/>
+        <w:ind w:firstLine="567"/>
+        <w:jc w:val="left"/>
+        <w:rPr>
+          <w:rFonts w:eastAsia="Times New Roman"/>
+          <w:sz w:val="32"/>
+          <w:szCs w:val="24"/>
+          <w:lang w:val="de-DE" w:eastAsia="en-US"/>
+        </w:rPr>
+      </w:pPr>
+      <w:r>
+        <w:rPr>
+          <w:rFonts w:eastAsia="Times New Roman"/>
+          <w:sz w:val="32"/>
+          <w:szCs w:val="24"/>
+          <w:lang w:val="de-DE" w:eastAsia="en-US"/>
+        </w:rPr>
+        <w:t>Cần có sự chuẩn bị kỹ lưỡng về tài chính, nhân lực và công nghệ trước khi triển khai dự án.</w:t>
+      </w:r>
+    </w:p>
+    <w:p>
+      <w:pPr>
+        <w:spacing w:before="120" w:beforeAutospacing="0" w:after="120" w:afterAutospacing="0"/>
+        <w:ind w:firstLine="567"/>
+        <w:jc w:val="left"/>
+        <w:rPr>
+          <w:rFonts w:eastAsia="Times New Roman"/>
+          <w:sz w:val="32"/>
+          <w:szCs w:val="24"/>
+          <w:lang w:val="de-DE" w:eastAsia="en-US"/>
+        </w:rPr>
+      </w:pPr>
+      <w:r>
+        <w:rPr>
+          <w:rFonts w:eastAsia="Times New Roman"/>
+          <w:sz w:val="32"/>
+          <w:szCs w:val="24"/>
+          <w:lang w:val="de-DE" w:eastAsia="en-US"/>
+        </w:rPr>
+        <w:t>Xây dựng kế hoạch triển khai dự án chi tiết, rõ ràng, phù hợp với thực tế của doanh nghiệp/tổ chức.</w:t>
+      </w:r>
+    </w:p>
+    <w:p>
+      <w:pPr>
+        <w:spacing w:before="120" w:beforeAutospacing="0" w:after="120" w:afterAutospacing="0"/>
+        <w:ind w:firstLine="567"/>
+        <w:jc w:val="left"/>
+        <w:rPr>
+          <w:rFonts w:eastAsia="Times New Roman"/>
+          <w:sz w:val="32"/>
+          <w:szCs w:val="24"/>
+          <w:lang w:val="de-DE" w:eastAsia="en-US"/>
+        </w:rPr>
+      </w:pPr>
+      <w:r>
+        <w:rPr>
+          <w:rFonts w:eastAsia="Times New Roman"/>
+          <w:sz w:val="32"/>
+          <w:szCs w:val="24"/>
+          <w:lang w:val="de-DE" w:eastAsia="en-US"/>
+        </w:rPr>
+        <w:t>Thực hiện giám sát, đánh giá thường xuyên trong quá trình triển khai dự án để kịp thời điều chỉnh, khắc phục những khó khăn, vướng mắc.</w:t>
+      </w:r>
+    </w:p>
+    <w:p>
+      <w:pPr>
+        <w:pStyle w:val="Heading4"/>
+        <w:rPr>
+          <w:rFonts w:eastAsia="Times New Roman"/>
+          <w:lang w:val="de-DE" w:eastAsia="en-US"/>
+        </w:rPr>
+      </w:pPr>
+      <w:r>
+        <w:rPr>
+          <w:rFonts w:eastAsia="Times New Roman"/>
+          <w:lang w:val="de-DE" w:eastAsia="en-US"/>
+        </w:rPr>
+        <w:t>4.</w:t>
+      </w:r>
+      <w:r>
+        <w:rPr>
+          <w:rFonts w:eastAsia="Times New Roman"/>
+          <w:lang w:val="de-DE" w:eastAsia="en-US"/>
+        </w:rPr>
+        <w:t xml:space="preserve">3. </w:t>
+      </w:r>
+      <w:r>
+        <w:rPr>
+          <w:rFonts w:eastAsia="Times New Roman"/>
+          <w:lang w:val="de-DE" w:eastAsia="en-US"/>
+        </w:rPr>
+        <w:t>Các đề xuất để cải thiện dự án</w:t>
+      </w:r>
+    </w:p>
+    <w:p>
+      <w:pPr>
+        <w:spacing w:before="120" w:beforeAutospacing="0" w:after="120" w:afterAutospacing="0"/>
+        <w:ind w:firstLine="567"/>
+        <w:jc w:val="left"/>
+        <w:rPr>
+          <w:rFonts w:eastAsia="Times New Roman"/>
+          <w:sz w:val="32"/>
+          <w:szCs w:val="24"/>
+          <w:lang w:val="de-DE" w:eastAsia="en-US"/>
+        </w:rPr>
+      </w:pPr>
+      <w:r>
+        <w:rPr>
+          <w:rFonts w:eastAsia="Times New Roman"/>
+          <w:sz w:val="32"/>
+          <w:szCs w:val="24"/>
+          <w:lang w:val="de-DE" w:eastAsia="en-US"/>
+        </w:rPr>
+        <w:t>Đẩy mạnh ứng dụng công nghệ mới, công nghệ tiên tiến để nâng cao hiệu quả quản lý trang thiết bị công nghệ thông tin.</w:t>
+      </w:r>
+    </w:p>
+    <w:p>
+      <w:pPr>
+        <w:spacing w:before="120" w:beforeAutospacing="0" w:after="120" w:afterAutospacing="0"/>
+        <w:ind w:firstLine="567"/>
+        <w:jc w:val="left"/>
+        <w:rPr>
+          <w:rFonts w:eastAsia="Times New Roman"/>
+          <w:sz w:val="32"/>
+          <w:szCs w:val="24"/>
+          <w:lang w:val="de-DE" w:eastAsia="en-US"/>
+        </w:rPr>
+      </w:pPr>
+      <w:r>
+        <w:rPr>
+          <w:rFonts w:eastAsia="Times New Roman"/>
+          <w:sz w:val="32"/>
+          <w:szCs w:val="24"/>
+          <w:lang w:val="de-DE" w:eastAsia="en-US"/>
+        </w:rPr>
+        <w:t>Tích hợp các hệ thống quản lý trang thiết bị công nghệ thông tin với các hệ thống quản lý khác của doanh nghiệp/tổ chức để tạo thành hệ thống quản trị tổng thể.</w:t>
+      </w:r>
+    </w:p>
+    <w:p>
+      <w:pPr>
+        <w:spacing w:before="120" w:beforeAutospacing="0" w:after="120" w:afterAutospacing="0"/>
+        <w:ind w:firstLine="567"/>
+        <w:jc w:val="left"/>
+        <w:rPr>
+          <w:rFonts w:eastAsia="Times New Roman"/>
+          <w:sz w:val="32"/>
+          <w:szCs w:val="24"/>
+          <w:lang w:val="de-DE" w:eastAsia="en-US"/>
+        </w:rPr>
+      </w:pPr>
+      <w:r>
+        <w:rPr>
+          <w:rFonts w:eastAsia="Times New Roman"/>
+          <w:sz w:val="32"/>
+          <w:szCs w:val="24"/>
+          <w:lang w:val="de-DE" w:eastAsia="en-US"/>
+        </w:rPr>
+        <w:t>Phát triển các giải pháp quản lý trang thiết bị công nghệ thông tin phù hợp với từng loại hình doanh nghiệp/tổ chức.</w:t>
+      </w:r>
+    </w:p>
+    <w:p>
+      <w:pPr>
+        <w:pStyle w:val="Heading31"/>
+        <w:rPr>
+          <w:lang w:val="de-DE" w:eastAsia="en-US"/>
+        </w:rPr>
+      </w:pPr>
+      <w:r>
+        <w:rPr>
+          <w:lang w:val="de-DE" w:eastAsia="en-US"/>
+        </w:rPr>
+        <w:t>Dưới đây là một số đề xuất cụ thể để cải thiện dự án Quản lý trang thiết bị công nghệ thông tin:</w:t>
+      </w:r>
+    </w:p>
+    <w:p>
+      <w:pPr>
+        <w:pStyle w:val="Heading31"/>
+        <w:rPr>
+          <w:lang w:val="de-DE" w:eastAsia="en-US"/>
+        </w:rPr>
+      </w:pPr>
+      <w:r>
+        <w:rPr>
+          <w:lang w:val="de-DE" w:eastAsia="en-US"/>
+        </w:rPr>
+        <w:t>Về công nghệ:</w:t>
+      </w:r>
+    </w:p>
+    <w:p>
+      <w:pPr>
+        <w:spacing w:before="120" w:beforeAutospacing="0" w:after="120" w:afterAutospacing="0"/>
+        <w:ind w:firstLine="567"/>
+        <w:jc w:val="left"/>
+        <w:rPr>
+          <w:rFonts w:eastAsia="Times New Roman"/>
+          <w:sz w:val="32"/>
+          <w:szCs w:val="24"/>
+          <w:lang w:val="de-DE" w:eastAsia="en-US"/>
+        </w:rPr>
+      </w:pPr>
+      <w:r>
+        <w:rPr>
+          <w:rFonts w:eastAsia="Times New Roman"/>
+          <w:sz w:val="32"/>
+          <w:szCs w:val="24"/>
+          <w:lang w:val="de-DE" w:eastAsia="en-US"/>
+        </w:rPr>
+        <w:lastRenderedPageBreak/>
+        <w:t>Sử dụng các công nghệ hiện đại, như trí tuệ nhân tạo (AI), Internet of Things (IoT), dữ liệu lớn (Big Data) để tự động hóa các tác vụ quản lý trang thiết bị công nghệ thông tin, giúp tiết kiệm thời gian, công sức và chi phí.</w:t>
+      </w:r>
+    </w:p>
+    <w:p>
+      <w:pPr>
+        <w:spacing w:before="120" w:beforeAutospacing="0" w:after="120" w:afterAutospacing="0"/>
+        <w:ind w:firstLine="567"/>
+        <w:jc w:val="left"/>
+        <w:rPr>
+          <w:rFonts w:eastAsia="Times New Roman"/>
+          <w:sz w:val="32"/>
+          <w:szCs w:val="24"/>
+          <w:lang w:val="de-DE" w:eastAsia="en-US"/>
+        </w:rPr>
+      </w:pPr>
+      <w:r>
+        <w:rPr>
+          <w:rFonts w:eastAsia="Times New Roman"/>
+          <w:sz w:val="32"/>
+          <w:szCs w:val="24"/>
+          <w:lang w:val="de-DE" w:eastAsia="en-US"/>
+        </w:rPr>
+        <w:t>Tích hợp các hệ thống quản lý trang thiết bị công nghệ thông tin với các hệ thống quản lý khác của doanh nghiệp/tổ chức để tạo thành hệ thống quản trị tổng thể, giúp doanh nghiệp/tổ chức có cái nhìn tổng quan về tình trạng trang thiết bị công nghệ thông tin, từ đó đưa ra những quyết định hiệu quả hơn.</w:t>
+      </w:r>
+    </w:p>
+    <w:p>
+      <w:pPr>
+        <w:pStyle w:val="Heading31"/>
+        <w:rPr>
+          <w:lang w:val="de-DE" w:eastAsia="en-US"/>
+        </w:rPr>
+      </w:pPr>
+      <w:r>
+        <w:rPr>
+          <w:lang w:val="de-DE" w:eastAsia="en-US"/>
+        </w:rPr>
+        <w:t>Về giải pháp:</w:t>
+      </w:r>
+    </w:p>
+    <w:p>
+      <w:pPr>
+        <w:spacing w:before="120" w:beforeAutospacing="0" w:after="120" w:afterAutospacing="0"/>
+        <w:ind w:firstLine="567"/>
+        <w:jc w:val="left"/>
+        <w:rPr>
+          <w:rFonts w:eastAsia="Times New Roman"/>
+          <w:sz w:val="32"/>
+          <w:szCs w:val="24"/>
+          <w:lang w:val="de-DE" w:eastAsia="en-US"/>
+        </w:rPr>
+      </w:pPr>
+      <w:r>
+        <w:rPr>
+          <w:rFonts w:eastAsia="Times New Roman"/>
+          <w:sz w:val="32"/>
+          <w:szCs w:val="24"/>
+          <w:lang w:val="de-DE" w:eastAsia="en-US"/>
+        </w:rPr>
+        <w:t>Phát triển các giải pháp quản lý trang thiết bị công nghệ thông tin phù hợp với từng loại hình doanh nghiệp/tổ chức. Ví dụ, đối với các doanh nghiệp/tổ chức nhỏ, có thể sử dụng các giải pháp quản lý trang thiết bị công nghệ thông tin đơn giản, dễ sử dụng. Đối với các doanh nghiệp/tổ chức lớn, có thể sử dụng các giải pháp quản lý trang thiết bị công nghệ thông tin phức tạp hơn, đáp ứng được nhu cầu quản lý đa dạng.</w:t>
+      </w:r>
+    </w:p>
+    <w:p>
+      <w:pPr>
+        <w:pStyle w:val="Heading31"/>
+        <w:rPr>
+          <w:lang w:val="de-DE" w:eastAsia="en-US"/>
+        </w:rPr>
+      </w:pPr>
+      <w:r>
+        <w:rPr>
+          <w:lang w:val="de-DE" w:eastAsia="en-US"/>
+        </w:rPr>
+        <w:t>Về quy trình:</w:t>
+      </w:r>
+    </w:p>
+    <w:p>
+      <w:pPr>
+        <w:spacing w:before="120" w:beforeAutospacing="0" w:after="120" w:afterAutospacing="0"/>
+        <w:ind w:firstLine="567"/>
+        <w:jc w:val="left"/>
+        <w:rPr>
+          <w:rFonts w:eastAsia="Times New Roman"/>
+          <w:sz w:val="32"/>
+          <w:szCs w:val="24"/>
+          <w:lang w:val="de-DE" w:eastAsia="en-US"/>
+        </w:rPr>
+      </w:pPr>
+      <w:r>
+        <w:rPr>
+          <w:rFonts w:eastAsia="Times New Roman"/>
+          <w:sz w:val="32"/>
+          <w:szCs w:val="24"/>
+          <w:lang w:val="de-DE" w:eastAsia="en-US"/>
+        </w:rPr>
+        <w:t>Xây dựng quy trình quản lý trang thiết bị công nghệ thông tin chặt chẽ, rõ ràng, đảm bảo tính khoa học, hiệu quả.</w:t>
+      </w:r>
+    </w:p>
+    <w:p>
+      <w:pPr>
+        <w:spacing w:before="120" w:beforeAutospacing="0" w:after="120" w:afterAutospacing="0"/>
+        <w:ind w:firstLine="567"/>
+        <w:jc w:val="left"/>
+        <w:rPr>
+          <w:rFonts w:eastAsia="Times New Roman"/>
+          <w:sz w:val="32"/>
+          <w:szCs w:val="24"/>
+          <w:lang w:val="de-DE" w:eastAsia="en-US"/>
+        </w:rPr>
+      </w:pPr>
+      <w:r>
+        <w:rPr>
+          <w:rFonts w:eastAsia="Times New Roman"/>
+          <w:sz w:val="32"/>
+          <w:szCs w:val="24"/>
+          <w:lang w:val="de-DE" w:eastAsia="en-US"/>
+        </w:rPr>
+        <w:t>Thường xuyên cập nhật, cải tiến quy trình quản lý trang thiết bị công nghệ thông tin để phù hợp với tình hình thực tế.</w:t>
+      </w:r>
+    </w:p>
+    <w:p>
+      <w:pPr>
+        <w:pStyle w:val="Heading31"/>
+        <w:rPr>
+          <w:lang w:val="de-DE" w:eastAsia="en-US"/>
+        </w:rPr>
+      </w:pPr>
+      <w:r>
+        <w:rPr>
+          <w:lang w:val="de-DE" w:eastAsia="en-US"/>
+        </w:rPr>
+        <w:t>Về đào tạo:</w:t>
+      </w:r>
+    </w:p>
+    <w:p>
+      <w:pPr>
+        <w:spacing w:before="120" w:beforeAutospacing="0" w:after="120" w:afterAutospacing="0"/>
+        <w:ind w:firstLine="567"/>
+        <w:jc w:val="left"/>
+        <w:rPr>
+          <w:rFonts w:eastAsia="Times New Roman"/>
+          <w:sz w:val="32"/>
+          <w:szCs w:val="24"/>
+          <w:lang w:val="de-DE" w:eastAsia="en-US"/>
+        </w:rPr>
+      </w:pPr>
+      <w:r>
+        <w:rPr>
+          <w:rFonts w:eastAsia="Times New Roman"/>
+          <w:sz w:val="32"/>
+          <w:szCs w:val="24"/>
+          <w:lang w:val="de-DE" w:eastAsia="en-US"/>
+        </w:rPr>
+        <w:lastRenderedPageBreak/>
+        <w:t>Đào tạo, nâng cao trình độ, chuyên môn cho đội ngũ nhân lực phụ trách quản lý trang thiết bị công nghệ thông tin.</w:t>
+      </w:r>
+    </w:p>
+    <w:p>
+      <w:pPr>
+        <w:spacing w:before="120" w:beforeAutospacing="0" w:after="120" w:afterAutospacing="0"/>
+        <w:ind w:firstLine="567"/>
+        <w:jc w:val="left"/>
+        <w:rPr>
+          <w:rFonts w:eastAsia="Times New Roman"/>
+          <w:sz w:val="32"/>
+          <w:szCs w:val="24"/>
+          <w:lang w:val="de-DE" w:eastAsia="en-US"/>
+        </w:rPr>
+      </w:pPr>
+      <w:r>
+        <w:rPr>
+          <w:rFonts w:eastAsia="Times New Roman"/>
+          <w:sz w:val="32"/>
+          <w:szCs w:val="24"/>
+          <w:lang w:val="de-DE" w:eastAsia="en-US"/>
+        </w:rPr>
+        <w:t>Tạo môi trường thuận lợi để đội ngũ nhân lực có thể trao đổi, chia sẻ kinh nghiệm trong việc quản lý trang thiết bị công nghệ thông tin.</w:t>
+      </w:r>
+    </w:p>
+    <w:p>
+      <w:pPr>
+        <w:pStyle w:val="Heading4"/>
+        <w:rPr>
+          <w:lang w:val="de-DE"/>
+        </w:rPr>
+      </w:pPr>
+      <w:r>
+        <w:rPr>
+          <w:lang w:val="de-DE"/>
+        </w:rPr>
+        <w:t>4.4. Tổng kết về thực tập công việc DevOps</w:t>
+      </w:r>
+    </w:p>
+    <w:p>
+      <w:pPr>
+        <w:jc w:val="both"/>
+        <w:rPr>
+          <w:lang w:val="de-DE"/>
+        </w:rPr>
+      </w:pPr>
+      <w:r>
+        <w:rPr>
+          <w:lang w:val="de-DE"/>
+        </w:rPr>
+        <w:t>Trong quá trình thực tậ</w:t>
+      </w:r>
+      <w:r>
+        <w:rPr>
+          <w:lang w:val="de-DE"/>
+        </w:rPr>
+        <w:t xml:space="preserve">p </w:t>
+      </w:r>
+      <w:r>
+        <w:rPr>
+          <w:lang w:val="de-DE"/>
+        </w:rPr>
+        <w:t>tham gia vào dự án phát triển một ứng dụng web mới. Trong dự án này, tôi đã được áp dụng các nguyên tắc DevOps</w:t>
+      </w:r>
+      <w:r>
+        <w:rPr>
+          <w:lang w:val="de-DE"/>
+        </w:rPr>
+        <w:t>:</w:t>
+      </w:r>
+    </w:p>
+    <w:p>
+      <w:pPr>
+        <w:pStyle w:val="Heading31"/>
+        <w:rPr>
+          <w:lang w:val="de-DE"/>
+        </w:rPr>
+      </w:pPr>
+      <w:r>
+        <w:rPr>
+          <w:lang w:val="de-DE"/>
+        </w:rPr>
+        <w:t>Ưu điểm</w:t>
+      </w:r>
+    </w:p>
+    <w:p>
+      <w:pPr>
+        <w:jc w:val="both"/>
+        <w:rPr>
+          <w:lang w:val="de-DE"/>
+        </w:rPr>
+      </w:pPr>
+      <w:r>
+        <w:rPr>
+          <w:lang w:val="de-DE"/>
+        </w:rPr>
+        <w:t xml:space="preserve">Tự động hóa: Các tác vụ phát triển và vận hành được tự động hóa bằng các công cụ như </w:t>
+      </w:r>
+      <w:r>
+        <w:rPr>
+          <w:lang w:val="de-DE"/>
+        </w:rPr>
+        <w:t>tích hợp sẵn trong Github</w:t>
+      </w:r>
+      <w:r>
+        <w:rPr>
+          <w:lang w:val="de-DE"/>
+        </w:rPr>
+        <w:t>,... Điều này giúp tiết kiệm thời gian và công sức, đồng thời giảm thiểu lỗi.</w:t>
+      </w:r>
+    </w:p>
+    <w:p>
+      <w:pPr>
+        <w:jc w:val="both"/>
+        <w:rPr>
+          <w:lang w:val="de-DE"/>
+        </w:rPr>
+      </w:pPr>
+      <w:r>
+        <w:rPr>
+          <w:lang w:val="de-DE"/>
+        </w:rPr>
+        <w:t>Tích hợp liên tục (CI) và triển khai liên tục (CD): Các thay đổi được tích hợp và triển khai lên môi trường sản xuất một cách liên tục. Điều này giúp giảm thiểu rủi ro và đảm bảo chất lượng của ứng dụng.</w:t>
+      </w:r>
+    </w:p>
+    <w:p>
+      <w:pPr>
+        <w:jc w:val="both"/>
+        <w:rPr>
+          <w:lang w:val="de-DE"/>
+        </w:rPr>
+      </w:pPr>
+      <w:r>
+        <w:rPr>
+          <w:lang w:val="de-DE"/>
+        </w:rPr>
+        <w:t>Văn hóa DevOps: Các thành viên trong nhóm DevOps cần có sự phối hợp chặt chẽ với nhau để cùng nhau mang lại hiệu quả cao nhất cho dự án.</w:t>
+      </w:r>
+    </w:p>
+    <w:p>
+      <w:pPr>
+        <w:jc w:val="both"/>
+        <w:rPr>
+          <w:lang w:val="de-DE"/>
+        </w:rPr>
+      </w:pPr>
+      <w:r>
+        <w:rPr>
+          <w:lang w:val="de-DE"/>
+        </w:rPr>
+        <w:t>Trong quá trình thực tập sử dụng Github để quản lý mã nguồn của dự án ứng dụng web. Github cung cấp nhiều tính năng hữu ích giúp việc quản lý mã nguồn trở nên dễ dàng và hiệu quả</w:t>
+      </w:r>
+      <w:r>
+        <w:rPr>
+          <w:lang w:val="de-DE"/>
+        </w:rPr>
+        <w:t xml:space="preserve"> hơn, như:</w:t>
+      </w:r>
+    </w:p>
+    <w:p>
+      <w:pPr>
+        <w:jc w:val="both"/>
+        <w:rPr>
+          <w:lang w:val="de-DE"/>
+        </w:rPr>
+      </w:pPr>
+      <w:r>
+        <w:rPr>
+          <w:lang w:val="de-DE"/>
+        </w:rPr>
+        <w:t>Theo dõi lịch sử thay đổi: Github giúp bạn theo dõi lịch sử thay đổi của mã nguồn, giúp bạn dễ dàng kiểm soát các thay đổi và khôi phục lại mã nguồn ở các phiên bản trước.</w:t>
+      </w:r>
+    </w:p>
+    <w:p>
+      <w:pPr>
+        <w:jc w:val="both"/>
+        <w:rPr>
+          <w:lang w:val="de-DE"/>
+        </w:rPr>
+      </w:pPr>
+      <w:r>
+        <w:rPr>
+          <w:lang w:val="de-DE"/>
+        </w:rPr>
+        <w:t>Tạo nhánh: Github cho phép bạn tạo các nhánh từ mã nguồn chính, giúp bạn thực hiện các thay đổi thử nghiệm mà không ảnh hưởng đến mã nguồn chính.</w:t>
+      </w:r>
+    </w:p>
+    <w:p>
+      <w:pPr>
+        <w:jc w:val="both"/>
+        <w:rPr>
+          <w:lang w:val="de-DE"/>
+        </w:rPr>
+      </w:pPr>
+      <w:r>
+        <w:rPr>
+          <w:lang w:val="de-DE"/>
+        </w:rPr>
+        <w:lastRenderedPageBreak/>
+        <w:t>Sử dụng Github Action để t</w:t>
+      </w:r>
+      <w:r>
+        <w:rPr>
+          <w:lang w:val="de-DE"/>
+        </w:rPr>
+        <w:t>ích hợp liên tục (CI) và triển khai liên tục (CD): Github tích hợp sẵn với nhiều công cụ CI/CD, giúp bạn dễ dàng tự động hóa quá trình tích hợp và triển khai mã nguồn.</w:t>
+      </w:r>
+    </w:p>
+    <w:p>
+      <w:pPr>
+        <w:pStyle w:val="Heading31"/>
+        <w:rPr>
+          <w:lang w:val="de-DE"/>
+        </w:rPr>
+      </w:pPr>
+      <w:r>
+        <w:rPr>
+          <w:lang w:val="de-DE"/>
+        </w:rPr>
+        <w:t>Khó khăn</w:t>
+      </w:r>
+    </w:p>
+    <w:p>
+      <w:pPr>
+        <w:jc w:val="both"/>
+        <w:rPr>
+          <w:lang w:val="de-DE"/>
+        </w:rPr>
+      </w:pPr>
+      <w:r>
+        <w:rPr>
+          <w:lang w:val="de-DE"/>
+        </w:rPr>
+        <w:t xml:space="preserve">Thời gian tìm hiểu về các công nghệ không nhiều, lượng kiến thức cần sử dụng lớn, điều kiện thực tập có hạn do vậy trong khuôn khổ học tập và thực hành chỉ thực hiện được ở mức đơn giản nhất. </w:t>
+      </w:r>
     </w:p>
     <w:sectPr>
       <w:pgSz w:w="11906" w:h="16838" w:code="9"/>
@@ -15600,7 +16438,7 @@
 </file>
 
 <file path=customXml/itemProps1.xml><?xml version="1.0" encoding="utf-8"?>
-<ds:datastoreItem xmlns:ds="http://schemas.openxmlformats.org/officeDocument/2006/customXml" ds:itemID="{8DD058AE-3E41-457A-AE98-B526A9C627BE}">
+<ds:datastoreItem xmlns:ds="http://schemas.openxmlformats.org/officeDocument/2006/customXml" ds:itemID="{61D8CAA6-7BCF-493C-BC70-61AD3E8E06D1}">
   <ds:schemaRefs>
     <ds:schemaRef ds:uri="http://schemas.openxmlformats.org/officeDocument/2006/bibliography"/>
   </ds:schemaRefs>

</xml_diff>

<commit_message>
add bao cao slide
</commit_message>
<xml_diff>
--- a/Doc/Bao_cao_Thuc_tap-v1.2.docx
+++ b/Doc/Bao_cao_Thuc_tap-v1.2.docx
@@ -2420,21 +2420,6 @@
     </w:p>
     <w:p>
       <w:pPr>
-        <w:pStyle w:val="Heading31"/>
-        <w:spacing w:before="120" w:beforeAutospacing="0" w:after="120" w:afterAutospacing="0"/>
-        <w:rPr>
-          <w:lang w:val="de-DE" w:eastAsia="en-US"/>
-        </w:rPr>
-      </w:pPr>
-      <w:r>
-        <w:rPr>
-          <w:lang w:val="de-DE" w:eastAsia="en-US"/>
-        </w:rPr>
-        <w:t>Giới thiệu về đề tài thực tập: Trình bày mục tiêu, phạm vi và giới hạn của đề tài thực tập.</w:t>
-      </w:r>
-    </w:p>
-    <w:p>
-      <w:pPr>
         <w:spacing w:before="120" w:beforeAutospacing="0" w:after="120" w:afterAutospacing="0"/>
         <w:ind w:firstLine="709"/>
         <w:jc w:val="both"/>
@@ -2452,7 +2437,7 @@
           <w:szCs w:val="24"/>
           <w:lang w:val="de-DE" w:eastAsia="en-US"/>
         </w:rPr>
-        <w:t>Đề tài thực tập: Quản lý trang thiết bị công nghệ thông tin cấp trung, lữ đoàn</w:t>
+        <w:t>Mục tiêu của dự án phần mềm là quản lý trang thiết bị CNTT tại đơn vị cấp trung lữ đoàn. Chức năng chính của phần mềm là cho phép người quản trị hệ thống thông qua việc tạo tài khoản và phân quyền người dùng; cho phép người quản lý hồ sơ và người quản lý chỉ huy các cấp xem, thêm mới, sửa được hồ sơ thông tin, báo cáo. Giúp cho quá trình quản lý quản lý trang thiết bị cũng như việc tiếp cận thông tin hệ thống của  người quản lý hồ sơ và người quản lý chỉ huy các cấp được thuận tiện, nhanh chóng và chính xác hơn.</w:t>
       </w:r>
     </w:p>
     <w:p>
@@ -2474,7 +2459,46 @@
           <w:szCs w:val="24"/>
           <w:lang w:val="de-DE" w:eastAsia="en-US"/>
         </w:rPr>
-        <w:t>Mục tiêu của dự án phần mềm là quản lý trang thiết bị CNTT tại đơn vị cấp trung lữ đoàn. Chức năng chính của phần mềm là cho phép người quản trị hệ thống thông qua việc tạo tài khoản và phân quyền người dùng; cho phép người quản lý hồ sơ và người quản lý chỉ huy các cấp xem, thêm mới, sửa được hồ sơ thông tin, báo cáo. Giúp cho quá trình quản lý quản lý trang thiết bị cũng như việc tiếp cận thông tin hệ thống của  người quản lý hồ sơ và người quản lý chỉ huy các cấp được thuận tiện, nhanh chóng và chính xác hơn.</w:t>
+        <w:t>Phạm vi gồm các công việc chính phân tích yêu cầu, thiết kế, lập trình, kiểm thử, triển khai phần mềm quản lý trang thiết bị CNTT tại đơn vị cấp trung lữ đoàn. Dự án là kết quả của việc khảo sát yêu cầu, tìm hiểu các tài liệu liên quan đến các chức năng cần thiết của phần mềm quản lí trang thiết bị CNTT tại đơn vị cấp trung lữ đoàn. Dự án là cơ sở giao tiếp giữa các thành viên trong nhóm, là căn cứ để xây dựng các tài liệu khác: tài liệu thiết kế phần mềm, tài liệu thiết kế CSDL, tài liệu testcase…</w:t>
+      </w:r>
+    </w:p>
+    <w:p>
+      <w:pPr>
+        <w:spacing w:before="120" w:beforeAutospacing="0" w:after="120" w:afterAutospacing="0"/>
+        <w:jc w:val="both"/>
+        <w:rPr>
+          <w:rFonts w:eastAsia="Times New Roman"/>
+          <w:sz w:val="32"/>
+          <w:szCs w:val="24"/>
+          <w:lang w:val="de-DE" w:eastAsia="en-US"/>
+        </w:rPr>
+      </w:pPr>
+      <w:r>
+        <w:rPr>
+          <w:rFonts w:eastAsia="Times New Roman"/>
+          <w:sz w:val="32"/>
+          <w:szCs w:val="24"/>
+          <w:lang w:val="de-DE" w:eastAsia="en-US"/>
+        </w:rPr>
+        <w:t>Đồng thời, Nghiên cứu, tìm hiểu quy trình phát triển và vận hành phần mềm</w:t>
+      </w:r>
+      <w:r>
+        <w:rPr>
+          <w:rFonts w:eastAsia="Times New Roman"/>
+          <w:sz w:val="32"/>
+          <w:szCs w:val="24"/>
+          <w:lang w:val="de-DE" w:eastAsia="en-US"/>
+        </w:rPr>
+        <w:t>;</w:t>
+      </w:r>
+      <w:r>
+        <w:rPr>
+          <w:rFonts w:eastAsia="Times New Roman"/>
+          <w:sz w:val="32"/>
+          <w:szCs w:val="24"/>
+          <w:lang w:val="de-DE" w:eastAsia="en-US"/>
+        </w:rPr>
+        <w:t xml:space="preserve"> Sử dụng thành thạo công cụ quản lý dự án phần mềm; Thực hiện lên kế hoạch, phân công công việc cho các thành viên trong nhóm; Xây dựng kịch bản kiểm thử; Lựa chọn một dự án phần mềm/ ứng dụng để áp dụng lý thuyết và quy trình quản lý, phát triển và vận hành; Triển khai trên máy chủ online.</w:t>
       </w:r>
     </w:p>
     <w:p>
@@ -2496,46 +2520,7 @@
           <w:szCs w:val="24"/>
           <w:lang w:val="de-DE" w:eastAsia="en-US"/>
         </w:rPr>
-        <w:t>Phạm vi gồm các công việc chính phân tích yêu cầu, thiết kế, lập trình, kiểm thử, triển khai phần mềm quản lý trang thiết bị CNTT tại đơn vị cấp trung lữ đoàn. Dự án là kết quả của việc khảo sát yêu cầu, tìm hiểu các tài liệu liên quan đến các chức năng cần thiết của phần mềm quản lí trang thiết bị CNTT tại đơn vị cấp trung lữ đoàn. Dự án là cơ sở giao tiếp giữa các thành viên trong nhóm, là căn cứ để xây dựng các tài liệu khác: tài liệu thiết kế phần mềm, tài liệu thiết kế CSDL, tài liệu testcase…</w:t>
-      </w:r>
-    </w:p>
-    <w:p>
-      <w:pPr>
-        <w:spacing w:before="120" w:beforeAutospacing="0" w:after="120" w:afterAutospacing="0"/>
-        <w:jc w:val="both"/>
-        <w:rPr>
-          <w:rFonts w:eastAsia="Times New Roman"/>
-          <w:sz w:val="32"/>
-          <w:szCs w:val="24"/>
-          <w:lang w:val="de-DE" w:eastAsia="en-US"/>
-        </w:rPr>
-      </w:pPr>
-      <w:r>
-        <w:rPr>
-          <w:rFonts w:eastAsia="Times New Roman"/>
-          <w:sz w:val="32"/>
-          <w:szCs w:val="24"/>
-          <w:lang w:val="de-DE" w:eastAsia="en-US"/>
-        </w:rPr>
-        <w:t>Đồng thời, Nghiên cứu, tìm hiểu quy trình phát triển và vận hành phần mềm</w:t>
-      </w:r>
-      <w:r>
-        <w:rPr>
-          <w:rFonts w:eastAsia="Times New Roman"/>
-          <w:sz w:val="32"/>
-          <w:szCs w:val="24"/>
-          <w:lang w:val="de-DE" w:eastAsia="en-US"/>
-        </w:rPr>
-        <w:t>;</w:t>
-      </w:r>
-      <w:r>
-        <w:rPr>
-          <w:rFonts w:eastAsia="Times New Roman"/>
-          <w:sz w:val="32"/>
-          <w:szCs w:val="24"/>
-          <w:lang w:val="de-DE" w:eastAsia="en-US"/>
-        </w:rPr>
-        <w:t xml:space="preserve"> Sử dụng thành thạo công cụ quản lý dự án phần mềm; Thực hiện lên kế hoạch, phân công công việc cho các thành viên trong nhóm; Xây dựng kịch bản kiểm thử; Lựa chọn một dự án phần mềm/ ứng dụng </w:t>
+        <w:t xml:space="preserve">DevOps là một phương pháp tiếp cận phát triển phần mềm kết hợp phát triển (Dev), vận hành (Ops) và các hoạt động liên quan khác. </w:t>
       </w:r>
       <w:r>
         <w:rPr>
@@ -2545,44 +2530,7 @@
           <w:lang w:val="de-DE" w:eastAsia="en-US"/>
         </w:rPr>
         <w:lastRenderedPageBreak/>
-        <w:t>để áp dụng lý thuyết và quy trình quản lý, phát triển và vận hành; Triển khai trên máy chủ online.</w:t>
-      </w:r>
-    </w:p>
-    <w:p>
-      <w:pPr>
-        <w:pStyle w:val="Heading31"/>
-        <w:spacing w:before="120" w:beforeAutospacing="0" w:after="120" w:afterAutospacing="0"/>
-        <w:rPr>
-          <w:lang w:val="de-DE" w:eastAsia="en-US"/>
-        </w:rPr>
-      </w:pPr>
-      <w:r>
-        <w:rPr>
-          <w:lang w:val="de-DE" w:eastAsia="en-US"/>
-        </w:rPr>
-        <w:t>Giới thiệu về DevOps, CI/CD: Trình bày khái niệm, lợi ích, các nguyên tắc và các công cụ của DevOps, CI/CD.</w:t>
-      </w:r>
-    </w:p>
-    <w:p>
-      <w:pPr>
-        <w:spacing w:before="120" w:beforeAutospacing="0" w:after="120" w:afterAutospacing="0"/>
-        <w:ind w:firstLine="709"/>
-        <w:jc w:val="both"/>
-        <w:rPr>
-          <w:rFonts w:eastAsia="Times New Roman"/>
-          <w:sz w:val="32"/>
-          <w:szCs w:val="24"/>
-          <w:lang w:val="de-DE" w:eastAsia="en-US"/>
-        </w:rPr>
-      </w:pPr>
-      <w:r>
-        <w:rPr>
-          <w:rFonts w:eastAsia="Times New Roman"/>
-          <w:sz w:val="32"/>
-          <w:szCs w:val="24"/>
-          <w:lang w:val="de-DE" w:eastAsia="en-US"/>
-        </w:rPr>
-        <w:t>DevOps là một phương pháp tiếp cận phát triển phần mềm kết hợp phát triển (Dev), vận hành (Ops) và các hoạt động liên quan khác. DevOps tập trung vào việc giảm thiểu khoảng cách giữa các đội phát triển và vận hành, đồng thời tự động hóa các quy trình phát triển và triển khai.</w:t>
+        <w:t>DevOps tập trung vào việc giảm thiểu khoảng cách giữa các đội phát triển và vận hành, đồng thời tự động hóa các quy trình phát triển và triển khai.</w:t>
       </w:r>
       <w:r>
         <w:rPr>
@@ -2666,9 +2614,12 @@
         <w:t>1</w:t>
       </w:r>
       <w:r>
-        <w:t>. Devops là gì? devops thành công nhất định phải sở hữu 6 kỹ năng và tố chất này</w:t>
+        <w:t xml:space="preserve">. Devops là gì? </w:t>
       </w:r>
       <w:bookmarkEnd w:id="2"/>
+      <w:r>
+        <w:t>Một số kỹ năng của Devops</w:t>
+      </w:r>
     </w:p>
     <w:p>
       <w:pPr>
@@ -5142,10 +5093,598 @@
     </w:p>
     <w:p>
       <w:pPr>
+        <w:numPr>
+          <w:ilvl w:val="0"/>
+          <w:numId w:val="3"/>
+        </w:numPr>
+        <w:spacing w:before="120" w:beforeAutospacing="0" w:after="120" w:afterAutospacing="0"/>
+        <w:ind w:left="0" w:firstLine="709"/>
+        <w:jc w:val="left"/>
+        <w:rPr>
+          <w:rFonts w:eastAsia="Times New Roman"/>
+          <w:sz w:val="32"/>
+          <w:szCs w:val="24"/>
+          <w:lang w:eastAsia="en-US"/>
+        </w:rPr>
+      </w:pPr>
+      <w:r>
+        <w:rPr>
+          <w:rFonts w:eastAsia="Times New Roman"/>
+          <w:sz w:val="32"/>
+          <w:szCs w:val="24"/>
+          <w:lang w:eastAsia="en-US"/>
+        </w:rPr>
+        <w:br/>
+        <w:t>Giai đoạn tích hợp và triển khai</w:t>
+      </w:r>
+    </w:p>
+    <w:p>
+      <w:pPr>
+        <w:numPr>
+          <w:ilvl w:val="0"/>
+          <w:numId w:val="3"/>
+        </w:numPr>
+        <w:spacing w:before="120" w:beforeAutospacing="0" w:after="120" w:afterAutospacing="0"/>
+        <w:ind w:left="0" w:firstLine="709"/>
+        <w:jc w:val="left"/>
+        <w:rPr>
+          <w:rFonts w:eastAsia="Times New Roman"/>
+          <w:sz w:val="32"/>
+          <w:szCs w:val="24"/>
+          <w:lang w:eastAsia="en-US"/>
+        </w:rPr>
+      </w:pPr>
+      <w:r>
+        <w:rPr>
+          <w:rFonts w:eastAsia="Times New Roman"/>
+          <w:sz w:val="32"/>
+          <w:szCs w:val="24"/>
+          <w:lang w:eastAsia="en-US"/>
+        </w:rPr>
+        <w:t>Giai đoạn tích hợp và triển khai bao gồm các hoạt động sau:</w:t>
+      </w:r>
+    </w:p>
+    <w:p>
+      <w:pPr>
+        <w:numPr>
+          <w:ilvl w:val="0"/>
+          <w:numId w:val="3"/>
+        </w:numPr>
+        <w:spacing w:before="120" w:beforeAutospacing="0" w:after="120" w:afterAutospacing="0"/>
+        <w:ind w:left="0" w:firstLine="709"/>
+        <w:jc w:val="left"/>
+        <w:rPr>
+          <w:rFonts w:eastAsia="Times New Roman"/>
+          <w:sz w:val="32"/>
+          <w:szCs w:val="24"/>
+          <w:lang w:eastAsia="en-US"/>
+        </w:rPr>
+      </w:pPr>
+      <w:r>
+        <w:rPr>
+          <w:rFonts w:eastAsia="Times New Roman"/>
+          <w:sz w:val="32"/>
+          <w:szCs w:val="24"/>
+          <w:lang w:eastAsia="en-US"/>
+        </w:rPr>
+        <w:t>Tích hợp liên tục (CI): Tự động tích hợp mã nguồn của các nhà phát triển thường xuyên.</w:t>
+      </w:r>
+    </w:p>
+    <w:p>
+      <w:pPr>
+        <w:numPr>
+          <w:ilvl w:val="0"/>
+          <w:numId w:val="3"/>
+        </w:numPr>
+        <w:spacing w:before="120" w:beforeAutospacing="0" w:after="120" w:afterAutospacing="0"/>
+        <w:ind w:left="0" w:firstLine="709"/>
+        <w:jc w:val="left"/>
+        <w:rPr>
+          <w:rFonts w:eastAsia="Times New Roman"/>
+          <w:sz w:val="32"/>
+          <w:szCs w:val="24"/>
+          <w:lang w:eastAsia="en-US"/>
+        </w:rPr>
+      </w:pPr>
+      <w:r>
+        <w:rPr>
+          <w:rFonts w:eastAsia="Times New Roman"/>
+          <w:sz w:val="32"/>
+          <w:szCs w:val="24"/>
+          <w:lang w:eastAsia="en-US"/>
+        </w:rPr>
+        <w:t>Xây dựng và triển khai liên tục (CD): Tự động xây dựng và triển khai ứng dụng lên môi trường sản xuất.</w:t>
+      </w:r>
+    </w:p>
+    <w:p>
+      <w:pPr>
+        <w:numPr>
+          <w:ilvl w:val="0"/>
+          <w:numId w:val="3"/>
+        </w:numPr>
+        <w:spacing w:before="120" w:beforeAutospacing="0" w:after="120" w:afterAutospacing="0"/>
+        <w:ind w:left="0" w:firstLine="709"/>
+        <w:jc w:val="left"/>
+        <w:rPr>
+          <w:rFonts w:eastAsia="Times New Roman"/>
+          <w:sz w:val="32"/>
+          <w:szCs w:val="24"/>
+          <w:lang w:eastAsia="en-US"/>
+        </w:rPr>
+      </w:pPr>
+      <w:r>
+        <w:rPr>
+          <w:rFonts w:eastAsia="Times New Roman"/>
+          <w:sz w:val="32"/>
+          <w:szCs w:val="24"/>
+          <w:lang w:eastAsia="en-US"/>
+        </w:rPr>
+        <w:t>Trong giai đoạn này, các đội phát triển và vận hành cần làm việc cùng nhau để tự động hóa quy trình tích hợp và triển khai ứng dụng.</w:t>
+      </w:r>
+    </w:p>
+    <w:p>
+      <w:pPr>
+        <w:numPr>
+          <w:ilvl w:val="0"/>
+          <w:numId w:val="3"/>
+        </w:numPr>
+        <w:spacing w:before="120" w:beforeAutospacing="0" w:after="120" w:afterAutospacing="0"/>
+        <w:ind w:left="0" w:firstLine="709"/>
+        <w:jc w:val="left"/>
+        <w:rPr>
+          <w:rFonts w:eastAsia="Times New Roman"/>
+          <w:sz w:val="32"/>
+          <w:szCs w:val="24"/>
+          <w:lang w:eastAsia="en-US"/>
+        </w:rPr>
+      </w:pPr>
+      <w:r>
+        <w:rPr>
+          <w:rFonts w:eastAsia="Times New Roman"/>
+          <w:sz w:val="32"/>
+          <w:szCs w:val="24"/>
+          <w:lang w:eastAsia="en-US"/>
+        </w:rPr>
+        <w:t>Tích hợp liên tục (CI)</w:t>
+      </w:r>
+    </w:p>
+    <w:p>
+      <w:pPr>
+        <w:numPr>
+          <w:ilvl w:val="0"/>
+          <w:numId w:val="3"/>
+        </w:numPr>
+        <w:spacing w:before="120" w:beforeAutospacing="0" w:after="120" w:afterAutospacing="0"/>
+        <w:ind w:left="0" w:firstLine="709"/>
+        <w:jc w:val="left"/>
+        <w:rPr>
+          <w:rFonts w:eastAsia="Times New Roman"/>
+          <w:sz w:val="32"/>
+          <w:szCs w:val="24"/>
+          <w:lang w:eastAsia="en-US"/>
+        </w:rPr>
+      </w:pPr>
+      <w:r>
+        <w:rPr>
+          <w:rFonts w:eastAsia="Times New Roman"/>
+          <w:sz w:val="32"/>
+          <w:szCs w:val="24"/>
+          <w:lang w:eastAsia="en-US"/>
+        </w:rPr>
+        <w:t>Tích hợp liên tục (CI) là một tập hợp các thực tiễn và công cụ giúp tự động tích hợp mã nguồn của các nhà phát triển thường xuyên. CI giúp đảm bảo rằng tất cả các thay đổi của các nhà phát triển đều hoạt động cùng nhau.</w:t>
+      </w:r>
+    </w:p>
+    <w:p>
+      <w:pPr>
+        <w:numPr>
+          <w:ilvl w:val="0"/>
+          <w:numId w:val="3"/>
+        </w:numPr>
+        <w:spacing w:before="120" w:beforeAutospacing="0" w:after="120" w:afterAutospacing="0"/>
+        <w:ind w:left="0" w:firstLine="709"/>
+        <w:jc w:val="left"/>
+        <w:rPr>
+          <w:rFonts w:eastAsia="Times New Roman"/>
+          <w:sz w:val="32"/>
+          <w:szCs w:val="24"/>
+          <w:lang w:eastAsia="en-US"/>
+        </w:rPr>
+      </w:pPr>
+      <w:r>
+        <w:rPr>
+          <w:rFonts w:eastAsia="Times New Roman"/>
+          <w:sz w:val="32"/>
+          <w:szCs w:val="24"/>
+          <w:lang w:eastAsia="en-US"/>
+        </w:rPr>
+        <w:t>Các hoạt động chính của CI bao gồm:</w:t>
+      </w:r>
+    </w:p>
+    <w:p>
+      <w:pPr>
+        <w:numPr>
+          <w:ilvl w:val="0"/>
+          <w:numId w:val="3"/>
+        </w:numPr>
+        <w:spacing w:before="120" w:beforeAutospacing="0" w:after="120" w:afterAutospacing="0"/>
+        <w:ind w:left="0" w:firstLine="709"/>
+        <w:jc w:val="left"/>
+        <w:rPr>
+          <w:rFonts w:eastAsia="Times New Roman"/>
+          <w:sz w:val="32"/>
+          <w:szCs w:val="24"/>
+          <w:lang w:eastAsia="en-US"/>
+        </w:rPr>
+      </w:pPr>
+      <w:r>
+        <w:rPr>
+          <w:rFonts w:eastAsia="Times New Roman"/>
+          <w:sz w:val="32"/>
+          <w:szCs w:val="24"/>
+          <w:lang w:eastAsia="en-US"/>
+        </w:rPr>
+        <w:t>Tự động tải mã nguồn từ các nhà phát triển.</w:t>
+      </w:r>
+    </w:p>
+    <w:p>
+      <w:pPr>
+        <w:numPr>
+          <w:ilvl w:val="0"/>
+          <w:numId w:val="3"/>
+        </w:numPr>
+        <w:spacing w:before="120" w:beforeAutospacing="0" w:after="120" w:afterAutospacing="0"/>
+        <w:ind w:left="0" w:firstLine="709"/>
+        <w:jc w:val="left"/>
+        <w:rPr>
+          <w:rFonts w:eastAsia="Times New Roman"/>
+          <w:sz w:val="32"/>
+          <w:szCs w:val="24"/>
+          <w:lang w:eastAsia="en-US"/>
+        </w:rPr>
+      </w:pPr>
+      <w:r>
+        <w:rPr>
+          <w:rFonts w:eastAsia="Times New Roman"/>
+          <w:sz w:val="32"/>
+          <w:szCs w:val="24"/>
+          <w:lang w:eastAsia="en-US"/>
+        </w:rPr>
+        <w:t>Tự động chạy các bài kiểm tra đơn vị.</w:t>
+      </w:r>
+    </w:p>
+    <w:p>
+      <w:pPr>
+        <w:numPr>
+          <w:ilvl w:val="0"/>
+          <w:numId w:val="3"/>
+        </w:numPr>
+        <w:spacing w:before="120" w:beforeAutospacing="0" w:after="120" w:afterAutospacing="0"/>
+        <w:ind w:left="0" w:firstLine="709"/>
+        <w:jc w:val="left"/>
+        <w:rPr>
+          <w:rFonts w:eastAsia="Times New Roman"/>
+          <w:sz w:val="32"/>
+          <w:szCs w:val="24"/>
+          <w:lang w:eastAsia="en-US"/>
+        </w:rPr>
+      </w:pPr>
+      <w:r>
+        <w:rPr>
+          <w:rFonts w:eastAsia="Times New Roman"/>
+          <w:sz w:val="32"/>
+          <w:szCs w:val="24"/>
+          <w:lang w:eastAsia="en-US"/>
+        </w:rPr>
+        <w:t>Tự động tạo một bản dựng của ứng dụng.</w:t>
+      </w:r>
+    </w:p>
+    <w:p>
+      <w:pPr>
+        <w:numPr>
+          <w:ilvl w:val="0"/>
+          <w:numId w:val="3"/>
+        </w:numPr>
+        <w:spacing w:before="120" w:beforeAutospacing="0" w:after="120" w:afterAutospacing="0"/>
+        <w:ind w:left="0" w:firstLine="709"/>
+        <w:jc w:val="left"/>
+        <w:rPr>
+          <w:rFonts w:eastAsia="Times New Roman"/>
+          <w:sz w:val="32"/>
+          <w:szCs w:val="24"/>
+          <w:lang w:eastAsia="en-US"/>
+        </w:rPr>
+      </w:pPr>
+      <w:r>
+        <w:rPr>
+          <w:rFonts w:eastAsia="Times New Roman"/>
+          <w:sz w:val="32"/>
+          <w:szCs w:val="24"/>
+          <w:lang w:eastAsia="en-US"/>
+        </w:rPr>
+        <w:lastRenderedPageBreak/>
+        <w:t>Xây dựng và triển khai liên tục (CD)</w:t>
+      </w:r>
+    </w:p>
+    <w:p>
+      <w:pPr>
+        <w:numPr>
+          <w:ilvl w:val="0"/>
+          <w:numId w:val="3"/>
+        </w:numPr>
+        <w:spacing w:before="120" w:beforeAutospacing="0" w:after="120" w:afterAutospacing="0"/>
+        <w:ind w:left="0" w:firstLine="709"/>
+        <w:jc w:val="left"/>
+        <w:rPr>
+          <w:rFonts w:eastAsia="Times New Roman"/>
+          <w:sz w:val="32"/>
+          <w:szCs w:val="24"/>
+          <w:lang w:eastAsia="en-US"/>
+        </w:rPr>
+      </w:pPr>
+      <w:r>
+        <w:rPr>
+          <w:rFonts w:eastAsia="Times New Roman"/>
+          <w:sz w:val="32"/>
+          <w:szCs w:val="24"/>
+          <w:lang w:eastAsia="en-US"/>
+        </w:rPr>
+        <w:t>Xây dựng và triển khai liên tục (CD) là một tập hợp các thực tiễn và công cụ giúp tự động xây dựng và triển khai ứng dụng lên môi trường sản xuất. CD giúp đảm bảo rằng các thay đổi của các nhà phát triển có thể được triển khai lên môi trường sản xuất một cách nhanh chóng và an toàn.</w:t>
+      </w:r>
+    </w:p>
+    <w:p>
+      <w:pPr>
+        <w:numPr>
+          <w:ilvl w:val="0"/>
+          <w:numId w:val="3"/>
+        </w:numPr>
+        <w:spacing w:before="120" w:beforeAutospacing="0" w:after="120" w:afterAutospacing="0"/>
+        <w:ind w:left="0" w:firstLine="709"/>
+        <w:jc w:val="left"/>
+        <w:rPr>
+          <w:rFonts w:eastAsia="Times New Roman"/>
+          <w:sz w:val="32"/>
+          <w:szCs w:val="24"/>
+          <w:lang w:eastAsia="en-US"/>
+        </w:rPr>
+      </w:pPr>
+      <w:r>
+        <w:rPr>
+          <w:rFonts w:eastAsia="Times New Roman"/>
+          <w:sz w:val="32"/>
+          <w:szCs w:val="24"/>
+          <w:lang w:eastAsia="en-US"/>
+        </w:rPr>
+        <w:t>Các hoạt động chính của CD bao gồm:</w:t>
+      </w:r>
+    </w:p>
+    <w:p>
+      <w:pPr>
+        <w:numPr>
+          <w:ilvl w:val="0"/>
+          <w:numId w:val="3"/>
+        </w:numPr>
+        <w:spacing w:before="120" w:beforeAutospacing="0" w:after="120" w:afterAutospacing="0"/>
+        <w:ind w:left="0" w:firstLine="709"/>
+        <w:jc w:val="left"/>
+        <w:rPr>
+          <w:rFonts w:eastAsia="Times New Roman"/>
+          <w:sz w:val="32"/>
+          <w:szCs w:val="24"/>
+          <w:lang w:eastAsia="en-US"/>
+        </w:rPr>
+      </w:pPr>
+      <w:r>
+        <w:rPr>
+          <w:rFonts w:eastAsia="Times New Roman"/>
+          <w:sz w:val="32"/>
+          <w:szCs w:val="24"/>
+          <w:lang w:eastAsia="en-US"/>
+        </w:rPr>
+        <w:t>Tự động chạy các bài kiểm thử tích hợp.</w:t>
+      </w:r>
+    </w:p>
+    <w:p>
+      <w:pPr>
+        <w:numPr>
+          <w:ilvl w:val="0"/>
+          <w:numId w:val="3"/>
+        </w:numPr>
+        <w:spacing w:before="120" w:beforeAutospacing="0" w:after="120" w:afterAutospacing="0"/>
+        <w:ind w:left="0" w:firstLine="709"/>
+        <w:jc w:val="left"/>
+        <w:rPr>
+          <w:rFonts w:eastAsia="Times New Roman"/>
+          <w:sz w:val="32"/>
+          <w:szCs w:val="24"/>
+          <w:lang w:eastAsia="en-US"/>
+        </w:rPr>
+      </w:pPr>
+      <w:r>
+        <w:rPr>
+          <w:rFonts w:eastAsia="Times New Roman"/>
+          <w:sz w:val="32"/>
+          <w:szCs w:val="24"/>
+          <w:lang w:eastAsia="en-US"/>
+        </w:rPr>
+        <w:t>Tự động chạy các bài kiểm thử hệ thống.</w:t>
+      </w:r>
+    </w:p>
+    <w:p>
+      <w:pPr>
+        <w:numPr>
+          <w:ilvl w:val="0"/>
+          <w:numId w:val="3"/>
+        </w:numPr>
+        <w:spacing w:before="120" w:beforeAutospacing="0" w:after="120" w:afterAutospacing="0"/>
+        <w:ind w:left="0" w:firstLine="709"/>
+        <w:jc w:val="left"/>
+        <w:rPr>
+          <w:rFonts w:eastAsia="Times New Roman"/>
+          <w:sz w:val="32"/>
+          <w:szCs w:val="24"/>
+          <w:lang w:eastAsia="en-US"/>
+        </w:rPr>
+      </w:pPr>
+      <w:r>
+        <w:rPr>
+          <w:rFonts w:eastAsia="Times New Roman"/>
+          <w:sz w:val="32"/>
+          <w:szCs w:val="24"/>
+          <w:lang w:eastAsia="en-US"/>
+        </w:rPr>
+        <w:t>Tự động triển khai ứng dụng lên môi trường sản xuất.</w:t>
+      </w:r>
+    </w:p>
+    <w:p>
+      <w:pPr>
+        <w:numPr>
+          <w:ilvl w:val="0"/>
+          <w:numId w:val="3"/>
+        </w:numPr>
+        <w:spacing w:before="120" w:beforeAutospacing="0" w:after="120" w:afterAutospacing="0"/>
+        <w:ind w:left="0" w:firstLine="709"/>
+        <w:jc w:val="left"/>
+        <w:rPr>
+          <w:rFonts w:eastAsia="Times New Roman"/>
+          <w:sz w:val="32"/>
+          <w:szCs w:val="24"/>
+          <w:lang w:eastAsia="en-US"/>
+        </w:rPr>
+      </w:pPr>
+      <w:r>
+        <w:rPr>
+          <w:rFonts w:eastAsia="Times New Roman"/>
+          <w:sz w:val="32"/>
+          <w:szCs w:val="24"/>
+          <w:lang w:eastAsia="en-US"/>
+        </w:rPr>
+        <w:t>Việc tự động hóa quy trình tích hợp và triển khai mang lại nhiều lợi ích cho các tổ chức, bao gồm:</w:t>
+      </w:r>
+    </w:p>
+    <w:p>
+      <w:pPr>
+        <w:numPr>
+          <w:ilvl w:val="0"/>
+          <w:numId w:val="3"/>
+        </w:numPr>
+        <w:spacing w:before="120" w:beforeAutospacing="0" w:after="120" w:afterAutospacing="0"/>
+        <w:ind w:left="0" w:firstLine="709"/>
+        <w:jc w:val="left"/>
+        <w:rPr>
+          <w:rFonts w:eastAsia="Times New Roman"/>
+          <w:sz w:val="32"/>
+          <w:szCs w:val="24"/>
+          <w:lang w:eastAsia="en-US"/>
+        </w:rPr>
+      </w:pPr>
+      <w:r>
+        <w:rPr>
+          <w:rFonts w:eastAsia="Times New Roman"/>
+          <w:sz w:val="32"/>
+          <w:szCs w:val="24"/>
+          <w:lang w:eastAsia="en-US"/>
+        </w:rPr>
+        <w:t>Tăng tốc độ phát triển: CI/CD giúp giảm thiểu thời gian cần thiết để tạo ra các bản phát hành mới.</w:t>
+      </w:r>
+    </w:p>
+    <w:p>
+      <w:pPr>
+        <w:numPr>
+          <w:ilvl w:val="0"/>
+          <w:numId w:val="3"/>
+        </w:numPr>
+        <w:spacing w:before="120" w:beforeAutospacing="0" w:after="120" w:afterAutospacing="0"/>
+        <w:ind w:left="0" w:firstLine="709"/>
+        <w:jc w:val="left"/>
+        <w:rPr>
+          <w:rFonts w:eastAsia="Times New Roman"/>
+          <w:sz w:val="32"/>
+          <w:szCs w:val="24"/>
+          <w:lang w:eastAsia="en-US"/>
+        </w:rPr>
+      </w:pPr>
+      <w:r>
+        <w:rPr>
+          <w:rFonts w:eastAsia="Times New Roman"/>
+          <w:sz w:val="32"/>
+          <w:szCs w:val="24"/>
+          <w:lang w:eastAsia="en-US"/>
+        </w:rPr>
+        <w:t>Tăng chất lượng: CI/CD giúp phát hiện và sửa lỗi sớm hơn.</w:t>
+      </w:r>
+    </w:p>
+    <w:p>
+      <w:pPr>
+        <w:numPr>
+          <w:ilvl w:val="0"/>
+          <w:numId w:val="3"/>
+        </w:numPr>
+        <w:spacing w:before="120" w:beforeAutospacing="0" w:after="120" w:afterAutospacing="0"/>
+        <w:ind w:left="0" w:firstLine="709"/>
+        <w:jc w:val="left"/>
+        <w:rPr>
+          <w:rFonts w:eastAsia="Times New Roman"/>
+          <w:sz w:val="32"/>
+          <w:szCs w:val="24"/>
+          <w:lang w:eastAsia="en-US"/>
+        </w:rPr>
+      </w:pPr>
+      <w:r>
+        <w:rPr>
+          <w:rFonts w:eastAsia="Times New Roman"/>
+          <w:sz w:val="32"/>
+          <w:szCs w:val="24"/>
+          <w:lang w:eastAsia="en-US"/>
+        </w:rPr>
+        <w:t>Tăng khả năng mở rộng: CI/CD giúp các tổ chức dễ dàng mở rộng quy mô hoạt động phát triển phần mềm.</w:t>
+      </w:r>
+    </w:p>
+    <w:p>
+      <w:pPr>
+        <w:numPr>
+          <w:ilvl w:val="0"/>
+          <w:numId w:val="3"/>
+        </w:numPr>
+        <w:spacing w:before="120" w:beforeAutospacing="0" w:after="120" w:afterAutospacing="0"/>
+        <w:ind w:left="0" w:firstLine="709"/>
+        <w:jc w:val="left"/>
+        <w:rPr>
+          <w:rFonts w:eastAsia="Times New Roman"/>
+          <w:sz w:val="32"/>
+          <w:szCs w:val="24"/>
+          <w:lang w:eastAsia="en-US"/>
+        </w:rPr>
+      </w:pPr>
+      <w:r>
+        <w:rPr>
+          <w:rFonts w:eastAsia="Times New Roman"/>
+          <w:sz w:val="32"/>
+          <w:szCs w:val="24"/>
+          <w:lang w:eastAsia="en-US"/>
+        </w:rPr>
+        <w:t>Việc áp dụng CI/CD là một phần quan trọng của quy trình phát triển phần mềm theo hướng DevOps. CI/CD giúp các tổ chức phát triển và triển khai phần mềm nhanh hơn, chất lượng hơn và có khả năng mở rộng hơn.</w:t>
+      </w:r>
+    </w:p>
+    <w:p>
+      <w:pPr>
+        <w:spacing w:before="120" w:beforeAutospacing="0" w:after="120" w:afterAutospacing="0"/>
+        <w:ind w:firstLine="709"/>
+        <w:jc w:val="left"/>
+        <w:rPr>
+          <w:rFonts w:eastAsia="Times New Roman"/>
+          <w:sz w:val="32"/>
+          <w:szCs w:val="24"/>
+          <w:lang w:eastAsia="en-US"/>
+        </w:rPr>
+      </w:pPr>
+    </w:p>
+    <w:p>
+      <w:pPr>
         <w:pStyle w:val="Heading4"/>
         <w:spacing w:before="120" w:beforeAutospacing="0" w:after="120" w:afterAutospacing="0"/>
       </w:pPr>
       <w:r>
+        <w:lastRenderedPageBreak/>
         <w:t>1.</w:t>
       </w:r>
       <w:r>
@@ -5398,32 +5937,32 @@
         <w:rPr>
           <w:szCs w:val="28"/>
         </w:rPr>
+        <w:t>Hosting Services: GitHub, GitLab, Bitbucket cung cấp kho lưu trữ và quản lý dự án dựa trên Git.</w:t>
+      </w:r>
+    </w:p>
+    <w:p>
+      <w:pPr>
+        <w:spacing w:before="120" w:beforeAutospacing="0" w:after="120" w:afterAutospacing="0"/>
+        <w:ind w:firstLine="709"/>
+        <w:jc w:val="both"/>
+        <w:rPr>
+          <w:szCs w:val="28"/>
+        </w:rPr>
+      </w:pPr>
+      <w:r>
+        <w:rPr>
+          <w:szCs w:val="28"/>
+        </w:rPr>
+        <w:t>Continuous Integration (CI) và Continuous Deployment (CD): Sử dụng công cụ như Jenkins, CircleCI, TravisCI để tự động hóa quá trình kiểm thử và triển khai.</w:t>
+      </w:r>
+    </w:p>
+    <w:p>
+      <w:pPr>
+        <w:pStyle w:val="Heading4"/>
+        <w:spacing w:before="120" w:beforeAutospacing="0" w:after="120" w:afterAutospacing="0"/>
+      </w:pPr>
+      <w:r>
         <w:lastRenderedPageBreak/>
-        <w:t>Hosting Services: GitHub, GitLab, Bitbucket cung cấp kho lưu trữ và quản lý dự án dựa trên Git.</w:t>
-      </w:r>
-    </w:p>
-    <w:p>
-      <w:pPr>
-        <w:spacing w:before="120" w:beforeAutospacing="0" w:after="120" w:afterAutospacing="0"/>
-        <w:ind w:firstLine="709"/>
-        <w:jc w:val="both"/>
-        <w:rPr>
-          <w:szCs w:val="28"/>
-        </w:rPr>
-      </w:pPr>
-      <w:r>
-        <w:rPr>
-          <w:szCs w:val="28"/>
-        </w:rPr>
-        <w:t>Continuous Integration (CI) và Continuous Deployment (CD): Sử dụng công cụ như Jenkins, CircleCI, TravisCI để tự động hóa quá trình kiểm thử và triển khai.</w:t>
-      </w:r>
-    </w:p>
-    <w:p>
-      <w:pPr>
-        <w:pStyle w:val="Heading4"/>
-        <w:spacing w:before="120" w:beforeAutospacing="0" w:after="120" w:afterAutospacing="0"/>
-      </w:pPr>
-      <w:r>
         <w:t>2.</w:t>
       </w:r>
       <w:r>
@@ -5628,27 +6167,33 @@
         <w:spacing w:before="120" w:beforeAutospacing="0" w:after="120" w:afterAutospacing="0"/>
       </w:pPr>
       <w:r>
+        <w:t>3.</w:t>
+      </w:r>
+      <w:r>
+        <w:t>1. Tại sao lại sử dụng Docker?</w:t>
+      </w:r>
+    </w:p>
+    <w:p>
+      <w:pPr>
+        <w:spacing w:before="120" w:beforeAutospacing="0" w:after="120" w:afterAutospacing="0"/>
+        <w:ind w:firstLine="709"/>
+        <w:jc w:val="both"/>
+        <w:rPr>
+          <w:szCs w:val="28"/>
+        </w:rPr>
+      </w:pPr>
+      <w:r>
+        <w:rPr>
+          <w:szCs w:val="28"/>
+        </w:rPr>
+        <w:t xml:space="preserve">Đặt tình huống bạn đang làm một project cùng với team về Machine Learning bằng Python và muốn gửi phần code của mình cho đồng đội trong team để chạy thử. Đồng đội bạn hì hục cài đặt các thư viện cần cho project như scikit-learn, pandas, tensorflow, keras, … và xử lí các xung đột linh tinh xảy ra mất gần một tiếng đồng hồ nhưng code chạy vẫn bị lỗi. À, hóa ra trên máy bạn sử dụng </w:t>
+      </w:r>
+      <w:r>
+        <w:rPr>
+          <w:szCs w:val="28"/>
+        </w:rPr>
         <w:lastRenderedPageBreak/>
-        <w:t>3.</w:t>
-      </w:r>
-      <w:r>
-        <w:t>1. Tại sao lại sử dụng Docker?</w:t>
-      </w:r>
-    </w:p>
-    <w:p>
-      <w:pPr>
-        <w:spacing w:before="120" w:beforeAutospacing="0" w:after="120" w:afterAutospacing="0"/>
-        <w:ind w:firstLine="709"/>
-        <w:jc w:val="both"/>
-        <w:rPr>
-          <w:szCs w:val="28"/>
-        </w:rPr>
-      </w:pPr>
-      <w:r>
-        <w:rPr>
-          <w:szCs w:val="28"/>
-        </w:rPr>
-        <w:t>Đặt tình huống bạn đang làm một project cùng với team về Machine Learning bằng Python và muốn gửi phần code của mình cho đồng đội trong team để chạy thử. Đồng đội bạn hì hục cài đặt các thư viện cần cho project như scikit-learn, pandas, tensorflow, keras, … và xử lí các xung đột linh tinh xảy ra mất gần một tiếng đồng hồ nhưng code chạy vẫn bị lỗi. À, hóa ra trên máy bạn sử dụng Python 3.7 còn máy đồng đội lại sử dụng Python 3.5 thế mới đau. Thế là đồng đội bạn lại tốn thêm một khoảng thời gian đáng kể để cài đặt Python 3.7 trên máy.</w:t>
+        <w:t>Python 3.7 còn máy đồng đội lại sử dụng Python 3.5. Thế là đồng đội bạn lại tốn thêm một khoảng thời gian đáng kể để cài đặt Python 3.7 trên máy.</w:t>
       </w:r>
     </w:p>
     <w:p>
@@ -5809,7 +6354,6 @@
         <w:rPr>
           <w:szCs w:val="28"/>
         </w:rPr>
-        <w:lastRenderedPageBreak/>
         <w:t>Mỗi máy chủ vật lý có thể được dùng để chạy nhiều project, mỗi project ta có thể cho chạy trong một máy ảo hay còn được gọi là </w:t>
       </w:r>
       <w:r>
@@ -5840,7 +6384,14 @@
         <w:rPr>
           <w:szCs w:val="28"/>
         </w:rPr>
-        <w:t>Các Virtual Server được tạo ra bằng công nghệ Virtualization (được sử dụng trong các phần mềm như VMware, VirtualBox, Azure VM, …) sẽ chạy trên một máy chủ vật lý, mỗi Server ảo được cài đặt một hệ điều hành riêng (Guest OS) sử dụng các tài nguyên phần cứng được cấp phát từ máy chủ vật lý. Việc quản lý và điều phối các tài nguyên từ Server vật lý sao cho hợp lý được thực hiện bởi lớp Hypervisor như trên hình.</w:t>
+        <w:t xml:space="preserve">Các Virtual Server được tạo ra bằng công nghệ Virtualization (được sử dụng trong các phần mềm như VMware, VirtualBox, Azure VM, …) sẽ chạy trên một máy chủ vật lý, mỗi Server ảo được cài đặt một hệ điều hành riêng (Guest OS) sử dụng các tài nguyên phần cứng được cấp phát từ máy chủ vật lý. Việc </w:t>
+      </w:r>
+      <w:r>
+        <w:rPr>
+          <w:szCs w:val="28"/>
+        </w:rPr>
+        <w:lastRenderedPageBreak/>
+        <w:t>quản lý và điều phối các tài nguyên từ Server vật lý sao cho hợp lý được thực hiện bởi lớp Hypervisor như trên hình.</w:t>
       </w:r>
     </w:p>
     <w:p>
@@ -5950,14 +6501,7 @@
         <w:rPr>
           <w:szCs w:val="28"/>
         </w:rPr>
-        <w:t xml:space="preserve">Việc sử dụng Container khắc phục hoàn toàn những bất cập đã nêu ở phía trên của Server vật lý và Server ảo. Container rất nhẹ, thời gian khởi động nhanh </w:t>
-      </w:r>
-      <w:r>
-        <w:rPr>
-          <w:szCs w:val="28"/>
-        </w:rPr>
-        <w:lastRenderedPageBreak/>
-        <w:t>và có tính di động cao, việc chia sẻ các môi trường triển khai dự án giữa những người dùng trở nên dễ dàng hơn bao giờ hết.</w:t>
+        <w:t>Việc sử dụng Container khắc phục hoàn toàn những bất cập đã nêu ở phía trên của Server vật lý và Server ảo. Container rất nhẹ, thời gian khởi động nhanh và có tính di động cao, việc chia sẻ các môi trường triển khai dự án giữa những người dùng trở nên dễ dàng hơn bao giờ hết.</w:t>
       </w:r>
     </w:p>
     <w:p>
@@ -6006,6 +6550,7 @@
         <w:spacing w:before="120" w:beforeAutospacing="0" w:after="120" w:afterAutospacing="0"/>
       </w:pPr>
       <w:r>
+        <w:lastRenderedPageBreak/>
         <w:t>3.</w:t>
       </w:r>
       <w:r>
@@ -6283,7 +6828,6 @@
           <w:bCs/>
           <w:szCs w:val="28"/>
         </w:rPr>
-        <w:lastRenderedPageBreak/>
         <w:t>Đối tượng dùng Docker? </w:t>
       </w:r>
       <w:r>
@@ -6353,6 +6897,7 @@
           <w:bCs/>
           <w:szCs w:val="28"/>
         </w:rPr>
+        <w:lastRenderedPageBreak/>
         <w:t>Server:</w:t>
       </w:r>
       <w:r>
@@ -6693,7 +7238,6 @@
         <w:rPr>
           <w:szCs w:val="28"/>
         </w:rPr>
-        <w:lastRenderedPageBreak/>
         <w:t>Đây là những thành phần bạn hay gặp nhất ghi sử dụng Docker.</w:t>
       </w:r>
     </w:p>
@@ -6743,6 +7287,7 @@
           <w:bCs/>
           <w:szCs w:val="28"/>
         </w:rPr>
+        <w:lastRenderedPageBreak/>
         <w:t>Container:</w:t>
       </w:r>
       <w:r>
@@ -8599,19 +9144,7 @@
           <w:lang w:val="de-DE" w:eastAsia="en-US"/>
         </w:rPr>
         <w:tab/>
-        <w:t xml:space="preserve">- </w:t>
-      </w:r>
-      <w:r>
-        <w:rPr>
-          <w:lang w:val="de-DE" w:eastAsia="en-US"/>
-        </w:rPr>
-        <w:t>Trong khuôn khổ</w:t>
-      </w:r>
-      <w:r>
-        <w:rPr>
-          <w:lang w:val="de-DE" w:eastAsia="en-US"/>
-        </w:rPr>
-        <w:t xml:space="preserve"> bài thực tập sử dụng tích hợp công nghệ Git Action trên GitHub.</w:t>
+        <w:t>- Trong khuôn khổ bài thực tập sử dụng tích hợp công nghệ Git Action trên GitHub.</w:t>
       </w:r>
     </w:p>
     <w:p>
@@ -8734,43 +9267,64 @@
         <w:rPr>
           <w:lang w:val="de-DE" w:eastAsia="en-US"/>
         </w:rPr>
+        <w:t xml:space="preserve"># Thiết lập </w:t>
+      </w:r>
+      <w:r>
+        <w:rPr>
+          <w:lang w:val="de-DE" w:eastAsia="en-US"/>
+        </w:rPr>
+        <w:t>hệ điều hành c</w:t>
+      </w:r>
+      <w:r>
+        <w:rPr>
+          <w:lang w:val="de-DE" w:eastAsia="en-US"/>
+        </w:rPr>
+        <w:t>hạ</w:t>
+      </w:r>
+      <w:r>
+        <w:rPr>
+          <w:lang w:val="de-DE" w:eastAsia="en-US"/>
+        </w:rPr>
+        <w:t xml:space="preserve">y workflow: </w:t>
+      </w:r>
+      <w:r>
+        <w:rPr>
+          <w:lang w:val="de-DE" w:eastAsia="en-US"/>
+        </w:rPr>
+        <w:t>Windows</w:t>
+      </w:r>
+    </w:p>
+    <w:p>
+      <w:pPr>
+        <w:spacing w:before="120" w:beforeAutospacing="0" w:after="120" w:afterAutospacing="0"/>
+        <w:jc w:val="both"/>
+        <w:rPr>
+          <w:lang w:val="de-DE" w:eastAsia="en-US"/>
+        </w:rPr>
+      </w:pPr>
+      <w:r>
+        <w:rPr>
+          <w:lang w:val="de-DE" w:eastAsia="en-US"/>
+        </w:rPr>
         <w:t xml:space="preserve"># </w:t>
       </w:r>
       <w:r>
         <w:rPr>
           <w:lang w:val="de-DE" w:eastAsia="en-US"/>
         </w:rPr>
-        <w:t>Thiết lập</w:t>
-      </w:r>
-      <w:r>
-        <w:rPr>
-          <w:lang w:val="de-DE" w:eastAsia="en-US"/>
-        </w:rPr>
-        <w:t xml:space="preserve"> </w:t>
-      </w:r>
-      <w:r>
-        <w:rPr>
-          <w:lang w:val="de-DE" w:eastAsia="en-US"/>
-        </w:rPr>
-        <w:t>hệ điều hành c</w:t>
-      </w:r>
-      <w:r>
-        <w:rPr>
-          <w:lang w:val="de-DE" w:eastAsia="en-US"/>
-        </w:rPr>
-        <w:t>hạ</w:t>
-      </w:r>
-      <w:r>
-        <w:rPr>
-          <w:lang w:val="de-DE" w:eastAsia="en-US"/>
-        </w:rPr>
-        <w:t xml:space="preserve">y workflow: </w:t>
-      </w:r>
-      <w:r>
-        <w:rPr>
-          <w:lang w:val="de-DE" w:eastAsia="en-US"/>
-        </w:rPr>
-        <w:t>Windows</w:t>
+        <w:t>Cài đặt b</w:t>
+      </w:r>
+      <w:r>
+        <w:rPr>
+          <w:lang w:val="de-DE" w:eastAsia="en-US"/>
+        </w:rPr>
+        <w:t>iến môi trường</w:t>
+      </w:r>
+      <w:r>
+        <w:rPr>
+          <w:lang w:val="de-DE" w:eastAsia="en-US"/>
+        </w:rPr>
+        <w:t xml:space="preserve"> env: tên solution, đường dẫn dự án...</w:t>
       </w:r>
     </w:p>
     <w:p>
@@ -8791,39 +9345,6 @@
         <w:rPr>
           <w:lang w:val="de-DE" w:eastAsia="en-US"/>
         </w:rPr>
-        <w:t>Cài đặt b</w:t>
-      </w:r>
-      <w:r>
-        <w:rPr>
-          <w:lang w:val="de-DE" w:eastAsia="en-US"/>
-        </w:rPr>
-        <w:t>iến môi trường</w:t>
-      </w:r>
-      <w:r>
-        <w:rPr>
-          <w:lang w:val="de-DE" w:eastAsia="en-US"/>
-        </w:rPr>
-        <w:t xml:space="preserve"> env: tên solution, đường dẫn dự án...</w:t>
-      </w:r>
-    </w:p>
-    <w:p>
-      <w:pPr>
-        <w:spacing w:before="120" w:beforeAutospacing="0" w:after="120" w:afterAutospacing="0"/>
-        <w:jc w:val="both"/>
-        <w:rPr>
-          <w:lang w:val="de-DE" w:eastAsia="en-US"/>
-        </w:rPr>
-      </w:pPr>
-      <w:r>
-        <w:rPr>
-          <w:lang w:val="de-DE" w:eastAsia="en-US"/>
-        </w:rPr>
-        <w:t xml:space="preserve"># </w:t>
-      </w:r>
-      <w:r>
-        <w:rPr>
-          <w:lang w:val="de-DE" w:eastAsia="en-US"/>
-        </w:rPr>
         <w:t xml:space="preserve">Cài đặt các </w:t>
       </w:r>
       <w:r>
@@ -8925,8 +9446,6 @@
         </w:rPr>
         <w:t>quá trình workflow thực hiện</w:t>
       </w:r>
-      <w:bookmarkStart w:id="24" w:name="_GoBack"/>
-      <w:bookmarkEnd w:id="24"/>
     </w:p>
     <w:p>
       <w:pPr>
@@ -8969,7 +9488,7 @@
           <w:lang w:val="de-DE" w:eastAsia="en-US"/>
         </w:rPr>
       </w:pPr>
-      <w:bookmarkStart w:id="25" w:name="_Toc155289125"/>
+      <w:bookmarkStart w:id="24" w:name="_Toc155289125"/>
       <w:r>
         <w:rPr>
           <w:rFonts w:eastAsia="Times New Roman"/>
@@ -8978,33 +9497,33 @@
         <w:lastRenderedPageBreak/>
         <w:t>CHƯƠNG 5: KẾT QUẢ VÀ ĐÁNH GIÁ</w:t>
       </w:r>
+      <w:bookmarkEnd w:id="24"/>
+    </w:p>
+    <w:p>
+      <w:pPr>
+        <w:pStyle w:val="Heading3"/>
+        <w:spacing w:before="120" w:beforeAutospacing="0" w:after="120" w:afterAutospacing="0"/>
+        <w:rPr>
+          <w:rFonts w:eastAsia="Times New Roman"/>
+          <w:lang w:eastAsia="en-US"/>
+        </w:rPr>
+      </w:pPr>
+      <w:bookmarkStart w:id="25" w:name="_Toc155289126"/>
+      <w:r>
+        <w:rPr>
+          <w:rFonts w:eastAsia="Times New Roman"/>
+          <w:lang w:eastAsia="en-US"/>
+        </w:rPr>
+        <w:t xml:space="preserve">1. </w:t>
+      </w:r>
+      <w:r>
+        <w:rPr>
+          <w:rFonts w:eastAsia="Times New Roman"/>
+          <w:lang w:eastAsia="en-US"/>
+        </w:rPr>
+        <w:t>Kết quả thực hiện dự án:</w:t>
+      </w:r>
       <w:bookmarkEnd w:id="25"/>
-    </w:p>
-    <w:p>
-      <w:pPr>
-        <w:pStyle w:val="Heading3"/>
-        <w:spacing w:before="120" w:beforeAutospacing="0" w:after="120" w:afterAutospacing="0"/>
-        <w:rPr>
-          <w:rFonts w:eastAsia="Times New Roman"/>
-          <w:lang w:eastAsia="en-US"/>
-        </w:rPr>
-      </w:pPr>
-      <w:bookmarkStart w:id="26" w:name="_Toc155289126"/>
-      <w:r>
-        <w:rPr>
-          <w:rFonts w:eastAsia="Times New Roman"/>
-          <w:lang w:eastAsia="en-US"/>
-        </w:rPr>
-        <w:t xml:space="preserve">1. </w:t>
-      </w:r>
-      <w:r>
-        <w:rPr>
-          <w:rFonts w:eastAsia="Times New Roman"/>
-          <w:lang w:eastAsia="en-US"/>
-        </w:rPr>
-        <w:t>Kết quả thực hiện dự án:</w:t>
-      </w:r>
-      <w:bookmarkEnd w:id="26"/>
       <w:r>
         <w:rPr>
           <w:rFonts w:eastAsia="Times New Roman"/>
@@ -9204,7 +9723,7 @@
           <w:lang w:eastAsia="en-US"/>
         </w:rPr>
       </w:pPr>
-      <w:bookmarkStart w:id="27" w:name="_Toc155289127"/>
+      <w:bookmarkStart w:id="26" w:name="_Toc155289127"/>
       <w:r>
         <w:rPr>
           <w:rFonts w:eastAsia="Times New Roman"/>
@@ -9240,7 +9759,7 @@
         </w:rPr>
         <w:t>CI/CD</w:t>
       </w:r>
-      <w:bookmarkEnd w:id="27"/>
+      <w:bookmarkEnd w:id="26"/>
       <w:r>
         <w:rPr>
           <w:rFonts w:eastAsia="Times New Roman" w:cs="Times New Roman"/>
@@ -9336,7 +9855,7 @@
           <w:lang w:eastAsia="en-US"/>
         </w:rPr>
       </w:pPr>
-      <w:bookmarkStart w:id="28" w:name="_Toc155289128"/>
+      <w:bookmarkStart w:id="27" w:name="_Toc155289128"/>
       <w:r>
         <w:rPr>
           <w:rFonts w:eastAsia="Times New Roman"/>
@@ -9351,7 +9870,7 @@
         </w:rPr>
         <w:t>Các khó khăn, thách thức</w:t>
       </w:r>
-      <w:bookmarkEnd w:id="28"/>
+      <w:bookmarkEnd w:id="27"/>
       <w:r>
         <w:rPr>
           <w:rFonts w:eastAsia="Times New Roman" w:cs="Times New Roman"/>
@@ -9492,7 +10011,7 @@
           <w:lang w:eastAsia="en-US"/>
         </w:rPr>
       </w:pPr>
-      <w:bookmarkStart w:id="29" w:name="_Toc155289129"/>
+      <w:bookmarkStart w:id="28" w:name="_Toc155289129"/>
       <w:r>
         <w:rPr>
           <w:rFonts w:eastAsia="Times New Roman"/>
@@ -9507,7 +10026,7 @@
         </w:rPr>
         <w:t>Kết luận</w:t>
       </w:r>
-      <w:bookmarkEnd w:id="29"/>
+      <w:bookmarkEnd w:id="28"/>
     </w:p>
     <w:p>
       <w:pPr>
@@ -10184,12 +10703,20 @@
         <w:rPr>
           <w:lang w:val="de-DE"/>
         </w:rPr>
-        <w:t>tham gia vào dự án phát triển một ứng dụng web mới. Trong dự án này, tôi đã được áp dụng các nguyên tắc DevOps</w:t>
-      </w:r>
+        <w:t>tham gia vào dự án phát triển một ứng dụng</w:t>
+      </w:r>
+      <w:bookmarkStart w:id="29" w:name="_GoBack"/>
+      <w:bookmarkEnd w:id="29"/>
       <w:r>
         <w:rPr>
           <w:lang w:val="de-DE"/>
         </w:rPr>
+        <w:t>. Trong dự án này, tôi đã được áp dụng các nguyên tắc DevOps</w:t>
+      </w:r>
+      <w:r>
+        <w:rPr>
+          <w:lang w:val="de-DE"/>
+        </w:rPr>
         <w:t>:</w:t>
       </w:r>
     </w:p>
@@ -10272,7 +10799,7 @@
         <w:rPr>
           <w:lang w:val="de-DE"/>
         </w:rPr>
-        <w:t>Trong quá trình thực tập sử dụng Github để quản lý mã nguồn của dự án ứng dụng web. Github cung cấp nhiều tính năng hữu ích giúp việc quản lý mã nguồn trở nên dễ dàng và hiệu quả</w:t>
+        <w:t>Trong quá trình thực tập sử dụng Github để quản lý mã nguồn của dự án ứng dụng. Github cung cấp nhiều tính năng hữu ích giúp việc quản lý mã nguồn trở nên dễ dàng và hiệu quả</w:t>
       </w:r>
       <w:r>
         <w:rPr>
@@ -11766,6 +12293,155 @@
     </w:lvl>
   </w:abstractNum>
   <w:abstractNum w:abstractNumId="10" w15:restartNumberingAfterBreak="0">
+    <w:nsid w:val="2E524B82"/>
+    <w:multiLevelType w:val="multilevel"/>
+    <w:tmpl w:val="11F68284"/>
+    <w:lvl w:ilvl="0">
+      <w:start w:val="1"/>
+      <w:numFmt w:val="bullet"/>
+      <w:lvlText w:val=""/>
+      <w:lvlJc w:val="left"/>
+      <w:pPr>
+        <w:tabs>
+          <w:tab w:val="num" w:pos="720"/>
+        </w:tabs>
+        <w:ind w:left="720" w:hanging="360"/>
+      </w:pPr>
+      <w:rPr>
+        <w:rFonts w:ascii="Symbol" w:hAnsi="Symbol" w:hint="default"/>
+        <w:sz w:val="20"/>
+      </w:rPr>
+    </w:lvl>
+    <w:lvl w:ilvl="1" w:tentative="1">
+      <w:start w:val="1"/>
+      <w:numFmt w:val="bullet"/>
+      <w:lvlText w:val="o"/>
+      <w:lvlJc w:val="left"/>
+      <w:pPr>
+        <w:tabs>
+          <w:tab w:val="num" w:pos="1440"/>
+        </w:tabs>
+        <w:ind w:left="1440" w:hanging="360"/>
+      </w:pPr>
+      <w:rPr>
+        <w:rFonts w:ascii="Courier New" w:hAnsi="Courier New" w:hint="default"/>
+        <w:sz w:val="20"/>
+      </w:rPr>
+    </w:lvl>
+    <w:lvl w:ilvl="2" w:tentative="1">
+      <w:start w:val="1"/>
+      <w:numFmt w:val="bullet"/>
+      <w:lvlText w:val=""/>
+      <w:lvlJc w:val="left"/>
+      <w:pPr>
+        <w:tabs>
+          <w:tab w:val="num" w:pos="2160"/>
+        </w:tabs>
+        <w:ind w:left="2160" w:hanging="360"/>
+      </w:pPr>
+      <w:rPr>
+        <w:rFonts w:ascii="Wingdings" w:hAnsi="Wingdings" w:hint="default"/>
+        <w:sz w:val="20"/>
+      </w:rPr>
+    </w:lvl>
+    <w:lvl w:ilvl="3" w:tentative="1">
+      <w:start w:val="1"/>
+      <w:numFmt w:val="bullet"/>
+      <w:lvlText w:val=""/>
+      <w:lvlJc w:val="left"/>
+      <w:pPr>
+        <w:tabs>
+          <w:tab w:val="num" w:pos="2880"/>
+        </w:tabs>
+        <w:ind w:left="2880" w:hanging="360"/>
+      </w:pPr>
+      <w:rPr>
+        <w:rFonts w:ascii="Wingdings" w:hAnsi="Wingdings" w:hint="default"/>
+        <w:sz w:val="20"/>
+      </w:rPr>
+    </w:lvl>
+    <w:lvl w:ilvl="4" w:tentative="1">
+      <w:start w:val="1"/>
+      <w:numFmt w:val="bullet"/>
+      <w:lvlText w:val=""/>
+      <w:lvlJc w:val="left"/>
+      <w:pPr>
+        <w:tabs>
+          <w:tab w:val="num" w:pos="3600"/>
+        </w:tabs>
+        <w:ind w:left="3600" w:hanging="360"/>
+      </w:pPr>
+      <w:rPr>
+        <w:rFonts w:ascii="Wingdings" w:hAnsi="Wingdings" w:hint="default"/>
+        <w:sz w:val="20"/>
+      </w:rPr>
+    </w:lvl>
+    <w:lvl w:ilvl="5" w:tentative="1">
+      <w:start w:val="1"/>
+      <w:numFmt w:val="bullet"/>
+      <w:lvlText w:val=""/>
+      <w:lvlJc w:val="left"/>
+      <w:pPr>
+        <w:tabs>
+          <w:tab w:val="num" w:pos="4320"/>
+        </w:tabs>
+        <w:ind w:left="4320" w:hanging="360"/>
+      </w:pPr>
+      <w:rPr>
+        <w:rFonts w:ascii="Wingdings" w:hAnsi="Wingdings" w:hint="default"/>
+        <w:sz w:val="20"/>
+      </w:rPr>
+    </w:lvl>
+    <w:lvl w:ilvl="6" w:tentative="1">
+      <w:start w:val="1"/>
+      <w:numFmt w:val="bullet"/>
+      <w:lvlText w:val=""/>
+      <w:lvlJc w:val="left"/>
+      <w:pPr>
+        <w:tabs>
+          <w:tab w:val="num" w:pos="5040"/>
+        </w:tabs>
+        <w:ind w:left="5040" w:hanging="360"/>
+      </w:pPr>
+      <w:rPr>
+        <w:rFonts w:ascii="Wingdings" w:hAnsi="Wingdings" w:hint="default"/>
+        <w:sz w:val="20"/>
+      </w:rPr>
+    </w:lvl>
+    <w:lvl w:ilvl="7" w:tentative="1">
+      <w:start w:val="1"/>
+      <w:numFmt w:val="bullet"/>
+      <w:lvlText w:val=""/>
+      <w:lvlJc w:val="left"/>
+      <w:pPr>
+        <w:tabs>
+          <w:tab w:val="num" w:pos="5760"/>
+        </w:tabs>
+        <w:ind w:left="5760" w:hanging="360"/>
+      </w:pPr>
+      <w:rPr>
+        <w:rFonts w:ascii="Wingdings" w:hAnsi="Wingdings" w:hint="default"/>
+        <w:sz w:val="20"/>
+      </w:rPr>
+    </w:lvl>
+    <w:lvl w:ilvl="8" w:tentative="1">
+      <w:start w:val="1"/>
+      <w:numFmt w:val="bullet"/>
+      <w:lvlText w:val=""/>
+      <w:lvlJc w:val="left"/>
+      <w:pPr>
+        <w:tabs>
+          <w:tab w:val="num" w:pos="6480"/>
+        </w:tabs>
+        <w:ind w:left="6480" w:hanging="360"/>
+      </w:pPr>
+      <w:rPr>
+        <w:rFonts w:ascii="Wingdings" w:hAnsi="Wingdings" w:hint="default"/>
+        <w:sz w:val="20"/>
+      </w:rPr>
+    </w:lvl>
+  </w:abstractNum>
+  <w:abstractNum w:abstractNumId="11" w15:restartNumberingAfterBreak="0">
     <w:nsid w:val="321F10DA"/>
     <w:multiLevelType w:val="multilevel"/>
     <w:tmpl w:val="67F2137A"/>
@@ -11914,7 +12590,7 @@
       </w:rPr>
     </w:lvl>
   </w:abstractNum>
-  <w:abstractNum w:abstractNumId="11" w15:restartNumberingAfterBreak="0">
+  <w:abstractNum w:abstractNumId="12" w15:restartNumberingAfterBreak="0">
     <w:nsid w:val="34EB5497"/>
     <w:multiLevelType w:val="multilevel"/>
     <w:tmpl w:val="E9AAE44C"/>
@@ -12063,7 +12739,7 @@
       </w:rPr>
     </w:lvl>
   </w:abstractNum>
-  <w:abstractNum w:abstractNumId="12" w15:restartNumberingAfterBreak="0">
+  <w:abstractNum w:abstractNumId="13" w15:restartNumberingAfterBreak="0">
     <w:nsid w:val="36395D71"/>
     <w:multiLevelType w:val="multilevel"/>
     <w:tmpl w:val="EAECE44A"/>
@@ -12212,7 +12888,7 @@
       </w:rPr>
     </w:lvl>
   </w:abstractNum>
-  <w:abstractNum w:abstractNumId="13" w15:restartNumberingAfterBreak="0">
+  <w:abstractNum w:abstractNumId="14" w15:restartNumberingAfterBreak="0">
     <w:nsid w:val="381E1B64"/>
     <w:multiLevelType w:val="multilevel"/>
     <w:tmpl w:val="FA8C8916"/>
@@ -12361,7 +13037,7 @@
       </w:rPr>
     </w:lvl>
   </w:abstractNum>
-  <w:abstractNum w:abstractNumId="14" w15:restartNumberingAfterBreak="0">
+  <w:abstractNum w:abstractNumId="15" w15:restartNumberingAfterBreak="0">
     <w:nsid w:val="3D9706DB"/>
     <w:multiLevelType w:val="multilevel"/>
     <w:tmpl w:val="7FDC98A0"/>
@@ -12510,7 +13186,7 @@
       </w:rPr>
     </w:lvl>
   </w:abstractNum>
-  <w:abstractNum w:abstractNumId="15" w15:restartNumberingAfterBreak="0">
+  <w:abstractNum w:abstractNumId="16" w15:restartNumberingAfterBreak="0">
     <w:nsid w:val="3E520372"/>
     <w:multiLevelType w:val="multilevel"/>
     <w:tmpl w:val="D564FBA0"/>
@@ -12659,7 +13335,7 @@
       </w:rPr>
     </w:lvl>
   </w:abstractNum>
-  <w:abstractNum w:abstractNumId="16" w15:restartNumberingAfterBreak="0">
+  <w:abstractNum w:abstractNumId="17" w15:restartNumberingAfterBreak="0">
     <w:nsid w:val="3EBE33B7"/>
     <w:multiLevelType w:val="multilevel"/>
     <w:tmpl w:val="676E7D76"/>
@@ -12808,7 +13484,7 @@
       </w:rPr>
     </w:lvl>
   </w:abstractNum>
-  <w:abstractNum w:abstractNumId="17" w15:restartNumberingAfterBreak="0">
+  <w:abstractNum w:abstractNumId="18" w15:restartNumberingAfterBreak="0">
     <w:nsid w:val="459F327D"/>
     <w:multiLevelType w:val="multilevel"/>
     <w:tmpl w:val="380233EC"/>
@@ -12957,7 +13633,7 @@
       </w:rPr>
     </w:lvl>
   </w:abstractNum>
-  <w:abstractNum w:abstractNumId="18" w15:restartNumberingAfterBreak="0">
+  <w:abstractNum w:abstractNumId="19" w15:restartNumberingAfterBreak="0">
     <w:nsid w:val="48522BCC"/>
     <w:multiLevelType w:val="multilevel"/>
     <w:tmpl w:val="CBA61456"/>
@@ -13106,7 +13782,7 @@
       </w:rPr>
     </w:lvl>
   </w:abstractNum>
-  <w:abstractNum w:abstractNumId="19" w15:restartNumberingAfterBreak="0">
+  <w:abstractNum w:abstractNumId="20" w15:restartNumberingAfterBreak="0">
     <w:nsid w:val="49C41ABE"/>
     <w:multiLevelType w:val="multilevel"/>
     <w:tmpl w:val="4C0E2C1A"/>
@@ -13255,7 +13931,7 @@
       </w:rPr>
     </w:lvl>
   </w:abstractNum>
-  <w:abstractNum w:abstractNumId="20" w15:restartNumberingAfterBreak="0">
+  <w:abstractNum w:abstractNumId="21" w15:restartNumberingAfterBreak="0">
     <w:nsid w:val="4A3055FA"/>
     <w:multiLevelType w:val="multilevel"/>
     <w:tmpl w:val="6538878C"/>
@@ -13404,7 +14080,156 @@
       </w:rPr>
     </w:lvl>
   </w:abstractNum>
-  <w:abstractNum w:abstractNumId="21" w15:restartNumberingAfterBreak="0">
+  <w:abstractNum w:abstractNumId="22" w15:restartNumberingAfterBreak="0">
+    <w:nsid w:val="4B2102DD"/>
+    <w:multiLevelType w:val="multilevel"/>
+    <w:tmpl w:val="F7865D32"/>
+    <w:lvl w:ilvl="0">
+      <w:start w:val="1"/>
+      <w:numFmt w:val="bullet"/>
+      <w:lvlText w:val=""/>
+      <w:lvlJc w:val="left"/>
+      <w:pPr>
+        <w:tabs>
+          <w:tab w:val="num" w:pos="720"/>
+        </w:tabs>
+        <w:ind w:left="720" w:hanging="360"/>
+      </w:pPr>
+      <w:rPr>
+        <w:rFonts w:ascii="Symbol" w:hAnsi="Symbol" w:hint="default"/>
+        <w:sz w:val="20"/>
+      </w:rPr>
+    </w:lvl>
+    <w:lvl w:ilvl="1" w:tentative="1">
+      <w:start w:val="1"/>
+      <w:numFmt w:val="bullet"/>
+      <w:lvlText w:val="o"/>
+      <w:lvlJc w:val="left"/>
+      <w:pPr>
+        <w:tabs>
+          <w:tab w:val="num" w:pos="1440"/>
+        </w:tabs>
+        <w:ind w:left="1440" w:hanging="360"/>
+      </w:pPr>
+      <w:rPr>
+        <w:rFonts w:ascii="Courier New" w:hAnsi="Courier New" w:hint="default"/>
+        <w:sz w:val="20"/>
+      </w:rPr>
+    </w:lvl>
+    <w:lvl w:ilvl="2" w:tentative="1">
+      <w:start w:val="1"/>
+      <w:numFmt w:val="bullet"/>
+      <w:lvlText w:val=""/>
+      <w:lvlJc w:val="left"/>
+      <w:pPr>
+        <w:tabs>
+          <w:tab w:val="num" w:pos="2160"/>
+        </w:tabs>
+        <w:ind w:left="2160" w:hanging="360"/>
+      </w:pPr>
+      <w:rPr>
+        <w:rFonts w:ascii="Wingdings" w:hAnsi="Wingdings" w:hint="default"/>
+        <w:sz w:val="20"/>
+      </w:rPr>
+    </w:lvl>
+    <w:lvl w:ilvl="3" w:tentative="1">
+      <w:start w:val="1"/>
+      <w:numFmt w:val="bullet"/>
+      <w:lvlText w:val=""/>
+      <w:lvlJc w:val="left"/>
+      <w:pPr>
+        <w:tabs>
+          <w:tab w:val="num" w:pos="2880"/>
+        </w:tabs>
+        <w:ind w:left="2880" w:hanging="360"/>
+      </w:pPr>
+      <w:rPr>
+        <w:rFonts w:ascii="Wingdings" w:hAnsi="Wingdings" w:hint="default"/>
+        <w:sz w:val="20"/>
+      </w:rPr>
+    </w:lvl>
+    <w:lvl w:ilvl="4" w:tentative="1">
+      <w:start w:val="1"/>
+      <w:numFmt w:val="bullet"/>
+      <w:lvlText w:val=""/>
+      <w:lvlJc w:val="left"/>
+      <w:pPr>
+        <w:tabs>
+          <w:tab w:val="num" w:pos="3600"/>
+        </w:tabs>
+        <w:ind w:left="3600" w:hanging="360"/>
+      </w:pPr>
+      <w:rPr>
+        <w:rFonts w:ascii="Wingdings" w:hAnsi="Wingdings" w:hint="default"/>
+        <w:sz w:val="20"/>
+      </w:rPr>
+    </w:lvl>
+    <w:lvl w:ilvl="5" w:tentative="1">
+      <w:start w:val="1"/>
+      <w:numFmt w:val="bullet"/>
+      <w:lvlText w:val=""/>
+      <w:lvlJc w:val="left"/>
+      <w:pPr>
+        <w:tabs>
+          <w:tab w:val="num" w:pos="4320"/>
+        </w:tabs>
+        <w:ind w:left="4320" w:hanging="360"/>
+      </w:pPr>
+      <w:rPr>
+        <w:rFonts w:ascii="Wingdings" w:hAnsi="Wingdings" w:hint="default"/>
+        <w:sz w:val="20"/>
+      </w:rPr>
+    </w:lvl>
+    <w:lvl w:ilvl="6" w:tentative="1">
+      <w:start w:val="1"/>
+      <w:numFmt w:val="bullet"/>
+      <w:lvlText w:val=""/>
+      <w:lvlJc w:val="left"/>
+      <w:pPr>
+        <w:tabs>
+          <w:tab w:val="num" w:pos="5040"/>
+        </w:tabs>
+        <w:ind w:left="5040" w:hanging="360"/>
+      </w:pPr>
+      <w:rPr>
+        <w:rFonts w:ascii="Wingdings" w:hAnsi="Wingdings" w:hint="default"/>
+        <w:sz w:val="20"/>
+      </w:rPr>
+    </w:lvl>
+    <w:lvl w:ilvl="7" w:tentative="1">
+      <w:start w:val="1"/>
+      <w:numFmt w:val="bullet"/>
+      <w:lvlText w:val=""/>
+      <w:lvlJc w:val="left"/>
+      <w:pPr>
+        <w:tabs>
+          <w:tab w:val="num" w:pos="5760"/>
+        </w:tabs>
+        <w:ind w:left="5760" w:hanging="360"/>
+      </w:pPr>
+      <w:rPr>
+        <w:rFonts w:ascii="Wingdings" w:hAnsi="Wingdings" w:hint="default"/>
+        <w:sz w:val="20"/>
+      </w:rPr>
+    </w:lvl>
+    <w:lvl w:ilvl="8" w:tentative="1">
+      <w:start w:val="1"/>
+      <w:numFmt w:val="bullet"/>
+      <w:lvlText w:val=""/>
+      <w:lvlJc w:val="left"/>
+      <w:pPr>
+        <w:tabs>
+          <w:tab w:val="num" w:pos="6480"/>
+        </w:tabs>
+        <w:ind w:left="6480" w:hanging="360"/>
+      </w:pPr>
+      <w:rPr>
+        <w:rFonts w:ascii="Wingdings" w:hAnsi="Wingdings" w:hint="default"/>
+        <w:sz w:val="20"/>
+      </w:rPr>
+    </w:lvl>
+  </w:abstractNum>
+  <w:abstractNum w:abstractNumId="23" w15:restartNumberingAfterBreak="0">
     <w:nsid w:val="4E7353E9"/>
     <w:multiLevelType w:val="multilevel"/>
     <w:tmpl w:val="AC40B5F4"/>
@@ -13553,7 +14378,7 @@
       </w:rPr>
     </w:lvl>
   </w:abstractNum>
-  <w:abstractNum w:abstractNumId="22" w15:restartNumberingAfterBreak="0">
+  <w:abstractNum w:abstractNumId="24" w15:restartNumberingAfterBreak="0">
     <w:nsid w:val="4F343441"/>
     <w:multiLevelType w:val="multilevel"/>
     <w:tmpl w:val="D89A39C0"/>
@@ -13702,7 +14527,156 @@
       </w:rPr>
     </w:lvl>
   </w:abstractNum>
-  <w:abstractNum w:abstractNumId="23" w15:restartNumberingAfterBreak="0">
+  <w:abstractNum w:abstractNumId="25" w15:restartNumberingAfterBreak="0">
+    <w:nsid w:val="53B51EE8"/>
+    <w:multiLevelType w:val="multilevel"/>
+    <w:tmpl w:val="A6FA3AC2"/>
+    <w:lvl w:ilvl="0">
+      <w:start w:val="1"/>
+      <w:numFmt w:val="bullet"/>
+      <w:lvlText w:val=""/>
+      <w:lvlJc w:val="left"/>
+      <w:pPr>
+        <w:tabs>
+          <w:tab w:val="num" w:pos="720"/>
+        </w:tabs>
+        <w:ind w:left="720" w:hanging="360"/>
+      </w:pPr>
+      <w:rPr>
+        <w:rFonts w:ascii="Symbol" w:hAnsi="Symbol" w:hint="default"/>
+        <w:sz w:val="20"/>
+      </w:rPr>
+    </w:lvl>
+    <w:lvl w:ilvl="1" w:tentative="1">
+      <w:start w:val="1"/>
+      <w:numFmt w:val="bullet"/>
+      <w:lvlText w:val="o"/>
+      <w:lvlJc w:val="left"/>
+      <w:pPr>
+        <w:tabs>
+          <w:tab w:val="num" w:pos="1440"/>
+        </w:tabs>
+        <w:ind w:left="1440" w:hanging="360"/>
+      </w:pPr>
+      <w:rPr>
+        <w:rFonts w:ascii="Courier New" w:hAnsi="Courier New" w:hint="default"/>
+        <w:sz w:val="20"/>
+      </w:rPr>
+    </w:lvl>
+    <w:lvl w:ilvl="2" w:tentative="1">
+      <w:start w:val="1"/>
+      <w:numFmt w:val="bullet"/>
+      <w:lvlText w:val=""/>
+      <w:lvlJc w:val="left"/>
+      <w:pPr>
+        <w:tabs>
+          <w:tab w:val="num" w:pos="2160"/>
+        </w:tabs>
+        <w:ind w:left="2160" w:hanging="360"/>
+      </w:pPr>
+      <w:rPr>
+        <w:rFonts w:ascii="Wingdings" w:hAnsi="Wingdings" w:hint="default"/>
+        <w:sz w:val="20"/>
+      </w:rPr>
+    </w:lvl>
+    <w:lvl w:ilvl="3" w:tentative="1">
+      <w:start w:val="1"/>
+      <w:numFmt w:val="bullet"/>
+      <w:lvlText w:val=""/>
+      <w:lvlJc w:val="left"/>
+      <w:pPr>
+        <w:tabs>
+          <w:tab w:val="num" w:pos="2880"/>
+        </w:tabs>
+        <w:ind w:left="2880" w:hanging="360"/>
+      </w:pPr>
+      <w:rPr>
+        <w:rFonts w:ascii="Wingdings" w:hAnsi="Wingdings" w:hint="default"/>
+        <w:sz w:val="20"/>
+      </w:rPr>
+    </w:lvl>
+    <w:lvl w:ilvl="4" w:tentative="1">
+      <w:start w:val="1"/>
+      <w:numFmt w:val="bullet"/>
+      <w:lvlText w:val=""/>
+      <w:lvlJc w:val="left"/>
+      <w:pPr>
+        <w:tabs>
+          <w:tab w:val="num" w:pos="3600"/>
+        </w:tabs>
+        <w:ind w:left="3600" w:hanging="360"/>
+      </w:pPr>
+      <w:rPr>
+        <w:rFonts w:ascii="Wingdings" w:hAnsi="Wingdings" w:hint="default"/>
+        <w:sz w:val="20"/>
+      </w:rPr>
+    </w:lvl>
+    <w:lvl w:ilvl="5" w:tentative="1">
+      <w:start w:val="1"/>
+      <w:numFmt w:val="bullet"/>
+      <w:lvlText w:val=""/>
+      <w:lvlJc w:val="left"/>
+      <w:pPr>
+        <w:tabs>
+          <w:tab w:val="num" w:pos="4320"/>
+        </w:tabs>
+        <w:ind w:left="4320" w:hanging="360"/>
+      </w:pPr>
+      <w:rPr>
+        <w:rFonts w:ascii="Wingdings" w:hAnsi="Wingdings" w:hint="default"/>
+        <w:sz w:val="20"/>
+      </w:rPr>
+    </w:lvl>
+    <w:lvl w:ilvl="6" w:tentative="1">
+      <w:start w:val="1"/>
+      <w:numFmt w:val="bullet"/>
+      <w:lvlText w:val=""/>
+      <w:lvlJc w:val="left"/>
+      <w:pPr>
+        <w:tabs>
+          <w:tab w:val="num" w:pos="5040"/>
+        </w:tabs>
+        <w:ind w:left="5040" w:hanging="360"/>
+      </w:pPr>
+      <w:rPr>
+        <w:rFonts w:ascii="Wingdings" w:hAnsi="Wingdings" w:hint="default"/>
+        <w:sz w:val="20"/>
+      </w:rPr>
+    </w:lvl>
+    <w:lvl w:ilvl="7" w:tentative="1">
+      <w:start w:val="1"/>
+      <w:numFmt w:val="bullet"/>
+      <w:lvlText w:val=""/>
+      <w:lvlJc w:val="left"/>
+      <w:pPr>
+        <w:tabs>
+          <w:tab w:val="num" w:pos="5760"/>
+        </w:tabs>
+        <w:ind w:left="5760" w:hanging="360"/>
+      </w:pPr>
+      <w:rPr>
+        <w:rFonts w:ascii="Wingdings" w:hAnsi="Wingdings" w:hint="default"/>
+        <w:sz w:val="20"/>
+      </w:rPr>
+    </w:lvl>
+    <w:lvl w:ilvl="8" w:tentative="1">
+      <w:start w:val="1"/>
+      <w:numFmt w:val="bullet"/>
+      <w:lvlText w:val=""/>
+      <w:lvlJc w:val="left"/>
+      <w:pPr>
+        <w:tabs>
+          <w:tab w:val="num" w:pos="6480"/>
+        </w:tabs>
+        <w:ind w:left="6480" w:hanging="360"/>
+      </w:pPr>
+      <w:rPr>
+        <w:rFonts w:ascii="Wingdings" w:hAnsi="Wingdings" w:hint="default"/>
+        <w:sz w:val="20"/>
+      </w:rPr>
+    </w:lvl>
+  </w:abstractNum>
+  <w:abstractNum w:abstractNumId="26" w15:restartNumberingAfterBreak="0">
     <w:nsid w:val="553C2342"/>
     <w:multiLevelType w:val="multilevel"/>
     <w:tmpl w:val="AE36EB24"/>
@@ -13851,7 +14825,7 @@
       </w:rPr>
     </w:lvl>
   </w:abstractNum>
-  <w:abstractNum w:abstractNumId="24" w15:restartNumberingAfterBreak="0">
+  <w:abstractNum w:abstractNumId="27" w15:restartNumberingAfterBreak="0">
     <w:nsid w:val="55FF6CB6"/>
     <w:multiLevelType w:val="multilevel"/>
     <w:tmpl w:val="853494AC"/>
@@ -14000,7 +14974,7 @@
       </w:rPr>
     </w:lvl>
   </w:abstractNum>
-  <w:abstractNum w:abstractNumId="25" w15:restartNumberingAfterBreak="0">
+  <w:abstractNum w:abstractNumId="28" w15:restartNumberingAfterBreak="0">
     <w:nsid w:val="56677566"/>
     <w:multiLevelType w:val="multilevel"/>
     <w:tmpl w:val="3328FD22"/>
@@ -14149,7 +15123,7 @@
       </w:rPr>
     </w:lvl>
   </w:abstractNum>
-  <w:abstractNum w:abstractNumId="26" w15:restartNumberingAfterBreak="0">
+  <w:abstractNum w:abstractNumId="29" w15:restartNumberingAfterBreak="0">
     <w:nsid w:val="56A0083A"/>
     <w:multiLevelType w:val="multilevel"/>
     <w:tmpl w:val="B1F8F6FC"/>
@@ -14298,7 +15272,7 @@
       </w:rPr>
     </w:lvl>
   </w:abstractNum>
-  <w:abstractNum w:abstractNumId="27" w15:restartNumberingAfterBreak="0">
+  <w:abstractNum w:abstractNumId="30" w15:restartNumberingAfterBreak="0">
     <w:nsid w:val="56D6128C"/>
     <w:multiLevelType w:val="multilevel"/>
     <w:tmpl w:val="5484D3FA"/>
@@ -14447,7 +15421,7 @@
       </w:rPr>
     </w:lvl>
   </w:abstractNum>
-  <w:abstractNum w:abstractNumId="28" w15:restartNumberingAfterBreak="0">
+  <w:abstractNum w:abstractNumId="31" w15:restartNumberingAfterBreak="0">
     <w:nsid w:val="5A136293"/>
     <w:multiLevelType w:val="multilevel"/>
     <w:tmpl w:val="E9949750"/>
@@ -14596,7 +15570,156 @@
       </w:rPr>
     </w:lvl>
   </w:abstractNum>
-  <w:abstractNum w:abstractNumId="29" w15:restartNumberingAfterBreak="0">
+  <w:abstractNum w:abstractNumId="32" w15:restartNumberingAfterBreak="0">
+    <w:nsid w:val="5A287636"/>
+    <w:multiLevelType w:val="multilevel"/>
+    <w:tmpl w:val="A0E29A5C"/>
+    <w:lvl w:ilvl="0">
+      <w:start w:val="1"/>
+      <w:numFmt w:val="bullet"/>
+      <w:lvlText w:val=""/>
+      <w:lvlJc w:val="left"/>
+      <w:pPr>
+        <w:tabs>
+          <w:tab w:val="num" w:pos="720"/>
+        </w:tabs>
+        <w:ind w:left="720" w:hanging="360"/>
+      </w:pPr>
+      <w:rPr>
+        <w:rFonts w:ascii="Symbol" w:hAnsi="Symbol" w:hint="default"/>
+        <w:sz w:val="20"/>
+      </w:rPr>
+    </w:lvl>
+    <w:lvl w:ilvl="1" w:tentative="1">
+      <w:start w:val="1"/>
+      <w:numFmt w:val="bullet"/>
+      <w:lvlText w:val="o"/>
+      <w:lvlJc w:val="left"/>
+      <w:pPr>
+        <w:tabs>
+          <w:tab w:val="num" w:pos="1440"/>
+        </w:tabs>
+        <w:ind w:left="1440" w:hanging="360"/>
+      </w:pPr>
+      <w:rPr>
+        <w:rFonts w:ascii="Courier New" w:hAnsi="Courier New" w:hint="default"/>
+        <w:sz w:val="20"/>
+      </w:rPr>
+    </w:lvl>
+    <w:lvl w:ilvl="2" w:tentative="1">
+      <w:start w:val="1"/>
+      <w:numFmt w:val="bullet"/>
+      <w:lvlText w:val=""/>
+      <w:lvlJc w:val="left"/>
+      <w:pPr>
+        <w:tabs>
+          <w:tab w:val="num" w:pos="2160"/>
+        </w:tabs>
+        <w:ind w:left="2160" w:hanging="360"/>
+      </w:pPr>
+      <w:rPr>
+        <w:rFonts w:ascii="Wingdings" w:hAnsi="Wingdings" w:hint="default"/>
+        <w:sz w:val="20"/>
+      </w:rPr>
+    </w:lvl>
+    <w:lvl w:ilvl="3" w:tentative="1">
+      <w:start w:val="1"/>
+      <w:numFmt w:val="bullet"/>
+      <w:lvlText w:val=""/>
+      <w:lvlJc w:val="left"/>
+      <w:pPr>
+        <w:tabs>
+          <w:tab w:val="num" w:pos="2880"/>
+        </w:tabs>
+        <w:ind w:left="2880" w:hanging="360"/>
+      </w:pPr>
+      <w:rPr>
+        <w:rFonts w:ascii="Wingdings" w:hAnsi="Wingdings" w:hint="default"/>
+        <w:sz w:val="20"/>
+      </w:rPr>
+    </w:lvl>
+    <w:lvl w:ilvl="4" w:tentative="1">
+      <w:start w:val="1"/>
+      <w:numFmt w:val="bullet"/>
+      <w:lvlText w:val=""/>
+      <w:lvlJc w:val="left"/>
+      <w:pPr>
+        <w:tabs>
+          <w:tab w:val="num" w:pos="3600"/>
+        </w:tabs>
+        <w:ind w:left="3600" w:hanging="360"/>
+      </w:pPr>
+      <w:rPr>
+        <w:rFonts w:ascii="Wingdings" w:hAnsi="Wingdings" w:hint="default"/>
+        <w:sz w:val="20"/>
+      </w:rPr>
+    </w:lvl>
+    <w:lvl w:ilvl="5" w:tentative="1">
+      <w:start w:val="1"/>
+      <w:numFmt w:val="bullet"/>
+      <w:lvlText w:val=""/>
+      <w:lvlJc w:val="left"/>
+      <w:pPr>
+        <w:tabs>
+          <w:tab w:val="num" w:pos="4320"/>
+        </w:tabs>
+        <w:ind w:left="4320" w:hanging="360"/>
+      </w:pPr>
+      <w:rPr>
+        <w:rFonts w:ascii="Wingdings" w:hAnsi="Wingdings" w:hint="default"/>
+        <w:sz w:val="20"/>
+      </w:rPr>
+    </w:lvl>
+    <w:lvl w:ilvl="6" w:tentative="1">
+      <w:start w:val="1"/>
+      <w:numFmt w:val="bullet"/>
+      <w:lvlText w:val=""/>
+      <w:lvlJc w:val="left"/>
+      <w:pPr>
+        <w:tabs>
+          <w:tab w:val="num" w:pos="5040"/>
+        </w:tabs>
+        <w:ind w:left="5040" w:hanging="360"/>
+      </w:pPr>
+      <w:rPr>
+        <w:rFonts w:ascii="Wingdings" w:hAnsi="Wingdings" w:hint="default"/>
+        <w:sz w:val="20"/>
+      </w:rPr>
+    </w:lvl>
+    <w:lvl w:ilvl="7" w:tentative="1">
+      <w:start w:val="1"/>
+      <w:numFmt w:val="bullet"/>
+      <w:lvlText w:val=""/>
+      <w:lvlJc w:val="left"/>
+      <w:pPr>
+        <w:tabs>
+          <w:tab w:val="num" w:pos="5760"/>
+        </w:tabs>
+        <w:ind w:left="5760" w:hanging="360"/>
+      </w:pPr>
+      <w:rPr>
+        <w:rFonts w:ascii="Wingdings" w:hAnsi="Wingdings" w:hint="default"/>
+        <w:sz w:val="20"/>
+      </w:rPr>
+    </w:lvl>
+    <w:lvl w:ilvl="8" w:tentative="1">
+      <w:start w:val="1"/>
+      <w:numFmt w:val="bullet"/>
+      <w:lvlText w:val=""/>
+      <w:lvlJc w:val="left"/>
+      <w:pPr>
+        <w:tabs>
+          <w:tab w:val="num" w:pos="6480"/>
+        </w:tabs>
+        <w:ind w:left="6480" w:hanging="360"/>
+      </w:pPr>
+      <w:rPr>
+        <w:rFonts w:ascii="Wingdings" w:hAnsi="Wingdings" w:hint="default"/>
+        <w:sz w:val="20"/>
+      </w:rPr>
+    </w:lvl>
+  </w:abstractNum>
+  <w:abstractNum w:abstractNumId="33" w15:restartNumberingAfterBreak="0">
     <w:nsid w:val="659A1F56"/>
     <w:multiLevelType w:val="multilevel"/>
     <w:tmpl w:val="C4883DD6"/>
@@ -14745,7 +15868,7 @@
       </w:rPr>
     </w:lvl>
   </w:abstractNum>
-  <w:abstractNum w:abstractNumId="30" w15:restartNumberingAfterBreak="0">
+  <w:abstractNum w:abstractNumId="34" w15:restartNumberingAfterBreak="0">
     <w:nsid w:val="66EF2383"/>
     <w:multiLevelType w:val="multilevel"/>
     <w:tmpl w:val="2408D252"/>
@@ -14894,7 +16017,7 @@
       </w:rPr>
     </w:lvl>
   </w:abstractNum>
-  <w:abstractNum w:abstractNumId="31" w15:restartNumberingAfterBreak="0">
+  <w:abstractNum w:abstractNumId="35" w15:restartNumberingAfterBreak="0">
     <w:nsid w:val="6F8932B5"/>
     <w:multiLevelType w:val="multilevel"/>
     <w:tmpl w:val="2F16E124"/>
@@ -15043,7 +16166,7 @@
       </w:rPr>
     </w:lvl>
   </w:abstractNum>
-  <w:abstractNum w:abstractNumId="32" w15:restartNumberingAfterBreak="0">
+  <w:abstractNum w:abstractNumId="36" w15:restartNumberingAfterBreak="0">
     <w:nsid w:val="728A7127"/>
     <w:multiLevelType w:val="multilevel"/>
     <w:tmpl w:val="80A23986"/>
@@ -15192,7 +16315,7 @@
       </w:rPr>
     </w:lvl>
   </w:abstractNum>
-  <w:abstractNum w:abstractNumId="33" w15:restartNumberingAfterBreak="0">
+  <w:abstractNum w:abstractNumId="37" w15:restartNumberingAfterBreak="0">
     <w:nsid w:val="76B5541E"/>
     <w:multiLevelType w:val="multilevel"/>
     <w:tmpl w:val="88ACA792"/>
@@ -15345,19 +16468,19 @@
     <w:abstractNumId w:val="1"/>
   </w:num>
   <w:num w:numId="2">
-    <w:abstractNumId w:val="21"/>
+    <w:abstractNumId w:val="23"/>
   </w:num>
   <w:num w:numId="3">
+    <w:abstractNumId w:val="35"/>
+  </w:num>
+  <w:num w:numId="4">
     <w:abstractNumId w:val="31"/>
   </w:num>
-  <w:num w:numId="4">
-    <w:abstractNumId w:val="28"/>
-  </w:num>
   <w:num w:numId="5">
-    <w:abstractNumId w:val="12"/>
+    <w:abstractNumId w:val="13"/>
   </w:num>
   <w:num w:numId="6">
-    <w:abstractNumId w:val="19"/>
+    <w:abstractNumId w:val="20"/>
   </w:num>
   <w:num w:numId="7">
     <w:abstractNumId w:val="7"/>
@@ -15366,16 +16489,16 @@
     <w:abstractNumId w:val="0"/>
   </w:num>
   <w:num w:numId="9">
-    <w:abstractNumId w:val="20"/>
+    <w:abstractNumId w:val="21"/>
   </w:num>
   <w:num w:numId="10">
     <w:abstractNumId w:val="8"/>
   </w:num>
   <w:num w:numId="11">
-    <w:abstractNumId w:val="30"/>
+    <w:abstractNumId w:val="34"/>
   </w:num>
   <w:num w:numId="12">
-    <w:abstractNumId w:val="27"/>
+    <w:abstractNumId w:val="30"/>
   </w:num>
   <w:num w:numId="13">
     <w:abstractNumId w:val="5"/>
@@ -15384,64 +16507,76 @@
     <w:abstractNumId w:val="6"/>
   </w:num>
   <w:num w:numId="15">
-    <w:abstractNumId w:val="13"/>
+    <w:abstractNumId w:val="14"/>
   </w:num>
   <w:num w:numId="16">
-    <w:abstractNumId w:val="14"/>
+    <w:abstractNumId w:val="15"/>
   </w:num>
   <w:num w:numId="17">
     <w:abstractNumId w:val="2"/>
   </w:num>
   <w:num w:numId="18">
-    <w:abstractNumId w:val="33"/>
+    <w:abstractNumId w:val="37"/>
   </w:num>
   <w:num w:numId="19">
     <w:abstractNumId w:val="9"/>
   </w:num>
   <w:num w:numId="20">
-    <w:abstractNumId w:val="22"/>
+    <w:abstractNumId w:val="24"/>
   </w:num>
   <w:num w:numId="21">
-    <w:abstractNumId w:val="24"/>
+    <w:abstractNumId w:val="27"/>
   </w:num>
   <w:num w:numId="22">
-    <w:abstractNumId w:val="23"/>
+    <w:abstractNumId w:val="26"/>
   </w:num>
   <w:num w:numId="23">
-    <w:abstractNumId w:val="16"/>
+    <w:abstractNumId w:val="17"/>
   </w:num>
   <w:num w:numId="24">
-    <w:abstractNumId w:val="32"/>
+    <w:abstractNumId w:val="36"/>
   </w:num>
   <w:num w:numId="25">
     <w:abstractNumId w:val="3"/>
   </w:num>
   <w:num w:numId="26">
-    <w:abstractNumId w:val="17"/>
+    <w:abstractNumId w:val="18"/>
   </w:num>
   <w:num w:numId="27">
-    <w:abstractNumId w:val="11"/>
+    <w:abstractNumId w:val="12"/>
   </w:num>
   <w:num w:numId="28">
-    <w:abstractNumId w:val="10"/>
+    <w:abstractNumId w:val="11"/>
   </w:num>
   <w:num w:numId="29">
     <w:abstractNumId w:val="4"/>
   </w:num>
   <w:num w:numId="30">
+    <w:abstractNumId w:val="33"/>
+  </w:num>
+  <w:num w:numId="31">
+    <w:abstractNumId w:val="19"/>
+  </w:num>
+  <w:num w:numId="32">
+    <w:abstractNumId w:val="16"/>
+  </w:num>
+  <w:num w:numId="33">
     <w:abstractNumId w:val="29"/>
   </w:num>
-  <w:num w:numId="31">
-    <w:abstractNumId w:val="18"/>
+  <w:num w:numId="34">
+    <w:abstractNumId w:val="28"/>
   </w:num>
-  <w:num w:numId="32">
-    <w:abstractNumId w:val="15"/>
+  <w:num w:numId="35">
+    <w:abstractNumId w:val="10"/>
   </w:num>
-  <w:num w:numId="33">
-    <w:abstractNumId w:val="26"/>
+  <w:num w:numId="36">
+    <w:abstractNumId w:val="22"/>
   </w:num>
-  <w:num w:numId="34">
+  <w:num w:numId="37">
     <w:abstractNumId w:val="25"/>
+  </w:num>
+  <w:num w:numId="38">
+    <w:abstractNumId w:val="32"/>
   </w:num>
   <w:numIdMacAtCleanup w:val="34"/>
 </w:numbering>
@@ -15958,7 +17093,6 @@
   <w:style w:type="character" w:default="1" w:styleId="DefaultParagraphFont">
     <w:name w:val="Default Paragraph Font"/>
     <w:uiPriority w:val="1"/>
-    <w:semiHidden/>
     <w:unhideWhenUsed/>
   </w:style>
   <w:style w:type="table" w:default="1" w:styleId="TableNormal">
@@ -16438,7 +17572,7 @@
 </file>
 
 <file path=customXml/itemProps1.xml><?xml version="1.0" encoding="utf-8"?>
-<ds:datastoreItem xmlns:ds="http://schemas.openxmlformats.org/officeDocument/2006/customXml" ds:itemID="{61D8CAA6-7BCF-493C-BC70-61AD3E8E06D1}">
+<ds:datastoreItem xmlns:ds="http://schemas.openxmlformats.org/officeDocument/2006/customXml" ds:itemID="{B6E9444E-BA12-4B95-B951-D6748245929D}">
   <ds:schemaRefs>
     <ds:schemaRef ds:uri="http://schemas.openxmlformats.org/officeDocument/2006/bibliography"/>
   </ds:schemaRefs>

</xml_diff>